<commit_message>
Virsrakstu un atstarpju labošana
</commit_message>
<xml_diff>
--- a/Kvalifikācijas_darbs_Zeiburlins.docx
+++ b/Kvalifikācijas_darbs_Zeiburlins.docx
@@ -1,6 +1,6 @@
 
 <file path=word/document.xml><?xml version="1.0" encoding="utf-8"?>
-<w:document xmlns:wpc="http://schemas.microsoft.com/office/word/2010/wordprocessingCanvas" xmlns:cx="http://schemas.microsoft.com/office/drawing/2014/chartex" xmlns:cx1="http://schemas.microsoft.com/office/drawing/2015/9/8/chartex" xmlns:cx2="http://schemas.microsoft.com/office/drawing/2015/10/21/chartex" xmlns:cx3="http://schemas.microsoft.com/office/drawing/2016/5/9/chartex" xmlns:cx4="http://schemas.microsoft.com/office/drawing/2016/5/10/chartex" xmlns:cx5="http://schemas.microsoft.com/office/drawing/2016/5/11/chartex" xmlns:cx6="http://schemas.microsoft.com/office/drawing/2016/5/12/chartex" xmlns:cx7="http://schemas.microsoft.com/office/drawing/2016/5/13/chartex" xmlns:cx8="http://schemas.microsoft.com/office/drawing/2016/5/14/chartex" xmlns:mc="http://schemas.openxmlformats.org/markup-compatibility/2006" xmlns:aink="http://schemas.microsoft.com/office/drawing/2016/ink" xmlns:am3d="http://schemas.microsoft.com/office/drawing/2017/model3d" xmlns:o="urn:schemas-microsoft-com:office:office" xmlns:oel="http://schemas.microsoft.com/office/2019/extlst" xmlns:r="http://schemas.openxmlformats.org/officeDocument/2006/relationships" xmlns:m="http://schemas.openxmlformats.org/officeDocument/2006/math" xmlns:v="urn:schemas-microsoft-com:vml" xmlns:wp14="http://schemas.microsoft.com/office/word/2010/wordprocessingDrawing" xmlns:wp="http://schemas.openxmlformats.org/drawingml/2006/wordprocessingDrawing" xmlns:w10="urn:schemas-microsoft-com:office:word" xmlns:w="http://schemas.openxmlformats.org/wordprocessingml/2006/main" xmlns:w14="http://schemas.microsoft.com/office/word/2010/wordml" xmlns:w15="http://schemas.microsoft.com/office/word/2012/wordml" xmlns:w16cex="http://schemas.microsoft.com/office/word/2018/wordml/cex" xmlns:w16cid="http://schemas.microsoft.com/office/word/2016/wordml/cid" xmlns:w16="http://schemas.microsoft.com/office/word/2018/wordml" xmlns:w16du="http://schemas.microsoft.com/office/word/2023/wordml/word16du" xmlns:w16sdtdh="http://schemas.microsoft.com/office/word/2020/wordml/sdtdatahash" xmlns:w16se="http://schemas.microsoft.com/office/word/2015/wordml/symex" xmlns:wpg="http://schemas.microsoft.com/office/word/2010/wordprocessingGroup" xmlns:wpi="http://schemas.microsoft.com/office/word/2010/wordprocessingInk" xmlns:wne="http://schemas.microsoft.com/office/word/2006/wordml" xmlns:wps="http://schemas.microsoft.com/office/word/2010/wordprocessingShape" mc:Ignorable="w14 w15 w16se w16cid w16 w16cex w16sdtdh wp14">
+<w:document xmlns:wpc="http://schemas.microsoft.com/office/word/2010/wordprocessingCanvas" xmlns:cx="http://schemas.microsoft.com/office/drawing/2014/chartex" xmlns:cx1="http://schemas.microsoft.com/office/drawing/2015/9/8/chartex" xmlns:cx2="http://schemas.microsoft.com/office/drawing/2015/10/21/chartex" xmlns:cx3="http://schemas.microsoft.com/office/drawing/2016/5/9/chartex" xmlns:cx4="http://schemas.microsoft.com/office/drawing/2016/5/10/chartex" xmlns:cx5="http://schemas.microsoft.com/office/drawing/2016/5/11/chartex" xmlns:cx6="http://schemas.microsoft.com/office/drawing/2016/5/12/chartex" xmlns:cx7="http://schemas.microsoft.com/office/drawing/2016/5/13/chartex" xmlns:cx8="http://schemas.microsoft.com/office/drawing/2016/5/14/chartex" xmlns:mc="http://schemas.openxmlformats.org/markup-compatibility/2006" xmlns:aink="http://schemas.microsoft.com/office/drawing/2016/ink" xmlns:am3d="http://schemas.microsoft.com/office/drawing/2017/model3d" xmlns:o="urn:schemas-microsoft-com:office:office" xmlns:oel="http://schemas.microsoft.com/office/2019/extlst" xmlns:r="http://schemas.openxmlformats.org/officeDocument/2006/relationships" xmlns:m="http://schemas.openxmlformats.org/officeDocument/2006/math" xmlns:v="urn:schemas-microsoft-com:vml" xmlns:wp14="http://schemas.microsoft.com/office/word/2010/wordprocessingDrawing" xmlns:wp="http://schemas.openxmlformats.org/drawingml/2006/wordprocessingDrawing" xmlns:w10="urn:schemas-microsoft-com:office:word" xmlns:w="http://schemas.openxmlformats.org/wordprocessingml/2006/main" xmlns:w14="http://schemas.microsoft.com/office/word/2010/wordml" xmlns:w15="http://schemas.microsoft.com/office/word/2012/wordml" xmlns:w16cex="http://schemas.microsoft.com/office/word/2018/wordml/cex" xmlns:w16cid="http://schemas.microsoft.com/office/word/2016/wordml/cid" xmlns:w16="http://schemas.microsoft.com/office/word/2018/wordml" xmlns:w16sdtdh="http://schemas.microsoft.com/office/word/2020/wordml/sdtdatahash" xmlns:w16se="http://schemas.microsoft.com/office/word/2015/wordml/symex" xmlns:wpg="http://schemas.microsoft.com/office/word/2010/wordprocessingGroup" xmlns:wpi="http://schemas.microsoft.com/office/word/2010/wordprocessingInk" xmlns:wne="http://schemas.microsoft.com/office/word/2006/wordml" xmlns:wps="http://schemas.microsoft.com/office/word/2010/wordprocessingShape" mc:Ignorable="w14 w15 w16se w16cid w16 w16cex w16sdtdh wp14">
   <w:body>
     <w:p>
       <w:pPr>
@@ -98,6 +98,7 @@
           <w:szCs w:val="28"/>
         </w:rPr>
       </w:pPr>
+      <w:proofErr w:type="spellStart"/>
       <w:r>
         <w:rPr>
           <w:rFonts w:ascii="Times New Roman" w:hAnsi="Times New Roman" w:cs="Times New Roman"/>
@@ -106,8 +107,31 @@
           <w:sz w:val="28"/>
           <w:szCs w:val="28"/>
         </w:rPr>
-        <w:t>Interneta veikals</w:t>
-      </w:r>
+        <w:t>Blossom</w:t>
+      </w:r>
+      <w:proofErr w:type="spellEnd"/>
+      <w:r>
+        <w:rPr>
+          <w:rFonts w:ascii="Times New Roman" w:hAnsi="Times New Roman" w:cs="Times New Roman"/>
+          <w:b/>
+          <w:bCs/>
+          <w:sz w:val="28"/>
+          <w:szCs w:val="28"/>
+        </w:rPr>
+        <w:t xml:space="preserve"> </w:t>
+      </w:r>
+      <w:proofErr w:type="spellStart"/>
+      <w:r>
+        <w:rPr>
+          <w:rFonts w:ascii="Times New Roman" w:hAnsi="Times New Roman" w:cs="Times New Roman"/>
+          <w:b/>
+          <w:bCs/>
+          <w:sz w:val="28"/>
+          <w:szCs w:val="28"/>
+        </w:rPr>
+        <w:t>Beauty</w:t>
+      </w:r>
+      <w:proofErr w:type="spellEnd"/>
     </w:p>
     <w:p>
       <w:pPr>
@@ -344,7 +368,31 @@
           <w:sz w:val="28"/>
           <w:szCs w:val="28"/>
         </w:rPr>
-        <w:t>Eksāmena datums 202__. gada _________________</w:t>
+        <w:t>Eksāmena datums 20</w:t>
+      </w:r>
+      <w:r>
+        <w:rPr>
+          <w:rFonts w:ascii="Times New Roman" w:hAnsi="Times New Roman" w:cs="Times New Roman"/>
+          <w:sz w:val="28"/>
+          <w:szCs w:val="28"/>
+        </w:rPr>
+        <w:t>23</w:t>
+      </w:r>
+      <w:r>
+        <w:rPr>
+          <w:rFonts w:ascii="Times New Roman" w:hAnsi="Times New Roman" w:cs="Times New Roman"/>
+          <w:sz w:val="28"/>
+          <w:szCs w:val="28"/>
+        </w:rPr>
+        <w:t xml:space="preserve">. gada </w:t>
+      </w:r>
+      <w:r>
+        <w:rPr>
+          <w:rFonts w:ascii="Times New Roman" w:hAnsi="Times New Roman" w:cs="Times New Roman"/>
+          <w:sz w:val="28"/>
+          <w:szCs w:val="28"/>
+        </w:rPr>
+        <w:t>21. jūnijs</w:t>
       </w:r>
     </w:p>
     <w:p>
@@ -2300,6 +2348,7 @@
     <w:p>
       <w:pPr>
         <w:pStyle w:val="Heading1"/>
+        <w:spacing w:before="0" w:after="240"/>
         <w:jc w:val="center"/>
         <w:rPr>
           <w:rFonts w:ascii="Times New Roman" w:hAnsi="Times New Roman" w:cs="Times New Roman"/>
@@ -2669,9 +2718,12 @@
     <w:p>
       <w:pPr>
         <w:pStyle w:val="Heading1"/>
+        <w:spacing w:before="0" w:after="240"/>
         <w:jc w:val="center"/>
         <w:rPr>
           <w:rFonts w:ascii="Times New Roman" w:hAnsi="Times New Roman" w:cs="Times New Roman"/>
+          <w:b/>
+          <w:bCs/>
           <w:color w:val="auto"/>
           <w:sz w:val="28"/>
           <w:szCs w:val="28"/>
@@ -2681,6 +2733,8 @@
       <w:r>
         <w:rPr>
           <w:rFonts w:ascii="Times New Roman" w:hAnsi="Times New Roman" w:cs="Times New Roman"/>
+          <w:b/>
+          <w:bCs/>
           <w:color w:val="auto"/>
           <w:sz w:val="28"/>
           <w:szCs w:val="28"/>
@@ -3010,9 +3064,12 @@
     <w:p>
       <w:pPr>
         <w:pStyle w:val="Heading1"/>
+        <w:spacing w:before="0" w:after="240"/>
         <w:jc w:val="center"/>
         <w:rPr>
           <w:rFonts w:ascii="Times New Roman" w:hAnsi="Times New Roman" w:cs="Times New Roman"/>
+          <w:b/>
+          <w:bCs/>
           <w:color w:val="auto"/>
           <w:sz w:val="28"/>
           <w:szCs w:val="28"/>
@@ -3022,6 +3079,8 @@
       <w:r>
         <w:rPr>
           <w:rFonts w:ascii="Times New Roman" w:hAnsi="Times New Roman" w:cs="Times New Roman"/>
+          <w:b/>
+          <w:bCs/>
           <w:color w:val="auto"/>
           <w:sz w:val="28"/>
           <w:szCs w:val="28"/>
@@ -3164,21 +3223,26 @@
     <w:p>
       <w:pPr>
         <w:pStyle w:val="Heading2"/>
+        <w:spacing w:before="240" w:after="240"/>
         <w:jc w:val="center"/>
         <w:rPr>
           <w:rFonts w:ascii="Times New Roman" w:hAnsi="Times New Roman" w:cs="Times New Roman"/>
+          <w:b/>
+          <w:bCs/>
           <w:color w:val="auto"/>
-          <w:sz w:val="28"/>
-          <w:szCs w:val="28"/>
+          <w:sz w:val="24"/>
+          <w:szCs w:val="24"/>
         </w:rPr>
       </w:pPr>
       <w:bookmarkStart w:id="5" w:name="_Toc131076692"/>
       <w:r>
         <w:rPr>
           <w:rFonts w:ascii="Times New Roman" w:hAnsi="Times New Roman" w:cs="Times New Roman"/>
+          <w:b/>
+          <w:bCs/>
           <w:color w:val="auto"/>
-          <w:sz w:val="28"/>
-          <w:szCs w:val="28"/>
+          <w:sz w:val="24"/>
+          <w:szCs w:val="24"/>
         </w:rPr>
         <w:lastRenderedPageBreak/>
         <w:t>2.1. Produkta perspektīva</w:t>
@@ -3397,21 +3461,26 @@
     <w:p>
       <w:pPr>
         <w:pStyle w:val="Heading2"/>
+        <w:spacing w:before="240" w:after="240"/>
         <w:jc w:val="center"/>
         <w:rPr>
           <w:rFonts w:ascii="Times New Roman" w:hAnsi="Times New Roman" w:cs="Times New Roman"/>
+          <w:b/>
+          <w:bCs/>
           <w:color w:val="auto"/>
-          <w:sz w:val="28"/>
-          <w:szCs w:val="28"/>
+          <w:sz w:val="24"/>
+          <w:szCs w:val="24"/>
         </w:rPr>
       </w:pPr>
       <w:bookmarkStart w:id="6" w:name="_Toc131076693"/>
       <w:r>
         <w:rPr>
           <w:rFonts w:ascii="Times New Roman" w:hAnsi="Times New Roman" w:cs="Times New Roman"/>
+          <w:b/>
+          <w:bCs/>
           <w:color w:val="auto"/>
-          <w:sz w:val="28"/>
-          <w:szCs w:val="28"/>
+          <w:sz w:val="24"/>
+          <w:szCs w:val="24"/>
         </w:rPr>
         <w:lastRenderedPageBreak/>
         <w:t>2.2. Sistēmas funkcionālās prasības</w:t>
@@ -3449,21 +3518,26 @@
     <w:p>
       <w:pPr>
         <w:pStyle w:val="Heading2"/>
+        <w:spacing w:before="240" w:after="240"/>
         <w:jc w:val="center"/>
         <w:rPr>
           <w:rFonts w:ascii="Times New Roman" w:hAnsi="Times New Roman" w:cs="Times New Roman"/>
+          <w:b/>
+          <w:bCs/>
           <w:color w:val="auto"/>
-          <w:sz w:val="28"/>
-          <w:szCs w:val="28"/>
+          <w:sz w:val="24"/>
+          <w:szCs w:val="24"/>
         </w:rPr>
       </w:pPr>
       <w:bookmarkStart w:id="7" w:name="_Toc131076694"/>
       <w:r>
         <w:rPr>
           <w:rFonts w:ascii="Times New Roman" w:hAnsi="Times New Roman" w:cs="Times New Roman"/>
+          <w:b/>
+          <w:bCs/>
           <w:color w:val="auto"/>
-          <w:sz w:val="28"/>
-          <w:szCs w:val="28"/>
+          <w:sz w:val="24"/>
+          <w:szCs w:val="24"/>
         </w:rPr>
         <w:lastRenderedPageBreak/>
         <w:t>2.3. Sistēmas nefunkcionālās prasības</w:t>
@@ -3655,21 +3729,26 @@
     <w:p>
       <w:pPr>
         <w:pStyle w:val="Heading2"/>
+        <w:spacing w:before="240" w:after="240"/>
         <w:jc w:val="center"/>
         <w:rPr>
           <w:rFonts w:ascii="Times New Roman" w:hAnsi="Times New Roman" w:cs="Times New Roman"/>
+          <w:b/>
+          <w:bCs/>
           <w:color w:val="auto"/>
-          <w:sz w:val="28"/>
-          <w:szCs w:val="28"/>
+          <w:sz w:val="24"/>
+          <w:szCs w:val="24"/>
         </w:rPr>
       </w:pPr>
       <w:bookmarkStart w:id="8" w:name="_Toc131076695"/>
       <w:r>
         <w:rPr>
           <w:rFonts w:ascii="Times New Roman" w:hAnsi="Times New Roman" w:cs="Times New Roman"/>
+          <w:b/>
+          <w:bCs/>
           <w:color w:val="auto"/>
-          <w:sz w:val="28"/>
-          <w:szCs w:val="28"/>
+          <w:sz w:val="24"/>
+          <w:szCs w:val="24"/>
         </w:rPr>
         <w:lastRenderedPageBreak/>
         <w:t>2.4. Gala lietotāja raksturiezīmes</w:t>
@@ -3775,165 +3854,1457 @@
           <w:szCs w:val="24"/>
         </w:rPr>
         <w:tab/>
-        <w:t>Pārdevējs</w:t>
-      </w:r>
-      <w:r>
-        <w:rPr>
-          <w:rFonts w:ascii="Times New Roman" w:hAnsi="Times New Roman" w:cs="Times New Roman"/>
-          <w:sz w:val="24"/>
-          <w:szCs w:val="24"/>
-        </w:rPr>
-        <w:t>:</w:t>
-      </w:r>
-    </w:p>
-    <w:p>
-      <w:pPr>
-        <w:rPr>
-          <w:rFonts w:ascii="Times New Roman" w:hAnsi="Times New Roman" w:cs="Times New Roman"/>
-          <w:sz w:val="24"/>
-          <w:szCs w:val="24"/>
-        </w:rPr>
-      </w:pPr>
-      <w:r>
-        <w:rPr>
-          <w:rFonts w:ascii="Times New Roman" w:hAnsi="Times New Roman" w:cs="Times New Roman"/>
-          <w:sz w:val="24"/>
-          <w:szCs w:val="24"/>
-        </w:rPr>
-        <w:t>Nepieciešamība uzturēt un pārvaldīt produktu inventāru un cenas;</w:t>
-      </w:r>
-    </w:p>
-    <w:p>
-      <w:pPr>
-        <w:rPr>
-          <w:rFonts w:ascii="Times New Roman" w:hAnsi="Times New Roman" w:cs="Times New Roman"/>
-          <w:sz w:val="24"/>
-          <w:szCs w:val="24"/>
-        </w:rPr>
-      </w:pPr>
-      <w:r>
-        <w:rPr>
-          <w:rFonts w:ascii="Times New Roman" w:hAnsi="Times New Roman" w:cs="Times New Roman"/>
-          <w:sz w:val="24"/>
-          <w:szCs w:val="24"/>
-        </w:rPr>
-        <w:t>I</w:t>
-      </w:r>
-      <w:r>
-        <w:rPr>
-          <w:rFonts w:ascii="Times New Roman" w:hAnsi="Times New Roman" w:cs="Times New Roman"/>
-          <w:sz w:val="24"/>
-          <w:szCs w:val="24"/>
-        </w:rPr>
-        <w:t>espēja ērti izveidot produktu lapas, lai pievērstu uzmanību konkrētiem produktiem;</w:t>
-      </w:r>
-    </w:p>
-    <w:p>
-      <w:pPr>
-        <w:rPr>
-          <w:rFonts w:ascii="Times New Roman" w:hAnsi="Times New Roman" w:cs="Times New Roman"/>
-          <w:sz w:val="24"/>
-          <w:szCs w:val="24"/>
-        </w:rPr>
-      </w:pPr>
-      <w:r>
-        <w:rPr>
-          <w:rFonts w:ascii="Times New Roman" w:hAnsi="Times New Roman" w:cs="Times New Roman"/>
-          <w:sz w:val="24"/>
-          <w:szCs w:val="24"/>
-        </w:rPr>
-        <w:t>Nepieciešamība sazināties ar klientiem un risināt iespējamas problēmas vai jautājumus par produktiem;</w:t>
-      </w:r>
-    </w:p>
-    <w:p>
-      <w:pPr>
-        <w:rPr>
-          <w:rFonts w:ascii="Times New Roman" w:hAnsi="Times New Roman" w:cs="Times New Roman"/>
-          <w:sz w:val="24"/>
-          <w:szCs w:val="24"/>
-        </w:rPr>
-      </w:pPr>
-      <w:r>
-        <w:rPr>
-          <w:rFonts w:ascii="Times New Roman" w:hAnsi="Times New Roman" w:cs="Times New Roman"/>
-          <w:sz w:val="24"/>
-          <w:szCs w:val="24"/>
+        <w:t>Administrators</w:t>
+      </w:r>
+      <w:r>
+        <w:rPr>
+          <w:rFonts w:ascii="Times New Roman" w:hAnsi="Times New Roman" w:cs="Times New Roman"/>
+          <w:sz w:val="24"/>
+          <w:szCs w:val="24"/>
+        </w:rPr>
+        <w:t xml:space="preserve">: </w:t>
+      </w:r>
+    </w:p>
+    <w:p>
+      <w:pPr>
+        <w:rPr>
+          <w:rFonts w:ascii="Times New Roman" w:hAnsi="Times New Roman" w:cs="Times New Roman"/>
+          <w:sz w:val="24"/>
+          <w:szCs w:val="24"/>
+        </w:rPr>
+      </w:pPr>
+      <w:r>
+        <w:rPr>
+          <w:rFonts w:ascii="Times New Roman" w:hAnsi="Times New Roman" w:cs="Times New Roman"/>
+          <w:sz w:val="24"/>
+          <w:szCs w:val="24"/>
+        </w:rPr>
+        <w:t>Nepieciešamība pārvaldīt un kontrolēt piekļuvi datiem un drošības līmeni;</w:t>
+      </w:r>
+    </w:p>
+    <w:p>
+      <w:pPr>
+        <w:rPr>
+          <w:rFonts w:ascii="Times New Roman" w:hAnsi="Times New Roman" w:cs="Times New Roman"/>
+          <w:sz w:val="24"/>
+          <w:szCs w:val="24"/>
+        </w:rPr>
+      </w:pPr>
+      <w:r>
+        <w:rPr>
+          <w:rFonts w:ascii="Times New Roman" w:hAnsi="Times New Roman" w:cs="Times New Roman"/>
+          <w:sz w:val="24"/>
+          <w:szCs w:val="24"/>
+        </w:rPr>
+        <w:t>Iespēja veikt izmaiņas mājaslapas struktūrā, dizainā un funkcijās, lai nodrošinātu optimālu lietotāju pieredzi;</w:t>
+      </w:r>
+    </w:p>
+    <w:p>
+      <w:pPr>
+        <w:rPr>
+          <w:rFonts w:ascii="Times New Roman" w:hAnsi="Times New Roman" w:cs="Times New Roman"/>
+          <w:sz w:val="24"/>
+          <w:szCs w:val="24"/>
+        </w:rPr>
+      </w:pPr>
+      <w:r>
+        <w:rPr>
+          <w:rFonts w:ascii="Times New Roman" w:hAnsi="Times New Roman" w:cs="Times New Roman"/>
+          <w:sz w:val="24"/>
+          <w:szCs w:val="24"/>
+        </w:rPr>
+        <w:t>Vēlme nodrošināt, lai mājaslapa darbojas bez problēmām un nodrošina augstu pieejamības līmeni</w:t>
+      </w:r>
+      <w:r>
+        <w:rPr>
+          <w:rFonts w:ascii="Times New Roman" w:hAnsi="Times New Roman" w:cs="Times New Roman"/>
+          <w:sz w:val="24"/>
+          <w:szCs w:val="24"/>
+        </w:rPr>
+        <w:t>.</w:t>
+      </w:r>
+      <w:r>
+        <w:rPr>
+          <w:rFonts w:ascii="Times New Roman" w:hAnsi="Times New Roman" w:cs="Times New Roman"/>
+        </w:rPr>
+        <w:br w:type="page"/>
+      </w:r>
+    </w:p>
+    <w:p>
+      <w:pPr>
+        <w:pStyle w:val="Heading1"/>
+        <w:spacing w:before="0" w:after="240"/>
+        <w:jc w:val="center"/>
+        <w:rPr>
+          <w:rFonts w:ascii="Times New Roman" w:hAnsi="Times New Roman" w:cs="Times New Roman"/>
+          <w:b/>
+          <w:bCs/>
+          <w:color w:val="auto"/>
+          <w:sz w:val="28"/>
+          <w:szCs w:val="28"/>
+        </w:rPr>
+      </w:pPr>
+      <w:bookmarkStart w:id="9" w:name="_Toc131076697"/>
+      <w:r>
+        <w:rPr>
+          <w:rFonts w:ascii="Times New Roman" w:hAnsi="Times New Roman" w:cs="Times New Roman"/>
+          <w:b/>
+          <w:bCs/>
+          <w:color w:val="auto"/>
+          <w:sz w:val="28"/>
+          <w:szCs w:val="28"/>
+        </w:rPr>
+        <w:lastRenderedPageBreak/>
+        <w:t>3. Izstrādes līdzekļu, rīku apraksts un izvēles pamatojums</w:t>
+      </w:r>
+      <w:bookmarkEnd w:id="9"/>
+    </w:p>
+    <w:p>
+      <w:pPr>
+        <w:ind w:firstLine="720"/>
+        <w:rPr>
+          <w:rFonts w:ascii="Times New Roman" w:hAnsi="Times New Roman" w:cs="Times New Roman"/>
+        </w:rPr>
+      </w:pPr>
+      <w:r>
+        <w:rPr>
+          <w:rFonts w:ascii="Times New Roman" w:hAnsi="Times New Roman" w:cs="Times New Roman"/>
+        </w:rPr>
+        <w:t>VS Code ir populārs un uzņēmīgs koda redaktors, kas piedāvā daudzas priekšrocības, kas padara to par lielisku izvēli programmēšan</w:t>
+      </w:r>
+      <w:r>
+        <w:rPr>
+          <w:rFonts w:ascii="Times New Roman" w:hAnsi="Times New Roman" w:cs="Times New Roman"/>
+        </w:rPr>
+        <w:t>ai. G</w:t>
+      </w:r>
+      <w:r>
+        <w:rPr>
+          <w:rFonts w:ascii="Times New Roman" w:hAnsi="Times New Roman" w:cs="Times New Roman"/>
+        </w:rPr>
+        <w:t>alven</w:t>
+      </w:r>
+      <w:r>
+        <w:rPr>
+          <w:rFonts w:ascii="Times New Roman" w:hAnsi="Times New Roman" w:cs="Times New Roman"/>
+        </w:rPr>
+        <w:t>ie</w:t>
+      </w:r>
+      <w:r>
+        <w:rPr>
+          <w:rFonts w:ascii="Times New Roman" w:hAnsi="Times New Roman" w:cs="Times New Roman"/>
+        </w:rPr>
+        <w:t xml:space="preserve"> iemesliem, kāpēc izvēlē</w:t>
+      </w:r>
+      <w:r>
+        <w:rPr>
+          <w:rFonts w:ascii="Times New Roman" w:hAnsi="Times New Roman" w:cs="Times New Roman"/>
+        </w:rPr>
+        <w:t>jos</w:t>
+      </w:r>
+      <w:r>
+        <w:rPr>
+          <w:rFonts w:ascii="Times New Roman" w:hAnsi="Times New Roman" w:cs="Times New Roman"/>
+        </w:rPr>
+        <w:t xml:space="preserve"> VS Code</w:t>
+      </w:r>
+      <w:r>
+        <w:rPr>
+          <w:rFonts w:ascii="Times New Roman" w:hAnsi="Times New Roman" w:cs="Times New Roman"/>
+        </w:rPr>
+        <w:t xml:space="preserve"> ir tas ka programma ir pieejam bez maksas un tā ir atvērtā koda, kas nozīme to ka tā ir pieejama visiem un to ir iespējams modificēt un pielāgot savām vajadzībām.</w:t>
+      </w:r>
+      <w:r>
+        <w:rPr>
+          <w:rFonts w:ascii="Times New Roman" w:hAnsi="Times New Roman" w:cs="Times New Roman"/>
+        </w:rPr>
+        <w:t xml:space="preserve"> Programma atbalsta dažādas programmēšanas valodas kā piemēram, </w:t>
+      </w:r>
+      <w:proofErr w:type="spellStart"/>
+      <w:r>
+        <w:rPr>
+          <w:rFonts w:ascii="Times New Roman" w:hAnsi="Times New Roman" w:cs="Times New Roman"/>
+        </w:rPr>
+        <w:t>JavaScript</w:t>
+      </w:r>
+      <w:proofErr w:type="spellEnd"/>
+      <w:r>
+        <w:rPr>
+          <w:rFonts w:ascii="Times New Roman" w:hAnsi="Times New Roman" w:cs="Times New Roman"/>
+        </w:rPr>
+        <w:t xml:space="preserve">, </w:t>
+      </w:r>
+      <w:proofErr w:type="spellStart"/>
+      <w:r>
+        <w:rPr>
+          <w:rFonts w:ascii="Times New Roman" w:hAnsi="Times New Roman" w:cs="Times New Roman"/>
+        </w:rPr>
+        <w:t>TypeScript</w:t>
+      </w:r>
+      <w:proofErr w:type="spellEnd"/>
+      <w:r>
+        <w:rPr>
+          <w:rFonts w:ascii="Times New Roman" w:hAnsi="Times New Roman" w:cs="Times New Roman"/>
+        </w:rPr>
+        <w:t xml:space="preserve">, </w:t>
+      </w:r>
+      <w:proofErr w:type="spellStart"/>
+      <w:r>
+        <w:rPr>
+          <w:rFonts w:ascii="Times New Roman" w:hAnsi="Times New Roman" w:cs="Times New Roman"/>
+        </w:rPr>
+        <w:t>Python</w:t>
+      </w:r>
+      <w:proofErr w:type="spellEnd"/>
+      <w:r>
+        <w:rPr>
+          <w:rFonts w:ascii="Times New Roman" w:hAnsi="Times New Roman" w:cs="Times New Roman"/>
+        </w:rPr>
+        <w:t xml:space="preserve">, C++, PHP, </w:t>
+      </w:r>
+      <w:proofErr w:type="spellStart"/>
+      <w:r>
+        <w:rPr>
+          <w:rFonts w:ascii="Times New Roman" w:hAnsi="Times New Roman" w:cs="Times New Roman"/>
+        </w:rPr>
+        <w:t>Ruby</w:t>
+      </w:r>
+      <w:proofErr w:type="spellEnd"/>
+      <w:r>
+        <w:rPr>
+          <w:rFonts w:ascii="Times New Roman" w:hAnsi="Times New Roman" w:cs="Times New Roman"/>
+        </w:rPr>
+        <w:t>,</w:t>
+      </w:r>
+      <w:r>
+        <w:rPr>
+          <w:rFonts w:ascii="Times New Roman" w:hAnsi="Times New Roman" w:cs="Times New Roman"/>
+        </w:rPr>
+        <w:t xml:space="preserve"> HTML, CSS</w:t>
+      </w:r>
+      <w:r>
+        <w:rPr>
+          <w:rFonts w:ascii="Times New Roman" w:hAnsi="Times New Roman" w:cs="Times New Roman"/>
+        </w:rPr>
+        <w:t xml:space="preserve"> un daudzas citas.</w:t>
+      </w:r>
+    </w:p>
+    <w:p>
+      <w:pPr>
+        <w:ind w:firstLine="720"/>
+        <w:rPr>
+          <w:rFonts w:ascii="Times New Roman" w:hAnsi="Times New Roman" w:cs="Times New Roman"/>
+        </w:rPr>
+      </w:pPr>
+      <w:r>
+        <w:rPr>
+          <w:rFonts w:ascii="Times New Roman" w:hAnsi="Times New Roman" w:cs="Times New Roman"/>
+        </w:rPr>
+        <w:t xml:space="preserve">Programmai ir bagāta ar dažādām funkcijām kas palīdz programmētajiem strādāt efektīvāk, pielāgot programmu savām vajadzībām, vēlmēm un atkārtot dažādas pārbaudes. Programma ir viegla </w:t>
+      </w:r>
+      <w:r>
+        <w:rPr>
+          <w:rFonts w:ascii="Times New Roman" w:hAnsi="Times New Roman" w:cs="Times New Roman"/>
+        </w:rPr>
+        <w:t>lietošanā un uztverē, kā arī v</w:t>
+      </w:r>
+      <w:r>
+        <w:rPr>
+          <w:rFonts w:ascii="Times New Roman" w:hAnsi="Times New Roman" w:cs="Times New Roman"/>
+        </w:rPr>
+        <w:t>iegli pielāgojams, tāpēc tas ir piemērots gan pieredzējušiem programmētājiem, gan arī tiem, kuri tikai sāk apgūt programmēšanu.</w:t>
+      </w:r>
+      <w:r>
+        <w:rPr>
+          <w:rFonts w:ascii="Times New Roman" w:hAnsi="Times New Roman" w:cs="Times New Roman"/>
+        </w:rPr>
+        <w:t xml:space="preserve"> </w:t>
+      </w:r>
+      <w:r>
+        <w:rPr>
+          <w:rFonts w:ascii="Times New Roman" w:hAnsi="Times New Roman" w:cs="Times New Roman"/>
+        </w:rPr>
+        <w:t>VS Code piedāvā</w:t>
+      </w:r>
+      <w:r>
+        <w:rPr>
+          <w:rFonts w:ascii="Times New Roman" w:hAnsi="Times New Roman" w:cs="Times New Roman"/>
+        </w:rPr>
+        <w:t xml:space="preserve"> arī</w:t>
+      </w:r>
+      <w:r>
+        <w:rPr>
+          <w:rFonts w:ascii="Times New Roman" w:hAnsi="Times New Roman" w:cs="Times New Roman"/>
+        </w:rPr>
+        <w:t xml:space="preserve"> daudzus paplašinājumus, kas palīdz programmētajiem strādāt ātrāk un efektīvāk.</w:t>
+      </w:r>
+      <w:r>
+        <w:rPr>
+          <w:rFonts w:ascii="Times New Roman" w:hAnsi="Times New Roman" w:cs="Times New Roman"/>
+        </w:rPr>
+        <w:t xml:space="preserve"> </w:t>
+      </w:r>
+    </w:p>
+    <w:p>
+      <w:pPr>
+        <w:ind w:firstLine="720"/>
+        <w:rPr>
+          <w:rFonts w:ascii="Times New Roman" w:hAnsi="Times New Roman" w:cs="Times New Roman"/>
+        </w:rPr>
+      </w:pPr>
+      <w:r>
+        <w:rPr>
+          <w:rFonts w:ascii="Times New Roman" w:hAnsi="Times New Roman" w:cs="Times New Roman"/>
+        </w:rPr>
+        <w:t>Kopumā, VS Code ir lielisks redaktors, kas piedāvā daudzas funkcijas un atbalstu dažādām programmatūras valodām. Tā vieglums lietošanā un bagātīgais funkciju klāsts padara to par populāru izvēli programmētājiem visā pasaulē.</w:t>
+      </w:r>
+      <w:r>
+        <w:rPr>
+          <w:rFonts w:ascii="Times New Roman" w:hAnsi="Times New Roman" w:cs="Times New Roman"/>
+        </w:rPr>
+        <w:br w:type="page"/>
+      </w:r>
+    </w:p>
+    <w:p>
+      <w:pPr>
+        <w:pStyle w:val="Heading2"/>
+        <w:spacing w:before="240" w:after="240"/>
+        <w:jc w:val="center"/>
+        <w:rPr>
+          <w:rFonts w:ascii="Times New Roman" w:hAnsi="Times New Roman" w:cs="Times New Roman"/>
+          <w:b/>
+          <w:bCs/>
+          <w:color w:val="000000" w:themeColor="text1"/>
+          <w:sz w:val="24"/>
+          <w:szCs w:val="24"/>
+        </w:rPr>
+      </w:pPr>
+      <w:bookmarkStart w:id="10" w:name="_Toc131076698"/>
+      <w:r>
+        <w:rPr>
+          <w:rFonts w:ascii="Times New Roman" w:hAnsi="Times New Roman" w:cs="Times New Roman"/>
+          <w:b/>
+          <w:bCs/>
+          <w:color w:val="000000" w:themeColor="text1"/>
+          <w:sz w:val="24"/>
+          <w:szCs w:val="24"/>
+        </w:rPr>
+        <w:lastRenderedPageBreak/>
+        <w:t>3.1 Iespējamo (alternatīvo) risinājuma līdzekļu un valodu apraksts</w:t>
+      </w:r>
+      <w:bookmarkEnd w:id="10"/>
+    </w:p>
+    <w:p>
+      <w:pPr>
+        <w:rPr>
+          <w:rFonts w:ascii="Times New Roman" w:hAnsi="Times New Roman" w:cs="Times New Roman"/>
+        </w:rPr>
+      </w:pPr>
+      <w:r>
+        <w:rPr>
+          <w:rFonts w:ascii="Times New Roman" w:hAnsi="Times New Roman" w:cs="Times New Roman"/>
         </w:rPr>
         <w:tab/>
-        <w:t>Administrators</w:t>
-      </w:r>
-      <w:r>
-        <w:rPr>
-          <w:rFonts w:ascii="Times New Roman" w:hAnsi="Times New Roman" w:cs="Times New Roman"/>
-          <w:sz w:val="24"/>
-          <w:szCs w:val="24"/>
-        </w:rPr>
-        <w:t xml:space="preserve">: </w:t>
-      </w:r>
-    </w:p>
-    <w:p>
-      <w:pPr>
-        <w:rPr>
-          <w:rFonts w:ascii="Times New Roman" w:hAnsi="Times New Roman" w:cs="Times New Roman"/>
-          <w:sz w:val="24"/>
-          <w:szCs w:val="24"/>
-        </w:rPr>
-      </w:pPr>
-      <w:r>
-        <w:rPr>
-          <w:rFonts w:ascii="Times New Roman" w:hAnsi="Times New Roman" w:cs="Times New Roman"/>
-          <w:sz w:val="24"/>
-          <w:szCs w:val="24"/>
-        </w:rPr>
-        <w:t>Nepieciešamība pārvaldīt un kontrolēt piekļuvi datiem un drošības līmeni;</w:t>
-      </w:r>
-    </w:p>
-    <w:p>
-      <w:pPr>
-        <w:rPr>
-          <w:rFonts w:ascii="Times New Roman" w:hAnsi="Times New Roman" w:cs="Times New Roman"/>
-          <w:sz w:val="24"/>
-          <w:szCs w:val="24"/>
-        </w:rPr>
-      </w:pPr>
-      <w:r>
-        <w:rPr>
-          <w:rFonts w:ascii="Times New Roman" w:hAnsi="Times New Roman" w:cs="Times New Roman"/>
-          <w:sz w:val="24"/>
-          <w:szCs w:val="24"/>
-        </w:rPr>
-        <w:t>Iespēja veikt izmaiņas mājaslapas struktūrā, dizainā un funkcijās, lai nodrošinātu optimālu lietotāju pieredzi;</w:t>
-      </w:r>
-    </w:p>
-    <w:p>
-      <w:pPr>
-        <w:rPr>
-          <w:rFonts w:ascii="Times New Roman" w:hAnsi="Times New Roman" w:cs="Times New Roman"/>
-          <w:sz w:val="24"/>
-          <w:szCs w:val="24"/>
-        </w:rPr>
-      </w:pPr>
-      <w:r>
-        <w:rPr>
-          <w:rFonts w:ascii="Times New Roman" w:hAnsi="Times New Roman" w:cs="Times New Roman"/>
-          <w:sz w:val="24"/>
-          <w:szCs w:val="24"/>
-        </w:rPr>
-        <w:t>Vēlme nodrošināt, lai mājaslapa darbojas bez problēmām un nodrošina augstu pieejamības līmeni</w:t>
-      </w:r>
-      <w:r>
-        <w:rPr>
-          <w:rFonts w:ascii="Times New Roman" w:hAnsi="Times New Roman" w:cs="Times New Roman"/>
-          <w:sz w:val="24"/>
-          <w:szCs w:val="24"/>
+      </w:r>
+      <w:r>
+        <w:rPr>
+          <w:rFonts w:ascii="Times New Roman" w:hAnsi="Times New Roman" w:cs="Times New Roman"/>
+        </w:rPr>
+        <w:t>Šāda veida interneta veikalu ir ļoti daudz un dažādu veidu, galveno kārt tās saista funkcionalitāte un valodas kurās rakstīts kods kā arī datu bāzes izmantošana. Koda daļu vislabāk rakstīt tam atbilstošās programmās (mana gadījumā VS Code), bet to var arī darīt dažādos teksta redaktoros.</w:t>
+      </w:r>
+    </w:p>
+    <w:p>
+      <w:pPr>
+        <w:rPr>
+          <w:rFonts w:ascii="Times New Roman" w:hAnsi="Times New Roman" w:cs="Times New Roman"/>
+        </w:rPr>
+      </w:pPr>
+      <w:r>
+        <w:rPr>
+          <w:rFonts w:ascii="Times New Roman" w:hAnsi="Times New Roman" w:cs="Times New Roman"/>
+        </w:rPr>
+        <w:tab/>
+        <w:t>Labākās alternatīvas priekš VS Code ir:</w:t>
+      </w:r>
+    </w:p>
+    <w:p>
+      <w:pPr>
+        <w:rPr>
+          <w:rFonts w:ascii="Times New Roman" w:hAnsi="Times New Roman" w:cs="Times New Roman"/>
+        </w:rPr>
+      </w:pPr>
+      <w:proofErr w:type="spellStart"/>
+      <w:r>
+        <w:rPr>
+          <w:rFonts w:ascii="Times New Roman" w:hAnsi="Times New Roman" w:cs="Times New Roman"/>
+        </w:rPr>
+        <w:t>Eclipse</w:t>
+      </w:r>
+      <w:proofErr w:type="spellEnd"/>
+      <w:r>
+        <w:rPr>
+          <w:rFonts w:ascii="Times New Roman" w:hAnsi="Times New Roman" w:cs="Times New Roman"/>
+        </w:rPr>
+        <w:t xml:space="preserve"> - Brīvi pieejams atvērtā koda redaktors, kas izstrādāts priekš Java un citiem JVM valodām, ar plašu funkciju klāstu un integrāciju ar citiem rīkiem, piemēram, </w:t>
+      </w:r>
+      <w:proofErr w:type="spellStart"/>
+      <w:r>
+        <w:rPr>
+          <w:rFonts w:ascii="Times New Roman" w:hAnsi="Times New Roman" w:cs="Times New Roman"/>
+        </w:rPr>
+        <w:t>Git</w:t>
+      </w:r>
+      <w:proofErr w:type="spellEnd"/>
+      <w:r>
+        <w:rPr>
+          <w:rFonts w:ascii="Times New Roman" w:hAnsi="Times New Roman" w:cs="Times New Roman"/>
         </w:rPr>
         <w:t>.</w:t>
       </w:r>
-      <w:r>
-        <w:rPr>
-          <w:rFonts w:ascii="Times New Roman" w:hAnsi="Times New Roman" w:cs="Times New Roman"/>
-          <w:sz w:val="24"/>
-          <w:szCs w:val="24"/>
+    </w:p>
+    <w:p>
+      <w:pPr>
+        <w:rPr>
+          <w:rFonts w:ascii="Times New Roman" w:eastAsiaTheme="majorEastAsia" w:hAnsi="Times New Roman" w:cs="Times New Roman"/>
+        </w:rPr>
+      </w:pPr>
+      <w:proofErr w:type="spellStart"/>
+      <w:r>
+        <w:rPr>
+          <w:rFonts w:ascii="Times New Roman" w:hAnsi="Times New Roman" w:cs="Times New Roman"/>
+        </w:rPr>
+        <w:t>Notepad</w:t>
+      </w:r>
+      <w:proofErr w:type="spellEnd"/>
+      <w:r>
+        <w:rPr>
+          <w:rFonts w:ascii="Times New Roman" w:hAnsi="Times New Roman" w:cs="Times New Roman"/>
+        </w:rPr>
+        <w:t>++ - Viegli lietojams un vienkāršs redaktors ar dažādām pielāgošanas iespējām un atbalstu dažādiem valodu failiem.</w:t>
+      </w:r>
+      <w:r>
+        <w:rPr>
+          <w:rFonts w:ascii="Times New Roman" w:hAnsi="Times New Roman" w:cs="Times New Roman"/>
+        </w:rPr>
+        <w:br w:type="page"/>
+      </w:r>
+    </w:p>
+    <w:p>
+      <w:pPr>
+        <w:pStyle w:val="Heading2"/>
+        <w:spacing w:before="240" w:after="240"/>
+        <w:jc w:val="center"/>
+        <w:rPr>
+          <w:rFonts w:ascii="Times New Roman" w:hAnsi="Times New Roman" w:cs="Times New Roman"/>
+          <w:b/>
+          <w:bCs/>
+          <w:color w:val="000000" w:themeColor="text1"/>
+          <w:sz w:val="24"/>
+          <w:szCs w:val="24"/>
+        </w:rPr>
+      </w:pPr>
+      <w:bookmarkStart w:id="11" w:name="_Toc131076699"/>
+      <w:r>
+        <w:rPr>
+          <w:rFonts w:ascii="Times New Roman" w:hAnsi="Times New Roman" w:cs="Times New Roman"/>
+          <w:b/>
+          <w:bCs/>
+          <w:color w:val="000000" w:themeColor="text1"/>
+          <w:sz w:val="24"/>
+          <w:szCs w:val="24"/>
+        </w:rPr>
+        <w:lastRenderedPageBreak/>
+        <w:t>3.2 Izvēlēto risinājuma līdzekļu un valodu apraksts</w:t>
+      </w:r>
+      <w:bookmarkEnd w:id="11"/>
+    </w:p>
+    <w:p>
+      <w:pPr>
+        <w:rPr>
+          <w:rFonts w:ascii="Times New Roman" w:hAnsi="Times New Roman" w:cs="Times New Roman"/>
+        </w:rPr>
+      </w:pPr>
+      <w:r>
+        <w:rPr>
+          <w:rFonts w:ascii="Times New Roman" w:hAnsi="Times New Roman" w:cs="Times New Roman"/>
+        </w:rPr>
+        <w:tab/>
+      </w:r>
+      <w:r>
+        <w:rPr>
+          <w:rFonts w:ascii="Times New Roman" w:hAnsi="Times New Roman" w:cs="Times New Roman"/>
+        </w:rPr>
+        <w:t xml:space="preserve">HTML – </w:t>
+      </w:r>
+      <w:r>
+        <w:rPr>
+          <w:rFonts w:ascii="Times New Roman" w:hAnsi="Times New Roman" w:cs="Times New Roman"/>
+        </w:rPr>
+        <w:t>(</w:t>
+      </w:r>
+      <w:proofErr w:type="spellStart"/>
+      <w:r>
+        <w:rPr>
+          <w:rFonts w:ascii="Times New Roman" w:hAnsi="Times New Roman" w:cs="Times New Roman"/>
+        </w:rPr>
+        <w:t>HyperText</w:t>
+      </w:r>
+      <w:proofErr w:type="spellEnd"/>
+      <w:r>
+        <w:rPr>
+          <w:rFonts w:ascii="Times New Roman" w:hAnsi="Times New Roman" w:cs="Times New Roman"/>
+        </w:rPr>
+        <w:t xml:space="preserve"> </w:t>
+      </w:r>
+      <w:proofErr w:type="spellStart"/>
+      <w:r>
+        <w:rPr>
+          <w:rFonts w:ascii="Times New Roman" w:hAnsi="Times New Roman" w:cs="Times New Roman"/>
+        </w:rPr>
+        <w:t>Markup</w:t>
+      </w:r>
+      <w:proofErr w:type="spellEnd"/>
+      <w:r>
+        <w:rPr>
+          <w:rFonts w:ascii="Times New Roman" w:hAnsi="Times New Roman" w:cs="Times New Roman"/>
+        </w:rPr>
+        <w:t xml:space="preserve"> </w:t>
+      </w:r>
+      <w:proofErr w:type="spellStart"/>
+      <w:r>
+        <w:rPr>
+          <w:rFonts w:ascii="Times New Roman" w:hAnsi="Times New Roman" w:cs="Times New Roman"/>
+        </w:rPr>
+        <w:t>Language</w:t>
+      </w:r>
+      <w:proofErr w:type="spellEnd"/>
+      <w:r>
+        <w:rPr>
+          <w:rFonts w:ascii="Times New Roman" w:hAnsi="Times New Roman" w:cs="Times New Roman"/>
+        </w:rPr>
+        <w:t>) ir standarta marķēšanas valoda, kas tiek izmantota, lai veidotu tīmekļa lapas un definētu to satura un izkārtojuma elementus. HTML ir statiska valoda, kas nozīmē, ka tā nespēj radīt dinamiskus satura elementus, piemēram, mainīgus tekstus vai attēlus, un nav spējīga apstrādāt un uzglabāt informāciju.</w:t>
+      </w:r>
+    </w:p>
+    <w:p>
+      <w:pPr>
+        <w:rPr>
+          <w:rFonts w:ascii="Times New Roman" w:hAnsi="Times New Roman" w:cs="Times New Roman"/>
+        </w:rPr>
+      </w:pPr>
+      <w:r>
+        <w:rPr>
+          <w:rFonts w:ascii="Times New Roman" w:hAnsi="Times New Roman" w:cs="Times New Roman"/>
+        </w:rPr>
+        <w:tab/>
+        <w:t xml:space="preserve">CSS – </w:t>
+      </w:r>
+      <w:r>
+        <w:rPr>
+          <w:rFonts w:ascii="Times New Roman" w:hAnsi="Times New Roman" w:cs="Times New Roman"/>
+        </w:rPr>
+        <w:t>(</w:t>
+      </w:r>
+      <w:proofErr w:type="spellStart"/>
+      <w:r>
+        <w:rPr>
+          <w:rFonts w:ascii="Times New Roman" w:hAnsi="Times New Roman" w:cs="Times New Roman"/>
+        </w:rPr>
+        <w:t>Cascading</w:t>
+      </w:r>
+      <w:proofErr w:type="spellEnd"/>
+      <w:r>
+        <w:rPr>
+          <w:rFonts w:ascii="Times New Roman" w:hAnsi="Times New Roman" w:cs="Times New Roman"/>
+        </w:rPr>
+        <w:t xml:space="preserve"> </w:t>
+      </w:r>
+      <w:proofErr w:type="spellStart"/>
+      <w:r>
+        <w:rPr>
+          <w:rFonts w:ascii="Times New Roman" w:hAnsi="Times New Roman" w:cs="Times New Roman"/>
+        </w:rPr>
+        <w:t>Style</w:t>
+      </w:r>
+      <w:proofErr w:type="spellEnd"/>
+      <w:r>
+        <w:rPr>
+          <w:rFonts w:ascii="Times New Roman" w:hAnsi="Times New Roman" w:cs="Times New Roman"/>
+        </w:rPr>
+        <w:t xml:space="preserve"> </w:t>
+      </w:r>
+      <w:proofErr w:type="spellStart"/>
+      <w:r>
+        <w:rPr>
+          <w:rFonts w:ascii="Times New Roman" w:hAnsi="Times New Roman" w:cs="Times New Roman"/>
+        </w:rPr>
+        <w:t>Sheets</w:t>
+      </w:r>
+      <w:proofErr w:type="spellEnd"/>
+      <w:r>
+        <w:rPr>
+          <w:rFonts w:ascii="Times New Roman" w:hAnsi="Times New Roman" w:cs="Times New Roman"/>
+        </w:rPr>
+        <w:t>) ir valoda, kas nodrošina tīmekļa lapu izskatu un izkārtojumu. CSS ļauj attēlot HTML elementus, piemēram, mainīt to krāsu, fontu, izmēru, pozīciju un citus stilizācijas elementus. CSS tiek izmantots, lai izveidotu tīmekļa lapas izskatu un pielāgotu to atbilstoši lietotāja vēlmēm un ierīcei, ar kuru tīmekļa lapa tiek skatīta.</w:t>
+      </w:r>
+    </w:p>
+    <w:p>
+      <w:pPr>
+        <w:ind w:firstLine="720"/>
+        <w:rPr>
+          <w:rFonts w:ascii="Times New Roman" w:hAnsi="Times New Roman" w:cs="Times New Roman"/>
+        </w:rPr>
+      </w:pPr>
+      <w:r>
+        <w:rPr>
+          <w:rFonts w:ascii="Times New Roman" w:hAnsi="Times New Roman" w:cs="Times New Roman"/>
+        </w:rPr>
+        <w:t>PHP – (</w:t>
+      </w:r>
+      <w:proofErr w:type="spellStart"/>
+      <w:r>
+        <w:rPr>
+          <w:rFonts w:ascii="Times New Roman" w:hAnsi="Times New Roman" w:cs="Times New Roman"/>
+        </w:rPr>
+        <w:t>Hypertext</w:t>
+      </w:r>
+      <w:proofErr w:type="spellEnd"/>
+      <w:r>
+        <w:rPr>
+          <w:rFonts w:ascii="Times New Roman" w:hAnsi="Times New Roman" w:cs="Times New Roman"/>
+        </w:rPr>
+        <w:t xml:space="preserve"> </w:t>
+      </w:r>
+      <w:proofErr w:type="spellStart"/>
+      <w:r>
+        <w:rPr>
+          <w:rFonts w:ascii="Times New Roman" w:hAnsi="Times New Roman" w:cs="Times New Roman"/>
+        </w:rPr>
+        <w:t>Preprocessor</w:t>
+      </w:r>
+      <w:proofErr w:type="spellEnd"/>
+      <w:r>
+        <w:rPr>
+          <w:rFonts w:ascii="Times New Roman" w:hAnsi="Times New Roman" w:cs="Times New Roman"/>
+        </w:rPr>
+        <w:t>)</w:t>
+      </w:r>
+      <w:r>
+        <w:rPr>
+          <w:rFonts w:ascii="Times New Roman" w:hAnsi="Times New Roman" w:cs="Times New Roman"/>
+        </w:rPr>
+        <w:t xml:space="preserve"> ir servera pusē izpildāma skriptu valoda, kas tiek izmantota, lai izstrādātu dinamiskas tīmekļa lapas. PHP ļauj veidot dinamiskus satura elementus, piemēram, ievades laukus, formu validāciju, datu apstrādi un uzglabāšanu datu bāzēs. PHP tiek izpildīts servera pusē, kas nozīmē, ka lietotāja dators nedarbojas kā skriptu izpildīšanas vieta, bet gan visi skripti tiek izpildīti uz servera.</w:t>
+      </w:r>
+    </w:p>
+    <w:p>
+      <w:pPr>
+        <w:ind w:firstLine="720"/>
+        <w:rPr>
+          <w:rFonts w:ascii="Times New Roman" w:eastAsiaTheme="majorEastAsia" w:hAnsi="Times New Roman" w:cs="Times New Roman"/>
+        </w:rPr>
+      </w:pPr>
+      <w:r>
+        <w:rPr>
+          <w:rFonts w:ascii="Times New Roman" w:hAnsi="Times New Roman" w:cs="Times New Roman"/>
+        </w:rPr>
+        <w:t xml:space="preserve">VS </w:t>
+      </w:r>
+      <w:r>
+        <w:rPr>
+          <w:rFonts w:ascii="Times New Roman" w:hAnsi="Times New Roman" w:cs="Times New Roman"/>
+        </w:rPr>
+        <w:t>C</w:t>
+      </w:r>
+      <w:r>
+        <w:rPr>
+          <w:rFonts w:ascii="Times New Roman" w:hAnsi="Times New Roman" w:cs="Times New Roman"/>
+        </w:rPr>
+        <w:t xml:space="preserve">ode </w:t>
+      </w:r>
+      <w:r>
+        <w:rPr>
+          <w:rFonts w:ascii="Times New Roman" w:hAnsi="Times New Roman" w:cs="Times New Roman"/>
+        </w:rPr>
+        <w:t>–</w:t>
+      </w:r>
+      <w:r>
+        <w:rPr>
+          <w:rFonts w:ascii="Times New Roman" w:hAnsi="Times New Roman" w:cs="Times New Roman"/>
+        </w:rPr>
+        <w:t xml:space="preserve"> </w:t>
+      </w:r>
+      <w:r>
+        <w:rPr>
+          <w:rFonts w:ascii="Times New Roman" w:hAnsi="Times New Roman" w:cs="Times New Roman"/>
+        </w:rPr>
+        <w:t xml:space="preserve">Produkts izveidots izmantojot programmu “VS </w:t>
+      </w:r>
+      <w:r>
+        <w:rPr>
+          <w:rFonts w:ascii="Times New Roman" w:hAnsi="Times New Roman" w:cs="Times New Roman"/>
+        </w:rPr>
+        <w:t>C</w:t>
+      </w:r>
+      <w:r>
+        <w:rPr>
+          <w:rFonts w:ascii="Times New Roman" w:hAnsi="Times New Roman" w:cs="Times New Roman"/>
+        </w:rPr>
+        <w:t>ode (</w:t>
+      </w:r>
+      <w:proofErr w:type="spellStart"/>
+      <w:r>
+        <w:rPr>
+          <w:rFonts w:ascii="Times New Roman" w:hAnsi="Times New Roman" w:cs="Times New Roman"/>
+        </w:rPr>
+        <w:t>Visual</w:t>
+      </w:r>
+      <w:proofErr w:type="spellEnd"/>
+      <w:r>
+        <w:rPr>
+          <w:rFonts w:ascii="Times New Roman" w:hAnsi="Times New Roman" w:cs="Times New Roman"/>
+        </w:rPr>
+        <w:t xml:space="preserve"> </w:t>
+      </w:r>
+      <w:proofErr w:type="spellStart"/>
+      <w:r>
+        <w:rPr>
+          <w:rFonts w:ascii="Times New Roman" w:hAnsi="Times New Roman" w:cs="Times New Roman"/>
+        </w:rPr>
+        <w:t>studio</w:t>
+      </w:r>
+      <w:proofErr w:type="spellEnd"/>
+      <w:r>
+        <w:rPr>
+          <w:rFonts w:ascii="Times New Roman" w:hAnsi="Times New Roman" w:cs="Times New Roman"/>
+        </w:rPr>
+        <w:t xml:space="preserve"> </w:t>
+      </w:r>
+      <w:proofErr w:type="spellStart"/>
+      <w:r>
+        <w:rPr>
+          <w:rFonts w:ascii="Times New Roman" w:hAnsi="Times New Roman" w:cs="Times New Roman"/>
+        </w:rPr>
+        <w:t>code</w:t>
+      </w:r>
+      <w:proofErr w:type="spellEnd"/>
+      <w:r>
+        <w:rPr>
+          <w:rFonts w:ascii="Times New Roman" w:hAnsi="Times New Roman" w:cs="Times New Roman"/>
+        </w:rPr>
+        <w:t xml:space="preserve">)”. Programatūra piedāvā plašas un galvenokārt ērtas koda rakstīšanas un labošanas iespējas. </w:t>
+      </w:r>
+      <w:r>
+        <w:rPr>
+          <w:rFonts w:ascii="Times New Roman" w:hAnsi="Times New Roman" w:cs="Times New Roman"/>
+        </w:rPr>
+        <w:t>“</w:t>
+      </w:r>
+      <w:r>
+        <w:rPr>
+          <w:rFonts w:ascii="Times New Roman" w:hAnsi="Times New Roman" w:cs="Times New Roman"/>
+        </w:rPr>
+        <w:t xml:space="preserve">VS </w:t>
+      </w:r>
+      <w:r>
+        <w:rPr>
+          <w:rFonts w:ascii="Times New Roman" w:hAnsi="Times New Roman" w:cs="Times New Roman"/>
+        </w:rPr>
+        <w:t>C</w:t>
+      </w:r>
+      <w:r>
+        <w:rPr>
+          <w:rFonts w:ascii="Times New Roman" w:hAnsi="Times New Roman" w:cs="Times New Roman"/>
+        </w:rPr>
+        <w:t>ode</w:t>
+      </w:r>
+      <w:r>
+        <w:rPr>
+          <w:rFonts w:ascii="Times New Roman" w:hAnsi="Times New Roman" w:cs="Times New Roman"/>
+        </w:rPr>
+        <w:t>”</w:t>
+      </w:r>
+      <w:r>
+        <w:rPr>
+          <w:rFonts w:ascii="Times New Roman" w:hAnsi="Times New Roman" w:cs="Times New Roman"/>
+        </w:rPr>
+        <w:t xml:space="preserve"> ir</w:t>
+      </w:r>
+      <w:r>
+        <w:rPr>
+          <w:rFonts w:ascii="Times New Roman" w:hAnsi="Times New Roman" w:cs="Times New Roman"/>
+        </w:rPr>
+        <w:t xml:space="preserve"> pieejams</w:t>
+      </w:r>
+      <w:r>
+        <w:rPr>
+          <w:rFonts w:ascii="Times New Roman" w:hAnsi="Times New Roman" w:cs="Times New Roman"/>
+        </w:rPr>
+        <w:t xml:space="preserve"> bezmaksas</w:t>
+      </w:r>
+      <w:r>
+        <w:rPr>
+          <w:rFonts w:ascii="Times New Roman" w:hAnsi="Times New Roman" w:cs="Times New Roman"/>
+        </w:rPr>
+        <w:t xml:space="preserve"> jebkuram tās lietotājam</w:t>
+      </w:r>
+      <w:r>
+        <w:rPr>
+          <w:rFonts w:ascii="Times New Roman" w:hAnsi="Times New Roman" w:cs="Times New Roman"/>
+        </w:rPr>
+        <w:t xml:space="preserve"> un</w:t>
+      </w:r>
+      <w:r>
+        <w:rPr>
+          <w:rFonts w:ascii="Times New Roman" w:hAnsi="Times New Roman" w:cs="Times New Roman"/>
+        </w:rPr>
+        <w:t xml:space="preserve"> tā ir</w:t>
+      </w:r>
+      <w:r>
+        <w:rPr>
+          <w:rFonts w:ascii="Times New Roman" w:hAnsi="Times New Roman" w:cs="Times New Roman"/>
+        </w:rPr>
+        <w:t xml:space="preserve"> atvērtā koda programma, kas nozīmē, ka to var pielāgot un uzlabot, kā arī izmantot tās paplašinājumus un spraudņus, kas piedāvā vēl lielāku funkcionalitāti un efektivitāti.</w:t>
+      </w:r>
+      <w:r>
+        <w:rPr>
+          <w:rFonts w:ascii="Times New Roman" w:hAnsi="Times New Roman" w:cs="Times New Roman"/>
+        </w:rPr>
+        <w:br w:type="page"/>
+      </w:r>
+    </w:p>
+    <w:p>
+      <w:pPr>
+        <w:pStyle w:val="Heading1"/>
+        <w:spacing w:before="0" w:after="240"/>
+        <w:jc w:val="center"/>
+        <w:rPr>
+          <w:rFonts w:ascii="Times New Roman" w:hAnsi="Times New Roman" w:cs="Times New Roman"/>
+          <w:b/>
+          <w:bCs/>
+          <w:color w:val="auto"/>
+          <w:sz w:val="28"/>
+          <w:szCs w:val="28"/>
+        </w:rPr>
+      </w:pPr>
+      <w:bookmarkStart w:id="12" w:name="_Toc131076700"/>
+      <w:r>
+        <w:rPr>
+          <w:rFonts w:ascii="Times New Roman" w:hAnsi="Times New Roman" w:cs="Times New Roman"/>
+          <w:b/>
+          <w:bCs/>
+          <w:color w:val="auto"/>
+          <w:sz w:val="28"/>
+          <w:szCs w:val="28"/>
+        </w:rPr>
+        <w:lastRenderedPageBreak/>
+        <w:t>4. Sistēmas modelēšana un projektēšana</w:t>
+      </w:r>
+      <w:bookmarkEnd w:id="12"/>
+    </w:p>
+    <w:p>
+      <w:pPr>
+        <w:rPr>
+          <w:rFonts w:ascii="Times New Roman" w:hAnsi="Times New Roman" w:cs="Times New Roman"/>
+        </w:rPr>
+      </w:pPr>
+      <w:r>
+        <w:rPr>
+          <w:rFonts w:ascii="Times New Roman" w:hAnsi="Times New Roman" w:cs="Times New Roman"/>
+        </w:rPr>
+        <w:br w:type="page"/>
+      </w:r>
+    </w:p>
+    <w:p>
+      <w:pPr>
+        <w:pStyle w:val="Heading2"/>
+        <w:spacing w:before="240" w:after="240"/>
+        <w:jc w:val="center"/>
+        <w:rPr>
+          <w:rFonts w:ascii="Times New Roman" w:hAnsi="Times New Roman" w:cs="Times New Roman"/>
+          <w:b/>
+          <w:bCs/>
+          <w:color w:val="000000" w:themeColor="text1"/>
+          <w:sz w:val="24"/>
+          <w:szCs w:val="24"/>
+        </w:rPr>
+      </w:pPr>
+      <w:bookmarkStart w:id="13" w:name="_Toc131076701"/>
+      <w:r>
+        <w:rPr>
+          <w:rFonts w:ascii="Times New Roman" w:hAnsi="Times New Roman" w:cs="Times New Roman"/>
+          <w:b/>
+          <w:bCs/>
+          <w:color w:val="000000" w:themeColor="text1"/>
+          <w:sz w:val="24"/>
+          <w:szCs w:val="24"/>
+        </w:rPr>
+        <w:lastRenderedPageBreak/>
+        <w:t>4.1 Sistēmas struktūras modelis</w:t>
+      </w:r>
+      <w:bookmarkEnd w:id="13"/>
+    </w:p>
+    <w:p>
+      <w:pPr>
+        <w:rPr>
+          <w:rFonts w:ascii="Times New Roman" w:hAnsi="Times New Roman" w:cs="Times New Roman"/>
+        </w:rPr>
+      </w:pPr>
+      <w:proofErr w:type="spellStart"/>
+      <w:r>
+        <w:rPr>
+          <w:rFonts w:ascii="Times New Roman" w:hAnsi="Times New Roman" w:cs="Times New Roman"/>
+        </w:rPr>
+        <w:t>sdadad</w:t>
+      </w:r>
+      <w:proofErr w:type="spellEnd"/>
+    </w:p>
+    <w:p>
+      <w:pPr>
+        <w:rPr>
+          <w:rFonts w:ascii="Times New Roman" w:eastAsiaTheme="majorEastAsia" w:hAnsi="Times New Roman" w:cs="Times New Roman"/>
+          <w:color w:val="000000" w:themeColor="text1"/>
+          <w:sz w:val="28"/>
+          <w:szCs w:val="28"/>
+        </w:rPr>
+      </w:pPr>
+      <w:r>
+        <w:rPr>
+          <w:rFonts w:ascii="Times New Roman" w:hAnsi="Times New Roman" w:cs="Times New Roman"/>
+          <w:color w:val="000000" w:themeColor="text1"/>
+          <w:sz w:val="28"/>
+          <w:szCs w:val="28"/>
+        </w:rPr>
+        <w:br w:type="page"/>
+      </w:r>
+    </w:p>
+    <w:p>
+      <w:pPr>
+        <w:pStyle w:val="Heading2"/>
+        <w:spacing w:before="240" w:after="240"/>
+        <w:jc w:val="center"/>
+        <w:rPr>
+          <w:rFonts w:ascii="Times New Roman" w:hAnsi="Times New Roman" w:cs="Times New Roman"/>
+          <w:b/>
+          <w:bCs/>
+          <w:color w:val="000000" w:themeColor="text1"/>
+          <w:sz w:val="24"/>
+          <w:szCs w:val="24"/>
+        </w:rPr>
+      </w:pPr>
+      <w:bookmarkStart w:id="14" w:name="_Toc131076702"/>
+      <w:r>
+        <w:rPr>
+          <w:rFonts w:ascii="Times New Roman" w:hAnsi="Times New Roman" w:cs="Times New Roman"/>
+          <w:b/>
+          <w:bCs/>
+          <w:color w:val="000000" w:themeColor="text1"/>
+          <w:sz w:val="24"/>
+          <w:szCs w:val="24"/>
+        </w:rPr>
+        <w:lastRenderedPageBreak/>
+        <w:t>4.2. Klašu diagramma / ER diagramma</w:t>
+      </w:r>
+      <w:bookmarkEnd w:id="14"/>
+    </w:p>
+    <w:p>
+      <w:pPr>
+        <w:rPr>
+          <w:rFonts w:ascii="Times New Roman" w:hAnsi="Times New Roman" w:cs="Times New Roman"/>
+        </w:rPr>
+      </w:pPr>
+      <w:proofErr w:type="spellStart"/>
+      <w:r>
+        <w:rPr>
+          <w:rFonts w:ascii="Times New Roman" w:hAnsi="Times New Roman" w:cs="Times New Roman"/>
+        </w:rPr>
+        <w:t>adadsad</w:t>
+      </w:r>
+      <w:proofErr w:type="spellEnd"/>
+    </w:p>
+    <w:p>
+      <w:pPr>
+        <w:rPr>
+          <w:rFonts w:ascii="Times New Roman" w:eastAsiaTheme="majorEastAsia" w:hAnsi="Times New Roman" w:cs="Times New Roman"/>
+          <w:color w:val="000000" w:themeColor="text1"/>
+          <w:sz w:val="28"/>
+          <w:szCs w:val="28"/>
+        </w:rPr>
+      </w:pPr>
+      <w:r>
+        <w:rPr>
+          <w:rFonts w:ascii="Times New Roman" w:hAnsi="Times New Roman" w:cs="Times New Roman"/>
+          <w:color w:val="000000" w:themeColor="text1"/>
+          <w:sz w:val="28"/>
+          <w:szCs w:val="28"/>
+        </w:rPr>
+        <w:br w:type="page"/>
+      </w:r>
+    </w:p>
+    <w:p>
+      <w:pPr>
+        <w:pStyle w:val="Heading2"/>
+        <w:spacing w:before="240" w:after="240"/>
+        <w:jc w:val="center"/>
+        <w:rPr>
+          <w:rFonts w:ascii="Times New Roman" w:hAnsi="Times New Roman" w:cs="Times New Roman"/>
+          <w:b/>
+          <w:bCs/>
+          <w:color w:val="000000" w:themeColor="text1"/>
+          <w:sz w:val="24"/>
+          <w:szCs w:val="24"/>
+        </w:rPr>
+      </w:pPr>
+      <w:bookmarkStart w:id="15" w:name="_Toc131076703"/>
+      <w:r>
+        <w:rPr>
+          <w:rFonts w:ascii="Times New Roman" w:hAnsi="Times New Roman" w:cs="Times New Roman"/>
+          <w:b/>
+          <w:bCs/>
+          <w:color w:val="000000" w:themeColor="text1"/>
+          <w:sz w:val="24"/>
+          <w:szCs w:val="24"/>
+        </w:rPr>
+        <w:lastRenderedPageBreak/>
+        <w:t>4.3. Funkcionālais un dinamiskais sistēmas modelis</w:t>
+      </w:r>
+      <w:bookmarkEnd w:id="15"/>
+    </w:p>
+    <w:p>
+      <w:pPr>
+        <w:rPr>
+          <w:rFonts w:ascii="Times New Roman" w:hAnsi="Times New Roman" w:cs="Times New Roman"/>
+        </w:rPr>
+      </w:pPr>
+      <w:proofErr w:type="spellStart"/>
+      <w:r>
+        <w:rPr>
+          <w:rFonts w:ascii="Times New Roman" w:hAnsi="Times New Roman" w:cs="Times New Roman"/>
+        </w:rPr>
+        <w:t>adadasd</w:t>
+      </w:r>
+      <w:proofErr w:type="spellEnd"/>
+    </w:p>
+    <w:p>
+      <w:pPr>
+        <w:rPr>
+          <w:rFonts w:ascii="Times New Roman" w:eastAsiaTheme="majorEastAsia" w:hAnsi="Times New Roman" w:cs="Times New Roman"/>
+          <w:color w:val="000000" w:themeColor="text1"/>
+          <w:sz w:val="28"/>
+          <w:szCs w:val="28"/>
+        </w:rPr>
+      </w:pPr>
+      <w:r>
+        <w:rPr>
+          <w:rFonts w:ascii="Times New Roman" w:hAnsi="Times New Roman" w:cs="Times New Roman"/>
+          <w:color w:val="000000" w:themeColor="text1"/>
+          <w:sz w:val="28"/>
+          <w:szCs w:val="28"/>
+        </w:rPr>
+        <w:br w:type="page"/>
+      </w:r>
+    </w:p>
+    <w:p>
+      <w:pPr>
+        <w:pStyle w:val="Heading2"/>
+        <w:spacing w:before="240" w:after="240"/>
+        <w:jc w:val="center"/>
+        <w:rPr>
+          <w:rFonts w:ascii="Times New Roman" w:hAnsi="Times New Roman" w:cs="Times New Roman"/>
+          <w:b/>
+          <w:bCs/>
+          <w:color w:val="000000" w:themeColor="text1"/>
+          <w:sz w:val="24"/>
+          <w:szCs w:val="24"/>
+        </w:rPr>
+      </w:pPr>
+      <w:bookmarkStart w:id="16" w:name="_Toc131076704"/>
+      <w:r>
+        <w:rPr>
+          <w:rFonts w:ascii="Times New Roman" w:hAnsi="Times New Roman" w:cs="Times New Roman"/>
+          <w:b/>
+          <w:bCs/>
+          <w:color w:val="000000" w:themeColor="text1"/>
+          <w:sz w:val="24"/>
+          <w:szCs w:val="24"/>
+        </w:rPr>
+        <w:lastRenderedPageBreak/>
+        <w:t>4.4. Aktivitāšu diagramma (</w:t>
+      </w:r>
+      <w:proofErr w:type="spellStart"/>
+      <w:r>
+        <w:rPr>
+          <w:rFonts w:ascii="Times New Roman" w:hAnsi="Times New Roman" w:cs="Times New Roman"/>
+          <w:b/>
+          <w:bCs/>
+          <w:color w:val="000000" w:themeColor="text1"/>
+          <w:sz w:val="24"/>
+          <w:szCs w:val="24"/>
+        </w:rPr>
+        <w:t>Activity</w:t>
+      </w:r>
+      <w:proofErr w:type="spellEnd"/>
+      <w:r>
+        <w:rPr>
+          <w:rFonts w:ascii="Times New Roman" w:hAnsi="Times New Roman" w:cs="Times New Roman"/>
+          <w:b/>
+          <w:bCs/>
+          <w:color w:val="000000" w:themeColor="text1"/>
+          <w:sz w:val="24"/>
+          <w:szCs w:val="24"/>
+        </w:rPr>
+        <w:t>)</w:t>
+      </w:r>
+      <w:bookmarkEnd w:id="16"/>
+    </w:p>
+    <w:p>
+      <w:pPr>
+        <w:rPr>
+          <w:rFonts w:ascii="Times New Roman" w:hAnsi="Times New Roman" w:cs="Times New Roman"/>
+        </w:rPr>
+      </w:pPr>
+      <w:proofErr w:type="spellStart"/>
+      <w:r>
+        <w:rPr>
+          <w:rFonts w:ascii="Times New Roman" w:hAnsi="Times New Roman" w:cs="Times New Roman"/>
+        </w:rPr>
+        <w:t>asdadasd</w:t>
+      </w:r>
+      <w:proofErr w:type="spellEnd"/>
+    </w:p>
+    <w:p>
+      <w:pPr>
+        <w:rPr>
+          <w:rFonts w:ascii="Times New Roman" w:eastAsiaTheme="majorEastAsia" w:hAnsi="Times New Roman" w:cs="Times New Roman"/>
+          <w:color w:val="000000" w:themeColor="text1"/>
+          <w:sz w:val="28"/>
+          <w:szCs w:val="28"/>
+        </w:rPr>
+      </w:pPr>
+      <w:r>
+        <w:rPr>
+          <w:rFonts w:ascii="Times New Roman" w:hAnsi="Times New Roman" w:cs="Times New Roman"/>
+          <w:color w:val="000000" w:themeColor="text1"/>
+          <w:sz w:val="28"/>
+          <w:szCs w:val="28"/>
+        </w:rPr>
+        <w:br w:type="page"/>
+      </w:r>
+    </w:p>
+    <w:p>
+      <w:pPr>
+        <w:pStyle w:val="Heading2"/>
+        <w:spacing w:before="240" w:after="240"/>
+        <w:jc w:val="center"/>
+        <w:rPr>
+          <w:rFonts w:ascii="Times New Roman" w:hAnsi="Times New Roman" w:cs="Times New Roman"/>
+          <w:b/>
+          <w:bCs/>
+          <w:color w:val="000000" w:themeColor="text1"/>
+          <w:sz w:val="24"/>
+          <w:szCs w:val="24"/>
+        </w:rPr>
+      </w:pPr>
+      <w:bookmarkStart w:id="17" w:name="_Toc131076705"/>
+      <w:r>
+        <w:rPr>
+          <w:rFonts w:ascii="Times New Roman" w:hAnsi="Times New Roman" w:cs="Times New Roman"/>
+          <w:b/>
+          <w:bCs/>
+          <w:color w:val="000000" w:themeColor="text1"/>
+          <w:sz w:val="24"/>
+          <w:szCs w:val="24"/>
+        </w:rPr>
+        <w:lastRenderedPageBreak/>
+        <w:t xml:space="preserve">4.5. </w:t>
+      </w:r>
+      <w:proofErr w:type="spellStart"/>
+      <w:r>
+        <w:rPr>
+          <w:rFonts w:ascii="Times New Roman" w:hAnsi="Times New Roman" w:cs="Times New Roman"/>
+          <w:b/>
+          <w:bCs/>
+          <w:color w:val="000000" w:themeColor="text1"/>
+          <w:sz w:val="24"/>
+          <w:szCs w:val="24"/>
+        </w:rPr>
+        <w:t>Lietojumgadījumu</w:t>
+      </w:r>
+      <w:proofErr w:type="spellEnd"/>
+      <w:r>
+        <w:rPr>
+          <w:rFonts w:ascii="Times New Roman" w:hAnsi="Times New Roman" w:cs="Times New Roman"/>
+          <w:b/>
+          <w:bCs/>
+          <w:color w:val="000000" w:themeColor="text1"/>
+          <w:sz w:val="24"/>
+          <w:szCs w:val="24"/>
+        </w:rPr>
+        <w:t xml:space="preserve"> diagramma (</w:t>
+      </w:r>
+      <w:proofErr w:type="spellStart"/>
+      <w:r>
+        <w:rPr>
+          <w:rFonts w:ascii="Times New Roman" w:hAnsi="Times New Roman" w:cs="Times New Roman"/>
+          <w:b/>
+          <w:bCs/>
+          <w:color w:val="000000" w:themeColor="text1"/>
+          <w:sz w:val="24"/>
+          <w:szCs w:val="24"/>
+        </w:rPr>
+        <w:t>Use</w:t>
+      </w:r>
+      <w:proofErr w:type="spellEnd"/>
+      <w:r>
+        <w:rPr>
+          <w:rFonts w:ascii="Times New Roman" w:hAnsi="Times New Roman" w:cs="Times New Roman"/>
+          <w:b/>
+          <w:bCs/>
+          <w:color w:val="000000" w:themeColor="text1"/>
+          <w:sz w:val="24"/>
+          <w:szCs w:val="24"/>
+        </w:rPr>
+        <w:t xml:space="preserve"> </w:t>
+      </w:r>
+      <w:proofErr w:type="spellStart"/>
+      <w:r>
+        <w:rPr>
+          <w:rFonts w:ascii="Times New Roman" w:hAnsi="Times New Roman" w:cs="Times New Roman"/>
+          <w:b/>
+          <w:bCs/>
+          <w:color w:val="000000" w:themeColor="text1"/>
+          <w:sz w:val="24"/>
+          <w:szCs w:val="24"/>
+        </w:rPr>
+        <w:t>Case</w:t>
+      </w:r>
+      <w:proofErr w:type="spellEnd"/>
+      <w:r>
+        <w:rPr>
+          <w:rFonts w:ascii="Times New Roman" w:hAnsi="Times New Roman" w:cs="Times New Roman"/>
+          <w:b/>
+          <w:bCs/>
+          <w:color w:val="000000" w:themeColor="text1"/>
+          <w:sz w:val="24"/>
+          <w:szCs w:val="24"/>
+        </w:rPr>
+        <w:t>)</w:t>
+      </w:r>
+      <w:bookmarkEnd w:id="17"/>
+    </w:p>
+    <w:p>
+      <w:pPr>
+        <w:rPr>
+          <w:rFonts w:ascii="Times New Roman" w:hAnsi="Times New Roman" w:cs="Times New Roman"/>
+        </w:rPr>
+      </w:pPr>
+      <w:proofErr w:type="spellStart"/>
+      <w:r>
+        <w:rPr>
+          <w:rFonts w:ascii="Times New Roman" w:hAnsi="Times New Roman" w:cs="Times New Roman"/>
+        </w:rPr>
+        <w:t>adsadsad</w:t>
+      </w:r>
+      <w:proofErr w:type="spellEnd"/>
+    </w:p>
+    <w:p>
+      <w:pPr>
+        <w:rPr>
+          <w:rFonts w:ascii="Times New Roman" w:eastAsiaTheme="majorEastAsia" w:hAnsi="Times New Roman" w:cs="Times New Roman"/>
+          <w:color w:val="000000" w:themeColor="text1"/>
+          <w:sz w:val="28"/>
+          <w:szCs w:val="28"/>
+        </w:rPr>
+      </w:pPr>
+      <w:r>
+        <w:rPr>
+          <w:rFonts w:ascii="Times New Roman" w:hAnsi="Times New Roman" w:cs="Times New Roman"/>
+          <w:color w:val="000000" w:themeColor="text1"/>
+          <w:sz w:val="28"/>
+          <w:szCs w:val="28"/>
+        </w:rPr>
+        <w:br w:type="page"/>
+      </w:r>
+    </w:p>
+    <w:p>
+      <w:pPr>
+        <w:pStyle w:val="Heading2"/>
+        <w:spacing w:before="240" w:after="240"/>
+        <w:jc w:val="center"/>
+        <w:rPr>
+          <w:rFonts w:ascii="Times New Roman" w:hAnsi="Times New Roman" w:cs="Times New Roman"/>
+          <w:b/>
+          <w:bCs/>
+          <w:color w:val="000000" w:themeColor="text1"/>
+          <w:sz w:val="24"/>
+          <w:szCs w:val="24"/>
+        </w:rPr>
+      </w:pPr>
+      <w:bookmarkStart w:id="18" w:name="_Toc131076706"/>
+      <w:r>
+        <w:rPr>
+          <w:rFonts w:ascii="Times New Roman" w:hAnsi="Times New Roman" w:cs="Times New Roman"/>
+          <w:b/>
+          <w:bCs/>
+          <w:color w:val="000000" w:themeColor="text1"/>
+          <w:sz w:val="24"/>
+          <w:szCs w:val="24"/>
+        </w:rPr>
+        <w:lastRenderedPageBreak/>
+        <w:t>4.6. Sistēmas moduļu apraksts un algoritmu shēmas</w:t>
+      </w:r>
+      <w:bookmarkEnd w:id="18"/>
+    </w:p>
+    <w:p>
+      <w:pPr>
+        <w:rPr>
+          <w:rFonts w:ascii="Times New Roman" w:hAnsi="Times New Roman" w:cs="Times New Roman"/>
+        </w:rPr>
+      </w:pPr>
+      <w:proofErr w:type="spellStart"/>
+      <w:r>
+        <w:rPr>
+          <w:rFonts w:ascii="Times New Roman" w:hAnsi="Times New Roman" w:cs="Times New Roman"/>
+        </w:rPr>
+        <w:t>adadad</w:t>
+      </w:r>
+      <w:proofErr w:type="spellEnd"/>
+    </w:p>
+    <w:p>
+      <w:pPr>
+        <w:rPr>
+          <w:rFonts w:ascii="Times New Roman" w:eastAsiaTheme="majorEastAsia" w:hAnsi="Times New Roman" w:cs="Times New Roman"/>
+          <w:color w:val="000000" w:themeColor="text1"/>
+          <w:sz w:val="28"/>
+          <w:szCs w:val="28"/>
+        </w:rPr>
+      </w:pPr>
+      <w:r>
+        <w:rPr>
+          <w:rFonts w:ascii="Times New Roman" w:hAnsi="Times New Roman" w:cs="Times New Roman"/>
+          <w:color w:val="000000" w:themeColor="text1"/>
+          <w:sz w:val="28"/>
+          <w:szCs w:val="28"/>
+        </w:rPr>
+        <w:br w:type="page"/>
+      </w:r>
+    </w:p>
+    <w:p>
+      <w:pPr>
+        <w:pStyle w:val="Heading1"/>
+        <w:spacing w:before="0" w:after="240"/>
+        <w:jc w:val="center"/>
+        <w:rPr>
+          <w:rFonts w:ascii="Times New Roman" w:hAnsi="Times New Roman" w:cs="Times New Roman"/>
+          <w:b/>
+          <w:bCs/>
+          <w:color w:val="auto"/>
+          <w:sz w:val="28"/>
+          <w:szCs w:val="28"/>
+        </w:rPr>
+      </w:pPr>
+      <w:bookmarkStart w:id="19" w:name="_Toc131076707"/>
+      <w:r>
+        <w:rPr>
+          <w:rFonts w:ascii="Times New Roman" w:hAnsi="Times New Roman" w:cs="Times New Roman"/>
+          <w:b/>
+          <w:bCs/>
+          <w:color w:val="auto"/>
+          <w:sz w:val="28"/>
+          <w:szCs w:val="28"/>
+        </w:rPr>
+        <w:lastRenderedPageBreak/>
+        <w:t>5. Lietotāju ceļvedis</w:t>
+      </w:r>
+      <w:bookmarkEnd w:id="19"/>
+    </w:p>
+    <w:p>
+      <w:pPr>
+        <w:rPr>
+          <w:rFonts w:ascii="Times New Roman" w:hAnsi="Times New Roman" w:cs="Times New Roman"/>
+        </w:rPr>
+      </w:pPr>
+      <w:proofErr w:type="spellStart"/>
+      <w:r>
+        <w:rPr>
+          <w:rFonts w:ascii="Times New Roman" w:hAnsi="Times New Roman" w:cs="Times New Roman"/>
+        </w:rPr>
+        <w:t>adadasdsd</w:t>
+      </w:r>
+      <w:proofErr w:type="spellEnd"/>
+    </w:p>
+    <w:p>
+      <w:pPr>
+        <w:rPr>
+          <w:rFonts w:ascii="Times New Roman" w:eastAsiaTheme="majorEastAsia" w:hAnsi="Times New Roman" w:cs="Times New Roman"/>
+          <w:sz w:val="28"/>
+          <w:szCs w:val="28"/>
+        </w:rPr>
+      </w:pPr>
+      <w:r>
+        <w:rPr>
+          <w:rFonts w:ascii="Times New Roman" w:hAnsi="Times New Roman" w:cs="Times New Roman"/>
+          <w:sz w:val="28"/>
+          <w:szCs w:val="28"/>
+        </w:rPr>
+        <w:br w:type="page"/>
+      </w:r>
+    </w:p>
+    <w:p>
+      <w:pPr>
+        <w:pStyle w:val="Heading1"/>
+        <w:spacing w:before="0" w:after="240"/>
+        <w:jc w:val="center"/>
+        <w:rPr>
+          <w:rFonts w:ascii="Times New Roman" w:hAnsi="Times New Roman" w:cs="Times New Roman"/>
+          <w:b/>
+          <w:bCs/>
+          <w:color w:val="auto"/>
+          <w:sz w:val="28"/>
+          <w:szCs w:val="28"/>
+        </w:rPr>
+      </w:pPr>
+      <w:bookmarkStart w:id="20" w:name="_Toc131076708"/>
+      <w:r>
+        <w:rPr>
+          <w:rFonts w:ascii="Times New Roman" w:hAnsi="Times New Roman" w:cs="Times New Roman"/>
+          <w:b/>
+          <w:bCs/>
+          <w:color w:val="auto"/>
+          <w:sz w:val="28"/>
+          <w:szCs w:val="28"/>
+        </w:rPr>
+        <w:lastRenderedPageBreak/>
+        <w:t>6. Testēšanas dokumentācija</w:t>
+      </w:r>
+      <w:bookmarkEnd w:id="20"/>
+    </w:p>
+    <w:p>
+      <w:pPr>
+        <w:rPr>
+          <w:rFonts w:ascii="Times New Roman" w:hAnsi="Times New Roman" w:cs="Times New Roman"/>
+        </w:rPr>
+      </w:pPr>
+      <w:proofErr w:type="spellStart"/>
+      <w:r>
+        <w:rPr>
+          <w:rFonts w:ascii="Times New Roman" w:hAnsi="Times New Roman" w:cs="Times New Roman"/>
+        </w:rPr>
+        <w:t>adadsadas</w:t>
+      </w:r>
+      <w:proofErr w:type="spellEnd"/>
+    </w:p>
+    <w:p>
+      <w:pPr>
+        <w:rPr>
+          <w:rFonts w:ascii="Times New Roman" w:eastAsiaTheme="majorEastAsia" w:hAnsi="Times New Roman" w:cs="Times New Roman"/>
+          <w:sz w:val="28"/>
+          <w:szCs w:val="28"/>
+        </w:rPr>
+      </w:pPr>
+      <w:r>
+        <w:rPr>
+          <w:rFonts w:ascii="Times New Roman" w:hAnsi="Times New Roman" w:cs="Times New Roman"/>
+          <w:sz w:val="28"/>
+          <w:szCs w:val="28"/>
         </w:rPr>
         <w:br w:type="page"/>
       </w:r>
@@ -3949,1393 +5320,7 @@
           <w:szCs w:val="28"/>
         </w:rPr>
       </w:pPr>
-      <w:bookmarkStart w:id="9" w:name="_Toc131076696"/>
-      <w:r>
-        <w:rPr>
-          <w:rFonts w:ascii="Times New Roman" w:hAnsi="Times New Roman" w:cs="Times New Roman"/>
-          <w:color w:val="auto"/>
-          <w:sz w:val="28"/>
-          <w:szCs w:val="28"/>
-        </w:rPr>
-        <w:lastRenderedPageBreak/>
-        <w:t>2.5. Lietoto terminu un saīsinājumu skaidrojumi</w:t>
-      </w:r>
-      <w:bookmarkEnd w:id="9"/>
-    </w:p>
-    <w:p>
-      <w:pPr>
-        <w:rPr>
-          <w:rFonts w:ascii="Times New Roman" w:hAnsi="Times New Roman" w:cs="Times New Roman"/>
-        </w:rPr>
-      </w:pPr>
-      <w:r>
-        <w:rPr>
-          <w:rFonts w:ascii="Times New Roman" w:hAnsi="Times New Roman" w:cs="Times New Roman"/>
-        </w:rPr>
-        <w:tab/>
-      </w:r>
-      <w:proofErr w:type="spellStart"/>
-      <w:r>
-        <w:rPr>
-          <w:rFonts w:ascii="Times New Roman" w:hAnsi="Times New Roman" w:cs="Times New Roman"/>
-        </w:rPr>
-        <w:t>Skalējamība</w:t>
-      </w:r>
-      <w:proofErr w:type="spellEnd"/>
-      <w:r>
-        <w:rPr>
-          <w:rFonts w:ascii="Times New Roman" w:hAnsi="Times New Roman" w:cs="Times New Roman"/>
-        </w:rPr>
-        <w:t xml:space="preserve"> </w:t>
-      </w:r>
-      <w:r>
-        <w:rPr>
-          <w:rFonts w:ascii="Times New Roman" w:hAnsi="Times New Roman" w:cs="Times New Roman"/>
-        </w:rPr>
-        <w:t xml:space="preserve">- </w:t>
-      </w:r>
-      <w:r>
-        <w:rPr>
-          <w:rFonts w:ascii="Times New Roman" w:hAnsi="Times New Roman" w:cs="Times New Roman"/>
-        </w:rPr>
-        <w:t>spēja palielināt sistēmas kapacitāti, resursus un veiktspēju, lai tā varētu pieņemt un apstrādāt lielākus datu apjomus vai pieprasījumus, kad pieaug lietotāju skaits.</w:t>
-      </w:r>
-      <w:r>
-        <w:rPr>
-          <w:rFonts w:ascii="Times New Roman" w:hAnsi="Times New Roman" w:cs="Times New Roman"/>
-        </w:rPr>
-        <w:t xml:space="preserve"> </w:t>
-      </w:r>
-      <w:r>
-        <w:rPr>
-          <w:rFonts w:ascii="Times New Roman" w:hAnsi="Times New Roman" w:cs="Times New Roman"/>
-        </w:rPr>
-        <w:br w:type="page"/>
-      </w:r>
-    </w:p>
-    <w:p>
-      <w:pPr>
-        <w:pStyle w:val="Heading1"/>
-        <w:jc w:val="center"/>
-        <w:rPr>
-          <w:rFonts w:ascii="Times New Roman" w:hAnsi="Times New Roman" w:cs="Times New Roman"/>
-          <w:color w:val="auto"/>
-          <w:sz w:val="28"/>
-          <w:szCs w:val="28"/>
-        </w:rPr>
-      </w:pPr>
-      <w:bookmarkStart w:id="10" w:name="_Toc131076697"/>
-      <w:r>
-        <w:rPr>
-          <w:rFonts w:ascii="Times New Roman" w:hAnsi="Times New Roman" w:cs="Times New Roman"/>
-          <w:color w:val="auto"/>
-          <w:sz w:val="28"/>
-          <w:szCs w:val="28"/>
-        </w:rPr>
-        <w:lastRenderedPageBreak/>
-        <w:t>3. Izstrādes līdzekļu, rīku apraksts un izvēles pamatojums</w:t>
-      </w:r>
-      <w:bookmarkEnd w:id="10"/>
-    </w:p>
-    <w:p>
-      <w:pPr>
-        <w:ind w:firstLine="720"/>
-        <w:rPr>
-          <w:rFonts w:ascii="Times New Roman" w:hAnsi="Times New Roman" w:cs="Times New Roman"/>
-        </w:rPr>
-      </w:pPr>
-      <w:r>
-        <w:rPr>
-          <w:rFonts w:ascii="Times New Roman" w:hAnsi="Times New Roman" w:cs="Times New Roman"/>
-        </w:rPr>
-        <w:t>VS Code ir populārs un uzņēmīgs koda redaktors, kas piedāvā daudzas priekšrocības, kas padara to par lielisku izvēli programmēšan</w:t>
-      </w:r>
-      <w:r>
-        <w:rPr>
-          <w:rFonts w:ascii="Times New Roman" w:hAnsi="Times New Roman" w:cs="Times New Roman"/>
-        </w:rPr>
-        <w:t>ai. G</w:t>
-      </w:r>
-      <w:r>
-        <w:rPr>
-          <w:rFonts w:ascii="Times New Roman" w:hAnsi="Times New Roman" w:cs="Times New Roman"/>
-        </w:rPr>
-        <w:t>alven</w:t>
-      </w:r>
-      <w:r>
-        <w:rPr>
-          <w:rFonts w:ascii="Times New Roman" w:hAnsi="Times New Roman" w:cs="Times New Roman"/>
-        </w:rPr>
-        <w:t>ie</w:t>
-      </w:r>
-      <w:r>
-        <w:rPr>
-          <w:rFonts w:ascii="Times New Roman" w:hAnsi="Times New Roman" w:cs="Times New Roman"/>
-        </w:rPr>
-        <w:t xml:space="preserve"> iemesliem, kāpēc izvēlē</w:t>
-      </w:r>
-      <w:r>
-        <w:rPr>
-          <w:rFonts w:ascii="Times New Roman" w:hAnsi="Times New Roman" w:cs="Times New Roman"/>
-        </w:rPr>
-        <w:t>jos</w:t>
-      </w:r>
-      <w:r>
-        <w:rPr>
-          <w:rFonts w:ascii="Times New Roman" w:hAnsi="Times New Roman" w:cs="Times New Roman"/>
-        </w:rPr>
-        <w:t xml:space="preserve"> VS Code</w:t>
-      </w:r>
-      <w:r>
-        <w:rPr>
-          <w:rFonts w:ascii="Times New Roman" w:hAnsi="Times New Roman" w:cs="Times New Roman"/>
-        </w:rPr>
-        <w:t xml:space="preserve"> ir tas ka programma ir pieejam bez maksas un tā ir atvērtā koda, kas nozīme to ka tā ir pieejama visiem un to ir iespējams modificēt un pielāgot savām vajadzībām.</w:t>
-      </w:r>
-      <w:r>
-        <w:rPr>
-          <w:rFonts w:ascii="Times New Roman" w:hAnsi="Times New Roman" w:cs="Times New Roman"/>
-        </w:rPr>
-        <w:t xml:space="preserve"> Programma atbalsta dažādas programmēšanas valodas kā piemēram, </w:t>
-      </w:r>
-      <w:proofErr w:type="spellStart"/>
-      <w:r>
-        <w:rPr>
-          <w:rFonts w:ascii="Times New Roman" w:hAnsi="Times New Roman" w:cs="Times New Roman"/>
-        </w:rPr>
-        <w:t>JavaScript</w:t>
-      </w:r>
-      <w:proofErr w:type="spellEnd"/>
-      <w:r>
-        <w:rPr>
-          <w:rFonts w:ascii="Times New Roman" w:hAnsi="Times New Roman" w:cs="Times New Roman"/>
-        </w:rPr>
-        <w:t xml:space="preserve">, </w:t>
-      </w:r>
-      <w:proofErr w:type="spellStart"/>
-      <w:r>
-        <w:rPr>
-          <w:rFonts w:ascii="Times New Roman" w:hAnsi="Times New Roman" w:cs="Times New Roman"/>
-        </w:rPr>
-        <w:t>TypeScript</w:t>
-      </w:r>
-      <w:proofErr w:type="spellEnd"/>
-      <w:r>
-        <w:rPr>
-          <w:rFonts w:ascii="Times New Roman" w:hAnsi="Times New Roman" w:cs="Times New Roman"/>
-        </w:rPr>
-        <w:t xml:space="preserve">, </w:t>
-      </w:r>
-      <w:proofErr w:type="spellStart"/>
-      <w:r>
-        <w:rPr>
-          <w:rFonts w:ascii="Times New Roman" w:hAnsi="Times New Roman" w:cs="Times New Roman"/>
-        </w:rPr>
-        <w:t>Python</w:t>
-      </w:r>
-      <w:proofErr w:type="spellEnd"/>
-      <w:r>
-        <w:rPr>
-          <w:rFonts w:ascii="Times New Roman" w:hAnsi="Times New Roman" w:cs="Times New Roman"/>
-        </w:rPr>
-        <w:t xml:space="preserve">, C++, PHP, </w:t>
-      </w:r>
-      <w:proofErr w:type="spellStart"/>
-      <w:r>
-        <w:rPr>
-          <w:rFonts w:ascii="Times New Roman" w:hAnsi="Times New Roman" w:cs="Times New Roman"/>
-        </w:rPr>
-        <w:t>Ruby</w:t>
-      </w:r>
-      <w:proofErr w:type="spellEnd"/>
-      <w:r>
-        <w:rPr>
-          <w:rFonts w:ascii="Times New Roman" w:hAnsi="Times New Roman" w:cs="Times New Roman"/>
-        </w:rPr>
-        <w:t>,</w:t>
-      </w:r>
-      <w:r>
-        <w:rPr>
-          <w:rFonts w:ascii="Times New Roman" w:hAnsi="Times New Roman" w:cs="Times New Roman"/>
-        </w:rPr>
-        <w:t xml:space="preserve"> HTML, CSS</w:t>
-      </w:r>
-      <w:r>
-        <w:rPr>
-          <w:rFonts w:ascii="Times New Roman" w:hAnsi="Times New Roman" w:cs="Times New Roman"/>
-        </w:rPr>
-        <w:t xml:space="preserve"> un daudzas citas.</w:t>
-      </w:r>
-    </w:p>
-    <w:p>
-      <w:pPr>
-        <w:ind w:firstLine="720"/>
-        <w:rPr>
-          <w:rFonts w:ascii="Times New Roman" w:hAnsi="Times New Roman" w:cs="Times New Roman"/>
-        </w:rPr>
-      </w:pPr>
-      <w:r>
-        <w:rPr>
-          <w:rFonts w:ascii="Times New Roman" w:hAnsi="Times New Roman" w:cs="Times New Roman"/>
-        </w:rPr>
-        <w:t xml:space="preserve">Programmai ir bagāta ar dažādām funkcijām kas palīdz programmētajiem strādāt efektīvāk, pielāgot programmu savām vajadzībām, vēlmēm un atkārtot dažādas pārbaudes. Programma ir viegla </w:t>
-      </w:r>
-      <w:r>
-        <w:rPr>
-          <w:rFonts w:ascii="Times New Roman" w:hAnsi="Times New Roman" w:cs="Times New Roman"/>
-        </w:rPr>
-        <w:t>lietošanā un uztverē, kā arī v</w:t>
-      </w:r>
-      <w:r>
-        <w:rPr>
-          <w:rFonts w:ascii="Times New Roman" w:hAnsi="Times New Roman" w:cs="Times New Roman"/>
-        </w:rPr>
-        <w:t>iegli pielāgojams, tāpēc tas ir piemērots gan pieredzējušiem programmētājiem, gan arī tiem, kuri tikai sāk apgūt programmēšanu.</w:t>
-      </w:r>
-      <w:r>
-        <w:rPr>
-          <w:rFonts w:ascii="Times New Roman" w:hAnsi="Times New Roman" w:cs="Times New Roman"/>
-        </w:rPr>
-        <w:t xml:space="preserve"> </w:t>
-      </w:r>
-      <w:r>
-        <w:rPr>
-          <w:rFonts w:ascii="Times New Roman" w:hAnsi="Times New Roman" w:cs="Times New Roman"/>
-        </w:rPr>
-        <w:t>VS Code piedāvā</w:t>
-      </w:r>
-      <w:r>
-        <w:rPr>
-          <w:rFonts w:ascii="Times New Roman" w:hAnsi="Times New Roman" w:cs="Times New Roman"/>
-        </w:rPr>
-        <w:t xml:space="preserve"> arī</w:t>
-      </w:r>
-      <w:r>
-        <w:rPr>
-          <w:rFonts w:ascii="Times New Roman" w:hAnsi="Times New Roman" w:cs="Times New Roman"/>
-        </w:rPr>
-        <w:t xml:space="preserve"> daudzus paplašinājumus, kas palīdz programmētajiem strādāt ātrāk un efektīvāk.</w:t>
-      </w:r>
-      <w:r>
-        <w:rPr>
-          <w:rFonts w:ascii="Times New Roman" w:hAnsi="Times New Roman" w:cs="Times New Roman"/>
-        </w:rPr>
-        <w:t xml:space="preserve"> </w:t>
-      </w:r>
-    </w:p>
-    <w:p>
-      <w:pPr>
-        <w:ind w:firstLine="720"/>
-        <w:rPr>
-          <w:rFonts w:ascii="Times New Roman" w:hAnsi="Times New Roman" w:cs="Times New Roman"/>
-        </w:rPr>
-      </w:pPr>
-      <w:r>
-        <w:rPr>
-          <w:rFonts w:ascii="Times New Roman" w:hAnsi="Times New Roman" w:cs="Times New Roman"/>
-        </w:rPr>
-        <w:t>Kopumā, VS Code ir lielisks redaktors, kas piedāvā daudzas funkcijas un atbalstu dažādām programmatūras valodām. Tā vieglums lietošanā un bagātīgais funkciju klāsts padara to par populāru izvēli programmētājiem visā pasaulē.</w:t>
-      </w:r>
-      <w:r>
-        <w:rPr>
-          <w:rFonts w:ascii="Times New Roman" w:hAnsi="Times New Roman" w:cs="Times New Roman"/>
-        </w:rPr>
-        <w:br w:type="page"/>
-      </w:r>
-    </w:p>
-    <w:p>
-      <w:pPr>
-        <w:pStyle w:val="Heading2"/>
-        <w:jc w:val="center"/>
-        <w:rPr>
-          <w:rFonts w:ascii="Times New Roman" w:hAnsi="Times New Roman" w:cs="Times New Roman"/>
-          <w:color w:val="000000" w:themeColor="text1"/>
-          <w:sz w:val="28"/>
-          <w:szCs w:val="28"/>
-        </w:rPr>
-      </w:pPr>
-      <w:bookmarkStart w:id="11" w:name="_Toc131076698"/>
-      <w:r>
-        <w:rPr>
-          <w:rFonts w:ascii="Times New Roman" w:hAnsi="Times New Roman" w:cs="Times New Roman"/>
-          <w:color w:val="000000" w:themeColor="text1"/>
-          <w:sz w:val="28"/>
-          <w:szCs w:val="28"/>
-        </w:rPr>
-        <w:lastRenderedPageBreak/>
-        <w:t>3.1 Iespējamo (alternatīvo) risinājuma līdzekļu un valodu apraksts</w:t>
-      </w:r>
-      <w:bookmarkEnd w:id="11"/>
-    </w:p>
-    <w:p>
-      <w:pPr>
-        <w:rPr>
-          <w:rFonts w:ascii="Times New Roman" w:hAnsi="Times New Roman" w:cs="Times New Roman"/>
-        </w:rPr>
-      </w:pPr>
-      <w:r>
-        <w:rPr>
-          <w:rFonts w:ascii="Times New Roman" w:hAnsi="Times New Roman" w:cs="Times New Roman"/>
-        </w:rPr>
-        <w:tab/>
-      </w:r>
-      <w:r>
-        <w:rPr>
-          <w:rFonts w:ascii="Times New Roman" w:hAnsi="Times New Roman" w:cs="Times New Roman"/>
-        </w:rPr>
-        <w:t>Šāda veida interneta veikalu ir ļoti daudz un dažādu veidu, galveno kārt tās saista funkcionalitāte un valodas kurās rakstīts kods kā arī datu bāzes izmantošana. Koda daļu vislabāk rakstīt tam atbilstošās programmās (mana gadījumā VS Code), bet to var arī darīt dažādos teksta redaktoros.</w:t>
-      </w:r>
-    </w:p>
-    <w:p>
-      <w:pPr>
-        <w:rPr>
-          <w:rFonts w:ascii="Times New Roman" w:hAnsi="Times New Roman" w:cs="Times New Roman"/>
-        </w:rPr>
-      </w:pPr>
-      <w:r>
-        <w:rPr>
-          <w:rFonts w:ascii="Times New Roman" w:hAnsi="Times New Roman" w:cs="Times New Roman"/>
-        </w:rPr>
-        <w:tab/>
-        <w:t>Labākās alternatīvas priekš VS Code ir:</w:t>
-      </w:r>
-    </w:p>
-    <w:p>
-      <w:pPr>
-        <w:rPr>
-          <w:rFonts w:ascii="Times New Roman" w:hAnsi="Times New Roman" w:cs="Times New Roman"/>
-        </w:rPr>
-      </w:pPr>
-      <w:proofErr w:type="spellStart"/>
-      <w:r>
-        <w:rPr>
-          <w:rFonts w:ascii="Times New Roman" w:hAnsi="Times New Roman" w:cs="Times New Roman"/>
-        </w:rPr>
-        <w:t>Eclipse</w:t>
-      </w:r>
-      <w:proofErr w:type="spellEnd"/>
-      <w:r>
-        <w:rPr>
-          <w:rFonts w:ascii="Times New Roman" w:hAnsi="Times New Roman" w:cs="Times New Roman"/>
-        </w:rPr>
-        <w:t xml:space="preserve"> - Brīvi pieejams atvērtā koda redaktors, kas izstrādāts priekš Java un citiem JVM valodām, ar plašu funkciju klāstu un integrāciju ar citiem rīkiem, piemēram, </w:t>
-      </w:r>
-      <w:proofErr w:type="spellStart"/>
-      <w:r>
-        <w:rPr>
-          <w:rFonts w:ascii="Times New Roman" w:hAnsi="Times New Roman" w:cs="Times New Roman"/>
-        </w:rPr>
-        <w:t>Git</w:t>
-      </w:r>
-      <w:proofErr w:type="spellEnd"/>
-      <w:r>
-        <w:rPr>
-          <w:rFonts w:ascii="Times New Roman" w:hAnsi="Times New Roman" w:cs="Times New Roman"/>
-        </w:rPr>
-        <w:t>.</w:t>
-      </w:r>
-    </w:p>
-    <w:p>
-      <w:pPr>
-        <w:rPr>
-          <w:rFonts w:ascii="Times New Roman" w:eastAsiaTheme="majorEastAsia" w:hAnsi="Times New Roman" w:cs="Times New Roman"/>
-        </w:rPr>
-      </w:pPr>
-      <w:proofErr w:type="spellStart"/>
-      <w:r>
-        <w:rPr>
-          <w:rFonts w:ascii="Times New Roman" w:hAnsi="Times New Roman" w:cs="Times New Roman"/>
-        </w:rPr>
-        <w:t>Notepad</w:t>
-      </w:r>
-      <w:proofErr w:type="spellEnd"/>
-      <w:r>
-        <w:rPr>
-          <w:rFonts w:ascii="Times New Roman" w:hAnsi="Times New Roman" w:cs="Times New Roman"/>
-        </w:rPr>
-        <w:t>++ - Viegli lietojams un vienkāršs redaktors ar dažādām pielāgošanas iespējām un atbalstu dažādiem valodu failiem.</w:t>
-      </w:r>
-      <w:r>
-        <w:rPr>
-          <w:rFonts w:ascii="Times New Roman" w:hAnsi="Times New Roman" w:cs="Times New Roman"/>
-        </w:rPr>
-        <w:br w:type="page"/>
-      </w:r>
-    </w:p>
-    <w:p>
-      <w:pPr>
-        <w:pStyle w:val="Heading2"/>
-        <w:jc w:val="center"/>
-        <w:rPr>
-          <w:rFonts w:ascii="Times New Roman" w:hAnsi="Times New Roman" w:cs="Times New Roman"/>
-          <w:color w:val="000000" w:themeColor="text1"/>
-          <w:sz w:val="28"/>
-          <w:szCs w:val="28"/>
-        </w:rPr>
-      </w:pPr>
-      <w:bookmarkStart w:id="12" w:name="_Toc131076699"/>
-      <w:r>
-        <w:rPr>
-          <w:rFonts w:ascii="Times New Roman" w:hAnsi="Times New Roman" w:cs="Times New Roman"/>
-          <w:color w:val="000000" w:themeColor="text1"/>
-          <w:sz w:val="28"/>
-          <w:szCs w:val="28"/>
-        </w:rPr>
-        <w:lastRenderedPageBreak/>
-        <w:t>3.2 Izvēlēto risinājuma līdzekļu un valodu apraksts</w:t>
-      </w:r>
-      <w:bookmarkEnd w:id="12"/>
-    </w:p>
-    <w:p>
-      <w:pPr>
-        <w:rPr>
-          <w:rFonts w:ascii="Times New Roman" w:hAnsi="Times New Roman" w:cs="Times New Roman"/>
-        </w:rPr>
-      </w:pPr>
-      <w:r>
-        <w:rPr>
-          <w:rFonts w:ascii="Times New Roman" w:hAnsi="Times New Roman" w:cs="Times New Roman"/>
-        </w:rPr>
-        <w:tab/>
-      </w:r>
-      <w:r>
-        <w:rPr>
-          <w:rFonts w:ascii="Times New Roman" w:hAnsi="Times New Roman" w:cs="Times New Roman"/>
-        </w:rPr>
-        <w:t xml:space="preserve">HTML – </w:t>
-      </w:r>
-      <w:r>
-        <w:rPr>
-          <w:rFonts w:ascii="Times New Roman" w:hAnsi="Times New Roman" w:cs="Times New Roman"/>
-        </w:rPr>
-        <w:t>(</w:t>
-      </w:r>
-      <w:proofErr w:type="spellStart"/>
-      <w:r>
-        <w:rPr>
-          <w:rFonts w:ascii="Times New Roman" w:hAnsi="Times New Roman" w:cs="Times New Roman"/>
-        </w:rPr>
-        <w:t>HyperText</w:t>
-      </w:r>
-      <w:proofErr w:type="spellEnd"/>
-      <w:r>
-        <w:rPr>
-          <w:rFonts w:ascii="Times New Roman" w:hAnsi="Times New Roman" w:cs="Times New Roman"/>
-        </w:rPr>
-        <w:t xml:space="preserve"> </w:t>
-      </w:r>
-      <w:proofErr w:type="spellStart"/>
-      <w:r>
-        <w:rPr>
-          <w:rFonts w:ascii="Times New Roman" w:hAnsi="Times New Roman" w:cs="Times New Roman"/>
-        </w:rPr>
-        <w:t>Markup</w:t>
-      </w:r>
-      <w:proofErr w:type="spellEnd"/>
-      <w:r>
-        <w:rPr>
-          <w:rFonts w:ascii="Times New Roman" w:hAnsi="Times New Roman" w:cs="Times New Roman"/>
-        </w:rPr>
-        <w:t xml:space="preserve"> </w:t>
-      </w:r>
-      <w:proofErr w:type="spellStart"/>
-      <w:r>
-        <w:rPr>
-          <w:rFonts w:ascii="Times New Roman" w:hAnsi="Times New Roman" w:cs="Times New Roman"/>
-        </w:rPr>
-        <w:t>Language</w:t>
-      </w:r>
-      <w:proofErr w:type="spellEnd"/>
-      <w:r>
-        <w:rPr>
-          <w:rFonts w:ascii="Times New Roman" w:hAnsi="Times New Roman" w:cs="Times New Roman"/>
-        </w:rPr>
-        <w:t>) ir standarta marķēšanas valoda, kas tiek izmantota, lai veidotu tīmekļa lapas un definētu to satura un izkārtojuma elementus. HTML ir statiska valoda, kas nozīmē, ka tā nespēj radīt dinamiskus satura elementus, piemēram, mainīgus tekstus vai attēlus, un nav spējīga apstrādāt un uzglabāt informāciju.</w:t>
-      </w:r>
-    </w:p>
-    <w:p>
-      <w:pPr>
-        <w:rPr>
-          <w:rFonts w:ascii="Times New Roman" w:hAnsi="Times New Roman" w:cs="Times New Roman"/>
-        </w:rPr>
-      </w:pPr>
-      <w:r>
-        <w:rPr>
-          <w:rFonts w:ascii="Times New Roman" w:hAnsi="Times New Roman" w:cs="Times New Roman"/>
-        </w:rPr>
-        <w:tab/>
-        <w:t xml:space="preserve">CSS – </w:t>
-      </w:r>
-      <w:r>
-        <w:rPr>
-          <w:rFonts w:ascii="Times New Roman" w:hAnsi="Times New Roman" w:cs="Times New Roman"/>
-        </w:rPr>
-        <w:t>(</w:t>
-      </w:r>
-      <w:proofErr w:type="spellStart"/>
-      <w:r>
-        <w:rPr>
-          <w:rFonts w:ascii="Times New Roman" w:hAnsi="Times New Roman" w:cs="Times New Roman"/>
-        </w:rPr>
-        <w:t>Cascading</w:t>
-      </w:r>
-      <w:proofErr w:type="spellEnd"/>
-      <w:r>
-        <w:rPr>
-          <w:rFonts w:ascii="Times New Roman" w:hAnsi="Times New Roman" w:cs="Times New Roman"/>
-        </w:rPr>
-        <w:t xml:space="preserve"> </w:t>
-      </w:r>
-      <w:proofErr w:type="spellStart"/>
-      <w:r>
-        <w:rPr>
-          <w:rFonts w:ascii="Times New Roman" w:hAnsi="Times New Roman" w:cs="Times New Roman"/>
-        </w:rPr>
-        <w:t>Style</w:t>
-      </w:r>
-      <w:proofErr w:type="spellEnd"/>
-      <w:r>
-        <w:rPr>
-          <w:rFonts w:ascii="Times New Roman" w:hAnsi="Times New Roman" w:cs="Times New Roman"/>
-        </w:rPr>
-        <w:t xml:space="preserve"> </w:t>
-      </w:r>
-      <w:proofErr w:type="spellStart"/>
-      <w:r>
-        <w:rPr>
-          <w:rFonts w:ascii="Times New Roman" w:hAnsi="Times New Roman" w:cs="Times New Roman"/>
-        </w:rPr>
-        <w:t>Sheets</w:t>
-      </w:r>
-      <w:proofErr w:type="spellEnd"/>
-      <w:r>
-        <w:rPr>
-          <w:rFonts w:ascii="Times New Roman" w:hAnsi="Times New Roman" w:cs="Times New Roman"/>
-        </w:rPr>
-        <w:t>) ir valoda, kas nodrošina tīmekļa lapu izskatu un izkārtojumu. CSS ļauj attēlot HTML elementus, piemēram, mainīt to krāsu, fontu, izmēru, pozīciju un citus stilizācijas elementus. CSS tiek izmantots, lai izveidotu tīmekļa lapas izskatu un pielāgotu to atbilstoši lietotāja vēlmēm un ierīcei, ar kuru tīmekļa lapa tiek skatīta.</w:t>
-      </w:r>
-    </w:p>
-    <w:p>
-      <w:pPr>
-        <w:ind w:firstLine="720"/>
-        <w:rPr>
-          <w:rFonts w:ascii="Times New Roman" w:hAnsi="Times New Roman" w:cs="Times New Roman"/>
-        </w:rPr>
-      </w:pPr>
-      <w:r>
-        <w:rPr>
-          <w:rFonts w:ascii="Times New Roman" w:hAnsi="Times New Roman" w:cs="Times New Roman"/>
-        </w:rPr>
-        <w:t>PHP – (</w:t>
-      </w:r>
-      <w:proofErr w:type="spellStart"/>
-      <w:r>
-        <w:rPr>
-          <w:rFonts w:ascii="Times New Roman" w:hAnsi="Times New Roman" w:cs="Times New Roman"/>
-        </w:rPr>
-        <w:t>Hypertext</w:t>
-      </w:r>
-      <w:proofErr w:type="spellEnd"/>
-      <w:r>
-        <w:rPr>
-          <w:rFonts w:ascii="Times New Roman" w:hAnsi="Times New Roman" w:cs="Times New Roman"/>
-        </w:rPr>
-        <w:t xml:space="preserve"> </w:t>
-      </w:r>
-      <w:proofErr w:type="spellStart"/>
-      <w:r>
-        <w:rPr>
-          <w:rFonts w:ascii="Times New Roman" w:hAnsi="Times New Roman" w:cs="Times New Roman"/>
-        </w:rPr>
-        <w:t>Preprocessor</w:t>
-      </w:r>
-      <w:proofErr w:type="spellEnd"/>
-      <w:r>
-        <w:rPr>
-          <w:rFonts w:ascii="Times New Roman" w:hAnsi="Times New Roman" w:cs="Times New Roman"/>
-        </w:rPr>
-        <w:t>)</w:t>
-      </w:r>
-      <w:r>
-        <w:rPr>
-          <w:rFonts w:ascii="Times New Roman" w:hAnsi="Times New Roman" w:cs="Times New Roman"/>
-        </w:rPr>
-        <w:t xml:space="preserve"> ir servera pusē izpildāma skriptu valoda, kas tiek izmantota, lai izstrādātu dinamiskas tīmekļa lapas. PHP ļauj veidot dinamiskus satura elementus, piemēram, ievades laukus, formu validāciju, datu apstrādi un uzglabāšanu datu bāzēs. PHP tiek izpildīts servera pusē, kas nozīmē, ka lietotāja dators nedarbojas kā skriptu izpildīšanas vieta, bet gan visi skripti tiek izpildīti uz servera.</w:t>
-      </w:r>
-    </w:p>
-    <w:p>
-      <w:pPr>
-        <w:ind w:firstLine="720"/>
-        <w:rPr>
-          <w:rFonts w:ascii="Times New Roman" w:eastAsiaTheme="majorEastAsia" w:hAnsi="Times New Roman" w:cs="Times New Roman"/>
-        </w:rPr>
-      </w:pPr>
-      <w:r>
-        <w:rPr>
-          <w:rFonts w:ascii="Times New Roman" w:hAnsi="Times New Roman" w:cs="Times New Roman"/>
-        </w:rPr>
-        <w:t xml:space="preserve">VS </w:t>
-      </w:r>
-      <w:r>
-        <w:rPr>
-          <w:rFonts w:ascii="Times New Roman" w:hAnsi="Times New Roman" w:cs="Times New Roman"/>
-        </w:rPr>
-        <w:t>C</w:t>
-      </w:r>
-      <w:r>
-        <w:rPr>
-          <w:rFonts w:ascii="Times New Roman" w:hAnsi="Times New Roman" w:cs="Times New Roman"/>
-        </w:rPr>
-        <w:t xml:space="preserve">ode </w:t>
-      </w:r>
-      <w:r>
-        <w:rPr>
-          <w:rFonts w:ascii="Times New Roman" w:hAnsi="Times New Roman" w:cs="Times New Roman"/>
-        </w:rPr>
-        <w:t>–</w:t>
-      </w:r>
-      <w:r>
-        <w:rPr>
-          <w:rFonts w:ascii="Times New Roman" w:hAnsi="Times New Roman" w:cs="Times New Roman"/>
-        </w:rPr>
-        <w:t xml:space="preserve"> </w:t>
-      </w:r>
-      <w:r>
-        <w:rPr>
-          <w:rFonts w:ascii="Times New Roman" w:hAnsi="Times New Roman" w:cs="Times New Roman"/>
-        </w:rPr>
-        <w:t xml:space="preserve">Produkts izveidots izmantojot programmu “VS </w:t>
-      </w:r>
-      <w:r>
-        <w:rPr>
-          <w:rFonts w:ascii="Times New Roman" w:hAnsi="Times New Roman" w:cs="Times New Roman"/>
-        </w:rPr>
-        <w:t>C</w:t>
-      </w:r>
-      <w:r>
-        <w:rPr>
-          <w:rFonts w:ascii="Times New Roman" w:hAnsi="Times New Roman" w:cs="Times New Roman"/>
-        </w:rPr>
-        <w:t>ode (</w:t>
-      </w:r>
-      <w:proofErr w:type="spellStart"/>
-      <w:r>
-        <w:rPr>
-          <w:rFonts w:ascii="Times New Roman" w:hAnsi="Times New Roman" w:cs="Times New Roman"/>
-        </w:rPr>
-        <w:t>Visual</w:t>
-      </w:r>
-      <w:proofErr w:type="spellEnd"/>
-      <w:r>
-        <w:rPr>
-          <w:rFonts w:ascii="Times New Roman" w:hAnsi="Times New Roman" w:cs="Times New Roman"/>
-        </w:rPr>
-        <w:t xml:space="preserve"> </w:t>
-      </w:r>
-      <w:proofErr w:type="spellStart"/>
-      <w:r>
-        <w:rPr>
-          <w:rFonts w:ascii="Times New Roman" w:hAnsi="Times New Roman" w:cs="Times New Roman"/>
-        </w:rPr>
-        <w:t>studio</w:t>
-      </w:r>
-      <w:proofErr w:type="spellEnd"/>
-      <w:r>
-        <w:rPr>
-          <w:rFonts w:ascii="Times New Roman" w:hAnsi="Times New Roman" w:cs="Times New Roman"/>
-        </w:rPr>
-        <w:t xml:space="preserve"> </w:t>
-      </w:r>
-      <w:proofErr w:type="spellStart"/>
-      <w:r>
-        <w:rPr>
-          <w:rFonts w:ascii="Times New Roman" w:hAnsi="Times New Roman" w:cs="Times New Roman"/>
-        </w:rPr>
-        <w:t>code</w:t>
-      </w:r>
-      <w:proofErr w:type="spellEnd"/>
-      <w:r>
-        <w:rPr>
-          <w:rFonts w:ascii="Times New Roman" w:hAnsi="Times New Roman" w:cs="Times New Roman"/>
-        </w:rPr>
-        <w:t xml:space="preserve">)”. Programatūra piedāvā plašas un galvenokārt ērtas koda rakstīšanas un labošanas iespējas. </w:t>
-      </w:r>
-      <w:r>
-        <w:rPr>
-          <w:rFonts w:ascii="Times New Roman" w:hAnsi="Times New Roman" w:cs="Times New Roman"/>
-        </w:rPr>
-        <w:t>“</w:t>
-      </w:r>
-      <w:r>
-        <w:rPr>
-          <w:rFonts w:ascii="Times New Roman" w:hAnsi="Times New Roman" w:cs="Times New Roman"/>
-        </w:rPr>
-        <w:t xml:space="preserve">VS </w:t>
-      </w:r>
-      <w:r>
-        <w:rPr>
-          <w:rFonts w:ascii="Times New Roman" w:hAnsi="Times New Roman" w:cs="Times New Roman"/>
-        </w:rPr>
-        <w:t>C</w:t>
-      </w:r>
-      <w:r>
-        <w:rPr>
-          <w:rFonts w:ascii="Times New Roman" w:hAnsi="Times New Roman" w:cs="Times New Roman"/>
-        </w:rPr>
-        <w:t>ode</w:t>
-      </w:r>
-      <w:r>
-        <w:rPr>
-          <w:rFonts w:ascii="Times New Roman" w:hAnsi="Times New Roman" w:cs="Times New Roman"/>
-        </w:rPr>
-        <w:t>”</w:t>
-      </w:r>
-      <w:r>
-        <w:rPr>
-          <w:rFonts w:ascii="Times New Roman" w:hAnsi="Times New Roman" w:cs="Times New Roman"/>
-        </w:rPr>
-        <w:t xml:space="preserve"> ir</w:t>
-      </w:r>
-      <w:r>
-        <w:rPr>
-          <w:rFonts w:ascii="Times New Roman" w:hAnsi="Times New Roman" w:cs="Times New Roman"/>
-        </w:rPr>
-        <w:t xml:space="preserve"> pieejams</w:t>
-      </w:r>
-      <w:r>
-        <w:rPr>
-          <w:rFonts w:ascii="Times New Roman" w:hAnsi="Times New Roman" w:cs="Times New Roman"/>
-        </w:rPr>
-        <w:t xml:space="preserve"> bezmaksas</w:t>
-      </w:r>
-      <w:r>
-        <w:rPr>
-          <w:rFonts w:ascii="Times New Roman" w:hAnsi="Times New Roman" w:cs="Times New Roman"/>
-        </w:rPr>
-        <w:t xml:space="preserve"> jebkuram tās lietotājam</w:t>
-      </w:r>
-      <w:r>
-        <w:rPr>
-          <w:rFonts w:ascii="Times New Roman" w:hAnsi="Times New Roman" w:cs="Times New Roman"/>
-        </w:rPr>
-        <w:t xml:space="preserve"> un</w:t>
-      </w:r>
-      <w:r>
-        <w:rPr>
-          <w:rFonts w:ascii="Times New Roman" w:hAnsi="Times New Roman" w:cs="Times New Roman"/>
-        </w:rPr>
-        <w:t xml:space="preserve"> tā ir</w:t>
-      </w:r>
-      <w:r>
-        <w:rPr>
-          <w:rFonts w:ascii="Times New Roman" w:hAnsi="Times New Roman" w:cs="Times New Roman"/>
-        </w:rPr>
-        <w:t xml:space="preserve"> atvērtā koda programma, kas nozīmē, ka to var pielāgot un uzlabot, kā arī izmantot tās paplašinājumus un spraudņus, kas piedāvā vēl lielāku funkcionalitāti un efektivitāti.</w:t>
-      </w:r>
-      <w:r>
-        <w:rPr>
-          <w:rFonts w:ascii="Times New Roman" w:hAnsi="Times New Roman" w:cs="Times New Roman"/>
-        </w:rPr>
-        <w:br w:type="page"/>
-      </w:r>
-    </w:p>
-    <w:p>
-      <w:pPr>
-        <w:pStyle w:val="Heading1"/>
-        <w:jc w:val="center"/>
-        <w:rPr>
-          <w:rFonts w:ascii="Times New Roman" w:hAnsi="Times New Roman" w:cs="Times New Roman"/>
-          <w:color w:val="auto"/>
-          <w:sz w:val="28"/>
-          <w:szCs w:val="28"/>
-        </w:rPr>
-      </w:pPr>
-      <w:bookmarkStart w:id="13" w:name="_Toc131076700"/>
-      <w:r>
-        <w:rPr>
-          <w:rFonts w:ascii="Times New Roman" w:hAnsi="Times New Roman" w:cs="Times New Roman"/>
-          <w:color w:val="auto"/>
-          <w:sz w:val="28"/>
-          <w:szCs w:val="28"/>
-        </w:rPr>
-        <w:lastRenderedPageBreak/>
-        <w:t>4. Sistēmas modelēšana un projektēšana</w:t>
-      </w:r>
-      <w:bookmarkEnd w:id="13"/>
-    </w:p>
-    <w:p>
-      <w:pPr>
-        <w:rPr>
-          <w:rFonts w:ascii="Times New Roman" w:hAnsi="Times New Roman" w:cs="Times New Roman"/>
-        </w:rPr>
-      </w:pPr>
-      <w:proofErr w:type="spellStart"/>
-      <w:r>
-        <w:rPr>
-          <w:rFonts w:ascii="Times New Roman" w:hAnsi="Times New Roman" w:cs="Times New Roman"/>
-        </w:rPr>
-        <w:t>adsadad</w:t>
-      </w:r>
-      <w:proofErr w:type="spellEnd"/>
-      <w:r>
-        <w:rPr>
-          <w:rFonts w:ascii="Times New Roman" w:hAnsi="Times New Roman" w:cs="Times New Roman"/>
-        </w:rPr>
-        <w:br w:type="page"/>
-      </w:r>
-    </w:p>
-    <w:p>
-      <w:pPr>
-        <w:pStyle w:val="Heading2"/>
-        <w:jc w:val="center"/>
-        <w:rPr>
-          <w:rFonts w:ascii="Times New Roman" w:hAnsi="Times New Roman" w:cs="Times New Roman"/>
-          <w:color w:val="000000" w:themeColor="text1"/>
-          <w:sz w:val="28"/>
-          <w:szCs w:val="28"/>
-        </w:rPr>
-      </w:pPr>
-      <w:bookmarkStart w:id="14" w:name="_Toc131076701"/>
-      <w:r>
-        <w:rPr>
-          <w:rFonts w:ascii="Times New Roman" w:hAnsi="Times New Roman" w:cs="Times New Roman"/>
-          <w:color w:val="000000" w:themeColor="text1"/>
-          <w:sz w:val="28"/>
-          <w:szCs w:val="28"/>
-        </w:rPr>
-        <w:lastRenderedPageBreak/>
-        <w:t>4.1 Sistēmas struktūras modelis</w:t>
-      </w:r>
-      <w:bookmarkEnd w:id="14"/>
-    </w:p>
-    <w:p>
-      <w:pPr>
-        <w:rPr>
-          <w:rFonts w:ascii="Times New Roman" w:hAnsi="Times New Roman" w:cs="Times New Roman"/>
-        </w:rPr>
-      </w:pPr>
-      <w:proofErr w:type="spellStart"/>
-      <w:r>
-        <w:rPr>
-          <w:rFonts w:ascii="Times New Roman" w:hAnsi="Times New Roman" w:cs="Times New Roman"/>
-        </w:rPr>
-        <w:t>sdadad</w:t>
-      </w:r>
-      <w:proofErr w:type="spellEnd"/>
-    </w:p>
-    <w:p>
-      <w:pPr>
-        <w:rPr>
-          <w:rFonts w:ascii="Times New Roman" w:eastAsiaTheme="majorEastAsia" w:hAnsi="Times New Roman" w:cs="Times New Roman"/>
-          <w:color w:val="000000" w:themeColor="text1"/>
-          <w:sz w:val="28"/>
-          <w:szCs w:val="28"/>
-        </w:rPr>
-      </w:pPr>
-      <w:r>
-        <w:rPr>
-          <w:rFonts w:ascii="Times New Roman" w:hAnsi="Times New Roman" w:cs="Times New Roman"/>
-          <w:color w:val="000000" w:themeColor="text1"/>
-          <w:sz w:val="28"/>
-          <w:szCs w:val="28"/>
-        </w:rPr>
-        <w:br w:type="page"/>
-      </w:r>
-    </w:p>
-    <w:p>
-      <w:pPr>
-        <w:pStyle w:val="Heading2"/>
-        <w:jc w:val="center"/>
-        <w:rPr>
-          <w:rFonts w:ascii="Times New Roman" w:hAnsi="Times New Roman" w:cs="Times New Roman"/>
-          <w:color w:val="000000" w:themeColor="text1"/>
-          <w:sz w:val="28"/>
-          <w:szCs w:val="28"/>
-        </w:rPr>
-      </w:pPr>
-      <w:bookmarkStart w:id="15" w:name="_Toc131076702"/>
-      <w:r>
-        <w:rPr>
-          <w:rFonts w:ascii="Times New Roman" w:hAnsi="Times New Roman" w:cs="Times New Roman"/>
-          <w:color w:val="000000" w:themeColor="text1"/>
-          <w:sz w:val="28"/>
-          <w:szCs w:val="28"/>
-        </w:rPr>
-        <w:lastRenderedPageBreak/>
-        <w:t>4.2. Klašu diagramma / ER diagramma</w:t>
-      </w:r>
-      <w:bookmarkEnd w:id="15"/>
-    </w:p>
-    <w:p>
-      <w:pPr>
-        <w:rPr>
-          <w:rFonts w:ascii="Times New Roman" w:hAnsi="Times New Roman" w:cs="Times New Roman"/>
-        </w:rPr>
-      </w:pPr>
-      <w:proofErr w:type="spellStart"/>
-      <w:r>
-        <w:rPr>
-          <w:rFonts w:ascii="Times New Roman" w:hAnsi="Times New Roman" w:cs="Times New Roman"/>
-        </w:rPr>
-        <w:t>adadsad</w:t>
-      </w:r>
-      <w:proofErr w:type="spellEnd"/>
-    </w:p>
-    <w:p>
-      <w:pPr>
-        <w:rPr>
-          <w:rFonts w:ascii="Times New Roman" w:eastAsiaTheme="majorEastAsia" w:hAnsi="Times New Roman" w:cs="Times New Roman"/>
-          <w:color w:val="000000" w:themeColor="text1"/>
-          <w:sz w:val="28"/>
-          <w:szCs w:val="28"/>
-        </w:rPr>
-      </w:pPr>
-      <w:r>
-        <w:rPr>
-          <w:rFonts w:ascii="Times New Roman" w:hAnsi="Times New Roman" w:cs="Times New Roman"/>
-          <w:color w:val="000000" w:themeColor="text1"/>
-          <w:sz w:val="28"/>
-          <w:szCs w:val="28"/>
-        </w:rPr>
-        <w:br w:type="page"/>
-      </w:r>
-    </w:p>
-    <w:p>
-      <w:pPr>
-        <w:pStyle w:val="Heading2"/>
-        <w:jc w:val="center"/>
-        <w:rPr>
-          <w:rFonts w:ascii="Times New Roman" w:hAnsi="Times New Roman" w:cs="Times New Roman"/>
-          <w:color w:val="000000" w:themeColor="text1"/>
-          <w:sz w:val="28"/>
-          <w:szCs w:val="28"/>
-        </w:rPr>
-      </w:pPr>
-      <w:bookmarkStart w:id="16" w:name="_Toc131076703"/>
-      <w:r>
-        <w:rPr>
-          <w:rFonts w:ascii="Times New Roman" w:hAnsi="Times New Roman" w:cs="Times New Roman"/>
-          <w:color w:val="000000" w:themeColor="text1"/>
-          <w:sz w:val="28"/>
-          <w:szCs w:val="28"/>
-        </w:rPr>
-        <w:lastRenderedPageBreak/>
-        <w:t>4.3. Funkcionālais un dinamiskais sistēmas modelis</w:t>
-      </w:r>
-      <w:bookmarkEnd w:id="16"/>
-    </w:p>
-    <w:p>
-      <w:pPr>
-        <w:rPr>
-          <w:rFonts w:ascii="Times New Roman" w:hAnsi="Times New Roman" w:cs="Times New Roman"/>
-        </w:rPr>
-      </w:pPr>
-      <w:proofErr w:type="spellStart"/>
-      <w:r>
-        <w:rPr>
-          <w:rFonts w:ascii="Times New Roman" w:hAnsi="Times New Roman" w:cs="Times New Roman"/>
-        </w:rPr>
-        <w:t>adadasd</w:t>
-      </w:r>
-      <w:proofErr w:type="spellEnd"/>
-    </w:p>
-    <w:p>
-      <w:pPr>
-        <w:rPr>
-          <w:rFonts w:ascii="Times New Roman" w:eastAsiaTheme="majorEastAsia" w:hAnsi="Times New Roman" w:cs="Times New Roman"/>
-          <w:color w:val="000000" w:themeColor="text1"/>
-          <w:sz w:val="28"/>
-          <w:szCs w:val="28"/>
-        </w:rPr>
-      </w:pPr>
-      <w:r>
-        <w:rPr>
-          <w:rFonts w:ascii="Times New Roman" w:hAnsi="Times New Roman" w:cs="Times New Roman"/>
-          <w:color w:val="000000" w:themeColor="text1"/>
-          <w:sz w:val="28"/>
-          <w:szCs w:val="28"/>
-        </w:rPr>
-        <w:br w:type="page"/>
-      </w:r>
-    </w:p>
-    <w:p>
-      <w:pPr>
-        <w:pStyle w:val="Heading2"/>
-        <w:jc w:val="center"/>
-        <w:rPr>
-          <w:rFonts w:ascii="Times New Roman" w:hAnsi="Times New Roman" w:cs="Times New Roman"/>
-          <w:color w:val="000000" w:themeColor="text1"/>
-          <w:sz w:val="28"/>
-          <w:szCs w:val="28"/>
-        </w:rPr>
-      </w:pPr>
-      <w:bookmarkStart w:id="17" w:name="_Toc131076704"/>
-      <w:r>
-        <w:rPr>
-          <w:rFonts w:ascii="Times New Roman" w:hAnsi="Times New Roman" w:cs="Times New Roman"/>
-          <w:color w:val="000000" w:themeColor="text1"/>
-          <w:sz w:val="28"/>
-          <w:szCs w:val="28"/>
-        </w:rPr>
-        <w:lastRenderedPageBreak/>
-        <w:t>4.4. Aktivitāšu diagramma (</w:t>
-      </w:r>
-      <w:proofErr w:type="spellStart"/>
-      <w:r>
-        <w:rPr>
-          <w:rFonts w:ascii="Times New Roman" w:hAnsi="Times New Roman" w:cs="Times New Roman"/>
-          <w:color w:val="000000" w:themeColor="text1"/>
-          <w:sz w:val="28"/>
-          <w:szCs w:val="28"/>
-        </w:rPr>
-        <w:t>Activity</w:t>
-      </w:r>
-      <w:proofErr w:type="spellEnd"/>
-      <w:r>
-        <w:rPr>
-          <w:rFonts w:ascii="Times New Roman" w:hAnsi="Times New Roman" w:cs="Times New Roman"/>
-          <w:color w:val="000000" w:themeColor="text1"/>
-          <w:sz w:val="28"/>
-          <w:szCs w:val="28"/>
-        </w:rPr>
-        <w:t>)</w:t>
-      </w:r>
-      <w:bookmarkEnd w:id="17"/>
-    </w:p>
-    <w:p>
-      <w:pPr>
-        <w:rPr>
-          <w:rFonts w:ascii="Times New Roman" w:hAnsi="Times New Roman" w:cs="Times New Roman"/>
-        </w:rPr>
-      </w:pPr>
-      <w:proofErr w:type="spellStart"/>
-      <w:r>
-        <w:rPr>
-          <w:rFonts w:ascii="Times New Roman" w:hAnsi="Times New Roman" w:cs="Times New Roman"/>
-        </w:rPr>
-        <w:t>asdadasd</w:t>
-      </w:r>
-      <w:proofErr w:type="spellEnd"/>
-    </w:p>
-    <w:p>
-      <w:pPr>
-        <w:rPr>
-          <w:rFonts w:ascii="Times New Roman" w:eastAsiaTheme="majorEastAsia" w:hAnsi="Times New Roman" w:cs="Times New Roman"/>
-          <w:color w:val="000000" w:themeColor="text1"/>
-          <w:sz w:val="28"/>
-          <w:szCs w:val="28"/>
-        </w:rPr>
-      </w:pPr>
-      <w:r>
-        <w:rPr>
-          <w:rFonts w:ascii="Times New Roman" w:hAnsi="Times New Roman" w:cs="Times New Roman"/>
-          <w:color w:val="000000" w:themeColor="text1"/>
-          <w:sz w:val="28"/>
-          <w:szCs w:val="28"/>
-        </w:rPr>
-        <w:br w:type="page"/>
-      </w:r>
-    </w:p>
-    <w:p>
-      <w:pPr>
-        <w:pStyle w:val="Heading2"/>
-        <w:jc w:val="center"/>
-        <w:rPr>
-          <w:rFonts w:ascii="Times New Roman" w:hAnsi="Times New Roman" w:cs="Times New Roman"/>
-          <w:color w:val="000000" w:themeColor="text1"/>
-          <w:sz w:val="28"/>
-          <w:szCs w:val="28"/>
-        </w:rPr>
-      </w:pPr>
-      <w:bookmarkStart w:id="18" w:name="_Toc131076705"/>
-      <w:r>
-        <w:rPr>
-          <w:rFonts w:ascii="Times New Roman" w:hAnsi="Times New Roman" w:cs="Times New Roman"/>
-          <w:color w:val="000000" w:themeColor="text1"/>
-          <w:sz w:val="28"/>
-          <w:szCs w:val="28"/>
-        </w:rPr>
-        <w:lastRenderedPageBreak/>
-        <w:t xml:space="preserve">4.5. </w:t>
-      </w:r>
-      <w:proofErr w:type="spellStart"/>
-      <w:r>
-        <w:rPr>
-          <w:rFonts w:ascii="Times New Roman" w:hAnsi="Times New Roman" w:cs="Times New Roman"/>
-          <w:color w:val="000000" w:themeColor="text1"/>
-          <w:sz w:val="28"/>
-          <w:szCs w:val="28"/>
-        </w:rPr>
-        <w:t>Lietojumgadījumu</w:t>
-      </w:r>
-      <w:proofErr w:type="spellEnd"/>
-      <w:r>
-        <w:rPr>
-          <w:rFonts w:ascii="Times New Roman" w:hAnsi="Times New Roman" w:cs="Times New Roman"/>
-          <w:color w:val="000000" w:themeColor="text1"/>
-          <w:sz w:val="28"/>
-          <w:szCs w:val="28"/>
-        </w:rPr>
-        <w:t xml:space="preserve"> diagramma (</w:t>
-      </w:r>
-      <w:proofErr w:type="spellStart"/>
-      <w:r>
-        <w:rPr>
-          <w:rFonts w:ascii="Times New Roman" w:hAnsi="Times New Roman" w:cs="Times New Roman"/>
-          <w:color w:val="000000" w:themeColor="text1"/>
-          <w:sz w:val="28"/>
-          <w:szCs w:val="28"/>
-        </w:rPr>
-        <w:t>Use</w:t>
-      </w:r>
-      <w:proofErr w:type="spellEnd"/>
-      <w:r>
-        <w:rPr>
-          <w:rFonts w:ascii="Times New Roman" w:hAnsi="Times New Roman" w:cs="Times New Roman"/>
-          <w:color w:val="000000" w:themeColor="text1"/>
-          <w:sz w:val="28"/>
-          <w:szCs w:val="28"/>
-        </w:rPr>
-        <w:t xml:space="preserve"> </w:t>
-      </w:r>
-      <w:proofErr w:type="spellStart"/>
-      <w:r>
-        <w:rPr>
-          <w:rFonts w:ascii="Times New Roman" w:hAnsi="Times New Roman" w:cs="Times New Roman"/>
-          <w:color w:val="000000" w:themeColor="text1"/>
-          <w:sz w:val="28"/>
-          <w:szCs w:val="28"/>
-        </w:rPr>
-        <w:t>Case</w:t>
-      </w:r>
-      <w:proofErr w:type="spellEnd"/>
-      <w:r>
-        <w:rPr>
-          <w:rFonts w:ascii="Times New Roman" w:hAnsi="Times New Roman" w:cs="Times New Roman"/>
-          <w:color w:val="000000" w:themeColor="text1"/>
-          <w:sz w:val="28"/>
-          <w:szCs w:val="28"/>
-        </w:rPr>
-        <w:t>)</w:t>
-      </w:r>
-      <w:bookmarkEnd w:id="18"/>
-    </w:p>
-    <w:p>
-      <w:pPr>
-        <w:rPr>
-          <w:rFonts w:ascii="Times New Roman" w:hAnsi="Times New Roman" w:cs="Times New Roman"/>
-        </w:rPr>
-      </w:pPr>
-      <w:proofErr w:type="spellStart"/>
-      <w:r>
-        <w:rPr>
-          <w:rFonts w:ascii="Times New Roman" w:hAnsi="Times New Roman" w:cs="Times New Roman"/>
-        </w:rPr>
-        <w:t>adsadsad</w:t>
-      </w:r>
-      <w:proofErr w:type="spellEnd"/>
-    </w:p>
-    <w:p>
-      <w:pPr>
-        <w:rPr>
-          <w:rFonts w:ascii="Times New Roman" w:eastAsiaTheme="majorEastAsia" w:hAnsi="Times New Roman" w:cs="Times New Roman"/>
-          <w:color w:val="000000" w:themeColor="text1"/>
-          <w:sz w:val="28"/>
-          <w:szCs w:val="28"/>
-        </w:rPr>
-      </w:pPr>
-      <w:r>
-        <w:rPr>
-          <w:rFonts w:ascii="Times New Roman" w:hAnsi="Times New Roman" w:cs="Times New Roman"/>
-          <w:color w:val="000000" w:themeColor="text1"/>
-          <w:sz w:val="28"/>
-          <w:szCs w:val="28"/>
-        </w:rPr>
-        <w:br w:type="page"/>
-      </w:r>
-    </w:p>
-    <w:p>
-      <w:pPr>
-        <w:pStyle w:val="Heading2"/>
-        <w:jc w:val="center"/>
-        <w:rPr>
-          <w:rFonts w:ascii="Times New Roman" w:hAnsi="Times New Roman" w:cs="Times New Roman"/>
-          <w:color w:val="000000" w:themeColor="text1"/>
-          <w:sz w:val="28"/>
-          <w:szCs w:val="28"/>
-        </w:rPr>
-      </w:pPr>
-      <w:bookmarkStart w:id="19" w:name="_Toc131076706"/>
-      <w:r>
-        <w:rPr>
-          <w:rFonts w:ascii="Times New Roman" w:hAnsi="Times New Roman" w:cs="Times New Roman"/>
-          <w:color w:val="000000" w:themeColor="text1"/>
-          <w:sz w:val="28"/>
-          <w:szCs w:val="28"/>
-        </w:rPr>
-        <w:lastRenderedPageBreak/>
-        <w:t>4.6. Sistēmas moduļu apraksts un algoritmu shēmas</w:t>
-      </w:r>
-      <w:bookmarkEnd w:id="19"/>
-    </w:p>
-    <w:p>
-      <w:pPr>
-        <w:rPr>
-          <w:rFonts w:ascii="Times New Roman" w:hAnsi="Times New Roman" w:cs="Times New Roman"/>
-        </w:rPr>
-      </w:pPr>
-      <w:proofErr w:type="spellStart"/>
-      <w:r>
-        <w:rPr>
-          <w:rFonts w:ascii="Times New Roman" w:hAnsi="Times New Roman" w:cs="Times New Roman"/>
-        </w:rPr>
-        <w:t>adadad</w:t>
-      </w:r>
-      <w:proofErr w:type="spellEnd"/>
-    </w:p>
-    <w:p>
-      <w:pPr>
-        <w:rPr>
-          <w:rFonts w:ascii="Times New Roman" w:eastAsiaTheme="majorEastAsia" w:hAnsi="Times New Roman" w:cs="Times New Roman"/>
-          <w:color w:val="000000" w:themeColor="text1"/>
-          <w:sz w:val="28"/>
-          <w:szCs w:val="28"/>
-        </w:rPr>
-      </w:pPr>
-      <w:r>
-        <w:rPr>
-          <w:rFonts w:ascii="Times New Roman" w:hAnsi="Times New Roman" w:cs="Times New Roman"/>
-          <w:color w:val="000000" w:themeColor="text1"/>
-          <w:sz w:val="28"/>
-          <w:szCs w:val="28"/>
-        </w:rPr>
-        <w:br w:type="page"/>
-      </w:r>
-    </w:p>
-    <w:p>
-      <w:pPr>
-        <w:pStyle w:val="Heading1"/>
-        <w:jc w:val="center"/>
-        <w:rPr>
-          <w:rFonts w:ascii="Times New Roman" w:hAnsi="Times New Roman" w:cs="Times New Roman"/>
-          <w:color w:val="auto"/>
-          <w:sz w:val="28"/>
-          <w:szCs w:val="28"/>
-        </w:rPr>
-      </w:pPr>
-      <w:bookmarkStart w:id="20" w:name="_Toc131076707"/>
-      <w:r>
-        <w:rPr>
-          <w:rFonts w:ascii="Times New Roman" w:hAnsi="Times New Roman" w:cs="Times New Roman"/>
-          <w:color w:val="auto"/>
-          <w:sz w:val="28"/>
-          <w:szCs w:val="28"/>
-        </w:rPr>
-        <w:lastRenderedPageBreak/>
-        <w:t>5. Lietotāju ceļvedis</w:t>
-      </w:r>
-      <w:bookmarkEnd w:id="20"/>
-    </w:p>
-    <w:p>
-      <w:pPr>
-        <w:rPr>
-          <w:rFonts w:ascii="Times New Roman" w:hAnsi="Times New Roman" w:cs="Times New Roman"/>
-        </w:rPr>
-      </w:pPr>
-      <w:proofErr w:type="spellStart"/>
-      <w:r>
-        <w:rPr>
-          <w:rFonts w:ascii="Times New Roman" w:hAnsi="Times New Roman" w:cs="Times New Roman"/>
-        </w:rPr>
-        <w:t>adadasdsd</w:t>
-      </w:r>
-      <w:proofErr w:type="spellEnd"/>
-    </w:p>
-    <w:p>
-      <w:pPr>
-        <w:rPr>
-          <w:rFonts w:ascii="Times New Roman" w:eastAsiaTheme="majorEastAsia" w:hAnsi="Times New Roman" w:cs="Times New Roman"/>
-          <w:sz w:val="28"/>
-          <w:szCs w:val="28"/>
-        </w:rPr>
-      </w:pPr>
-      <w:r>
-        <w:rPr>
-          <w:rFonts w:ascii="Times New Roman" w:hAnsi="Times New Roman" w:cs="Times New Roman"/>
-          <w:sz w:val="28"/>
-          <w:szCs w:val="28"/>
-        </w:rPr>
-        <w:br w:type="page"/>
-      </w:r>
-    </w:p>
-    <w:p>
-      <w:pPr>
-        <w:pStyle w:val="Heading1"/>
-        <w:jc w:val="center"/>
-        <w:rPr>
-          <w:rFonts w:ascii="Times New Roman" w:hAnsi="Times New Roman" w:cs="Times New Roman"/>
-          <w:color w:val="auto"/>
-          <w:sz w:val="28"/>
-          <w:szCs w:val="28"/>
-        </w:rPr>
-      </w:pPr>
-      <w:bookmarkStart w:id="21" w:name="_Toc131076708"/>
-      <w:r>
-        <w:rPr>
-          <w:rFonts w:ascii="Times New Roman" w:hAnsi="Times New Roman" w:cs="Times New Roman"/>
-          <w:color w:val="auto"/>
-          <w:sz w:val="28"/>
-          <w:szCs w:val="28"/>
-        </w:rPr>
-        <w:lastRenderedPageBreak/>
-        <w:t>6. Testēšanas dokumentācija</w:t>
-      </w:r>
-      <w:bookmarkEnd w:id="21"/>
-    </w:p>
-    <w:p>
-      <w:pPr>
-        <w:rPr>
-          <w:rFonts w:ascii="Times New Roman" w:hAnsi="Times New Roman" w:cs="Times New Roman"/>
-        </w:rPr>
-      </w:pPr>
-      <w:proofErr w:type="spellStart"/>
-      <w:r>
-        <w:rPr>
-          <w:rFonts w:ascii="Times New Roman" w:hAnsi="Times New Roman" w:cs="Times New Roman"/>
-        </w:rPr>
-        <w:t>adadsadas</w:t>
-      </w:r>
-      <w:proofErr w:type="spellEnd"/>
-    </w:p>
-    <w:p>
-      <w:pPr>
-        <w:rPr>
-          <w:rFonts w:ascii="Times New Roman" w:eastAsiaTheme="majorEastAsia" w:hAnsi="Times New Roman" w:cs="Times New Roman"/>
-          <w:sz w:val="28"/>
-          <w:szCs w:val="28"/>
-        </w:rPr>
-      </w:pPr>
-      <w:r>
-        <w:rPr>
-          <w:rFonts w:ascii="Times New Roman" w:hAnsi="Times New Roman" w:cs="Times New Roman"/>
-          <w:sz w:val="28"/>
-          <w:szCs w:val="28"/>
-        </w:rPr>
-        <w:br w:type="page"/>
-      </w:r>
-    </w:p>
-    <w:p>
-      <w:pPr>
-        <w:pStyle w:val="Heading2"/>
-        <w:jc w:val="center"/>
-        <w:rPr>
-          <w:rFonts w:ascii="Times New Roman" w:hAnsi="Times New Roman" w:cs="Times New Roman"/>
-          <w:color w:val="auto"/>
-          <w:sz w:val="28"/>
-          <w:szCs w:val="28"/>
-        </w:rPr>
-      </w:pPr>
-      <w:bookmarkStart w:id="22" w:name="_Toc131076709"/>
+      <w:bookmarkStart w:id="21" w:name="_Toc131076709"/>
       <w:r>
         <w:rPr>
           <w:rFonts w:ascii="Times New Roman" w:hAnsi="Times New Roman" w:cs="Times New Roman"/>
@@ -5346,7 +5331,79 @@
         <w:lastRenderedPageBreak/>
         <w:t>6.1. Izvēlētās testēšanas metodes, rīku apraksts un pamatojums</w:t>
       </w:r>
+      <w:bookmarkEnd w:id="21"/>
+    </w:p>
+    <w:p>
+      <w:pPr>
+        <w:rPr>
+          <w:rFonts w:ascii="Times New Roman" w:hAnsi="Times New Roman" w:cs="Times New Roman"/>
+        </w:rPr>
+      </w:pPr>
+      <w:proofErr w:type="spellStart"/>
+      <w:r>
+        <w:rPr>
+          <w:rFonts w:ascii="Times New Roman" w:hAnsi="Times New Roman" w:cs="Times New Roman"/>
+        </w:rPr>
+        <w:t>adasdsad</w:t>
+      </w:r>
+      <w:proofErr w:type="spellEnd"/>
+    </w:p>
+    <w:p>
+      <w:pPr>
+        <w:rPr>
+          <w:rFonts w:ascii="Times New Roman" w:eastAsiaTheme="majorEastAsia" w:hAnsi="Times New Roman" w:cs="Times New Roman"/>
+          <w:sz w:val="28"/>
+          <w:szCs w:val="28"/>
+        </w:rPr>
+      </w:pPr>
+      <w:r>
+        <w:rPr>
+          <w:rFonts w:ascii="Times New Roman" w:hAnsi="Times New Roman" w:cs="Times New Roman"/>
+          <w:sz w:val="28"/>
+          <w:szCs w:val="28"/>
+        </w:rPr>
+        <w:br w:type="page"/>
+      </w:r>
+    </w:p>
+    <w:p>
+      <w:pPr>
+        <w:pStyle w:val="Heading2"/>
+        <w:spacing w:before="240" w:after="240"/>
+        <w:jc w:val="center"/>
+        <w:rPr>
+          <w:rFonts w:ascii="Times New Roman" w:hAnsi="Times New Roman" w:cs="Times New Roman"/>
+          <w:b/>
+          <w:bCs/>
+          <w:color w:val="auto"/>
+          <w:sz w:val="24"/>
+          <w:szCs w:val="24"/>
+        </w:rPr>
+      </w:pPr>
+      <w:bookmarkStart w:id="22" w:name="_Toc131076710"/>
+      <w:r>
+        <w:rPr>
+          <w:rFonts w:ascii="Times New Roman" w:hAnsi="Times New Roman" w:cs="Times New Roman"/>
+          <w:b/>
+          <w:bCs/>
+          <w:color w:val="auto"/>
+          <w:sz w:val="24"/>
+          <w:szCs w:val="24"/>
+        </w:rPr>
+        <w:lastRenderedPageBreak/>
+        <w:t xml:space="preserve">6.2. </w:t>
+      </w:r>
       <w:bookmarkEnd w:id="22"/>
+      <w:r>
+        <w:rPr>
+          <w:rFonts w:ascii="Times New Roman" w:hAnsi="Times New Roman" w:cs="Times New Roman"/>
+          <w:b/>
+          <w:bCs/>
+          <w:color w:val="auto"/>
+          <w:sz w:val="24"/>
+          <w:szCs w:val="24"/>
+        </w:rPr>
+        <w:t>Testēšanas pārskats</w:t>
+      </w:r>
     </w:p>
     <w:p>
       <w:pPr>
@@ -5359,7 +5416,7 @@
         <w:rPr>
           <w:rFonts w:ascii="Times New Roman" w:hAnsi="Times New Roman" w:cs="Times New Roman"/>
         </w:rPr>
-        <w:t>adasdsad</w:t>
+        <w:t>asdadsada</w:t>
       </w:r>
       <w:proofErr w:type="spellEnd"/>
     </w:p>
@@ -5382,139 +5439,43 @@
     </w:p>
     <w:p>
       <w:pPr>
-        <w:pStyle w:val="Heading2"/>
+        <w:pStyle w:val="Heading1"/>
+        <w:spacing w:before="0" w:after="240"/>
         <w:jc w:val="center"/>
         <w:rPr>
           <w:rFonts w:ascii="Times New Roman" w:hAnsi="Times New Roman" w:cs="Times New Roman"/>
+          <w:b/>
+          <w:bCs/>
           <w:color w:val="auto"/>
           <w:sz w:val="28"/>
           <w:szCs w:val="28"/>
         </w:rPr>
       </w:pPr>
-      <w:bookmarkStart w:id="23" w:name="_Toc131076710"/>
-      <w:r>
-        <w:rPr>
-          <w:rFonts w:ascii="Times New Roman" w:hAnsi="Times New Roman" w:cs="Times New Roman"/>
+      <w:bookmarkStart w:id="23" w:name="_Toc131076712"/>
+      <w:r>
+        <w:rPr>
+          <w:rFonts w:ascii="Times New Roman" w:hAnsi="Times New Roman" w:cs="Times New Roman"/>
+          <w:b/>
+          <w:bCs/>
           <w:color w:val="auto"/>
           <w:sz w:val="28"/>
           <w:szCs w:val="28"/>
         </w:rPr>
         <w:lastRenderedPageBreak/>
-        <w:t>6.2. Testpiemēru kopa</w:t>
+        <w:t>7</w:t>
+      </w:r>
+      <w:r>
+        <w:rPr>
+          <w:rFonts w:ascii="Times New Roman" w:hAnsi="Times New Roman" w:cs="Times New Roman"/>
+          <w:b/>
+          <w:bCs/>
+          <w:color w:val="auto"/>
+          <w:sz w:val="28"/>
+          <w:szCs w:val="28"/>
+        </w:rPr>
+        <w:t>. Secinājumi</w:t>
       </w:r>
       <w:bookmarkEnd w:id="23"/>
-    </w:p>
-    <w:p>
-      <w:pPr>
-        <w:rPr>
-          <w:rFonts w:ascii="Times New Roman" w:hAnsi="Times New Roman" w:cs="Times New Roman"/>
-        </w:rPr>
-      </w:pPr>
-      <w:proofErr w:type="spellStart"/>
-      <w:r>
-        <w:rPr>
-          <w:rFonts w:ascii="Times New Roman" w:hAnsi="Times New Roman" w:cs="Times New Roman"/>
-        </w:rPr>
-        <w:t>asdadsada</w:t>
-      </w:r>
-      <w:proofErr w:type="spellEnd"/>
-    </w:p>
-    <w:p>
-      <w:pPr>
-        <w:rPr>
-          <w:rFonts w:ascii="Times New Roman" w:eastAsiaTheme="majorEastAsia" w:hAnsi="Times New Roman" w:cs="Times New Roman"/>
-          <w:sz w:val="28"/>
-          <w:szCs w:val="28"/>
-        </w:rPr>
-      </w:pPr>
-      <w:r>
-        <w:rPr>
-          <w:rFonts w:ascii="Times New Roman" w:hAnsi="Times New Roman" w:cs="Times New Roman"/>
-          <w:sz w:val="28"/>
-          <w:szCs w:val="28"/>
-        </w:rPr>
-        <w:br w:type="page"/>
-      </w:r>
-    </w:p>
-    <w:p>
-      <w:pPr>
-        <w:pStyle w:val="Heading2"/>
-        <w:jc w:val="center"/>
-        <w:rPr>
-          <w:rFonts w:ascii="Times New Roman" w:hAnsi="Times New Roman" w:cs="Times New Roman"/>
-          <w:color w:val="auto"/>
-          <w:sz w:val="28"/>
-          <w:szCs w:val="28"/>
-        </w:rPr>
-      </w:pPr>
-      <w:bookmarkStart w:id="24" w:name="_Toc131076711"/>
-      <w:r>
-        <w:rPr>
-          <w:rFonts w:ascii="Times New Roman" w:hAnsi="Times New Roman" w:cs="Times New Roman"/>
-          <w:color w:val="auto"/>
-          <w:sz w:val="28"/>
-          <w:szCs w:val="28"/>
-        </w:rPr>
-        <w:lastRenderedPageBreak/>
-        <w:t>6.3. Testēšanas žurnāls</w:t>
-      </w:r>
-      <w:bookmarkEnd w:id="24"/>
-    </w:p>
-    <w:p>
-      <w:pPr>
-        <w:rPr>
-          <w:rFonts w:ascii="Times New Roman" w:hAnsi="Times New Roman" w:cs="Times New Roman"/>
-        </w:rPr>
-      </w:pPr>
-      <w:proofErr w:type="spellStart"/>
-      <w:r>
-        <w:rPr>
-          <w:rFonts w:ascii="Times New Roman" w:hAnsi="Times New Roman" w:cs="Times New Roman"/>
-        </w:rPr>
-        <w:t>asdadsadsad</w:t>
-      </w:r>
-      <w:proofErr w:type="spellEnd"/>
-    </w:p>
-    <w:p>
-      <w:pPr>
-        <w:rPr>
-          <w:rFonts w:ascii="Times New Roman" w:eastAsiaTheme="majorEastAsia" w:hAnsi="Times New Roman" w:cs="Times New Roman"/>
-          <w:sz w:val="28"/>
-          <w:szCs w:val="28"/>
-        </w:rPr>
-      </w:pPr>
-      <w:r>
-        <w:rPr>
-          <w:rFonts w:ascii="Times New Roman" w:hAnsi="Times New Roman" w:cs="Times New Roman"/>
-          <w:sz w:val="28"/>
-          <w:szCs w:val="28"/>
-        </w:rPr>
-        <w:br w:type="page"/>
-      </w:r>
-    </w:p>
-    <w:p>
-      <w:pPr>
-        <w:pStyle w:val="Heading1"/>
-        <w:jc w:val="center"/>
-        <w:rPr>
-          <w:rFonts w:ascii="Times New Roman" w:hAnsi="Times New Roman" w:cs="Times New Roman"/>
-          <w:color w:val="auto"/>
-          <w:sz w:val="28"/>
-          <w:szCs w:val="28"/>
-        </w:rPr>
-      </w:pPr>
-      <w:bookmarkStart w:id="25" w:name="_Toc131076712"/>
-      <w:r>
-        <w:rPr>
-          <w:rFonts w:ascii="Times New Roman" w:hAnsi="Times New Roman" w:cs="Times New Roman"/>
-          <w:color w:val="auto"/>
-          <w:sz w:val="28"/>
-          <w:szCs w:val="28"/>
-        </w:rPr>
-        <w:lastRenderedPageBreak/>
-        <w:t>8. Secinājumi</w:t>
-      </w:r>
-      <w:bookmarkEnd w:id="25"/>
     </w:p>
     <w:p>
       <w:pPr>
@@ -5549,50 +5510,78 @@
     <w:p>
       <w:pPr>
         <w:pStyle w:val="Heading1"/>
+        <w:spacing w:before="0" w:after="240"/>
         <w:jc w:val="center"/>
         <w:rPr>
           <w:rFonts w:ascii="Times New Roman" w:hAnsi="Times New Roman" w:cs="Times New Roman"/>
+          <w:b/>
+          <w:bCs/>
           <w:color w:val="auto"/>
           <w:sz w:val="28"/>
           <w:szCs w:val="28"/>
         </w:rPr>
       </w:pPr>
-      <w:bookmarkStart w:id="26" w:name="_Toc131076713"/>
-      <w:r>
-        <w:rPr>
-          <w:rFonts w:ascii="Times New Roman" w:hAnsi="Times New Roman" w:cs="Times New Roman"/>
+      <w:bookmarkStart w:id="24" w:name="_Toc131076713"/>
+      <w:r>
+        <w:rPr>
+          <w:rFonts w:ascii="Times New Roman" w:hAnsi="Times New Roman" w:cs="Times New Roman"/>
+          <w:b/>
+          <w:bCs/>
           <w:color w:val="auto"/>
           <w:sz w:val="28"/>
           <w:szCs w:val="28"/>
         </w:rPr>
         <w:lastRenderedPageBreak/>
-        <w:t>9. Lietoto saīsinājumu saraksts</w:t>
-      </w:r>
-      <w:bookmarkEnd w:id="26"/>
-    </w:p>
-    <w:p>
-      <w:pPr>
-        <w:rPr>
-          <w:rFonts w:ascii="Times New Roman" w:hAnsi="Times New Roman" w:cs="Times New Roman"/>
-        </w:rPr>
-      </w:pPr>
-      <w:proofErr w:type="spellStart"/>
-      <w:r>
-        <w:rPr>
-          <w:rFonts w:ascii="Times New Roman" w:hAnsi="Times New Roman" w:cs="Times New Roman"/>
-        </w:rPr>
-        <w:t>adadasdsa</w:t>
-      </w:r>
-      <w:proofErr w:type="spellEnd"/>
-    </w:p>
-    <w:p>
-      <w:pPr>
+        <w:t>8</w:t>
+      </w:r>
+      <w:r>
+        <w:rPr>
+          <w:rFonts w:ascii="Times New Roman" w:hAnsi="Times New Roman" w:cs="Times New Roman"/>
+          <w:b/>
+          <w:bCs/>
+          <w:color w:val="auto"/>
+          <w:sz w:val="28"/>
+          <w:szCs w:val="28"/>
+        </w:rPr>
+        <w:t>. Lietoto saīsinājumu saraksts</w:t>
+      </w:r>
+      <w:bookmarkEnd w:id="24"/>
+    </w:p>
+    <w:p>
+      <w:pPr>
+        <w:ind w:firstLine="720"/>
         <w:rPr>
           <w:rFonts w:ascii="Times New Roman" w:eastAsiaTheme="majorEastAsia" w:hAnsi="Times New Roman" w:cs="Times New Roman"/>
           <w:sz w:val="32"/>
           <w:szCs w:val="32"/>
         </w:rPr>
       </w:pPr>
+      <w:proofErr w:type="spellStart"/>
+      <w:r>
+        <w:rPr>
+          <w:rFonts w:ascii="Times New Roman" w:hAnsi="Times New Roman" w:cs="Times New Roman"/>
+        </w:rPr>
+        <w:t>Skalējamība</w:t>
+      </w:r>
+      <w:proofErr w:type="spellEnd"/>
+      <w:r>
+        <w:rPr>
+          <w:rFonts w:ascii="Times New Roman" w:hAnsi="Times New Roman" w:cs="Times New Roman"/>
+        </w:rPr>
+        <w:t xml:space="preserve"> </w:t>
+      </w:r>
+      <w:r>
+        <w:rPr>
+          <w:rFonts w:ascii="Times New Roman" w:hAnsi="Times New Roman" w:cs="Times New Roman"/>
+        </w:rPr>
+        <w:t xml:space="preserve">- </w:t>
+      </w:r>
+      <w:r>
+        <w:rPr>
+          <w:rFonts w:ascii="Times New Roman" w:hAnsi="Times New Roman" w:cs="Times New Roman"/>
+        </w:rPr>
+        <w:t xml:space="preserve">spēja palielināt sistēmas kapacitāti, resursus un veiktspēju, lai tā varētu pieņemt un apstrādāt lielākus datu apjomus vai pieprasījumus, kad pieaug lietotāju skaits. </w:t>
+      </w:r>
       <w:r>
         <w:rPr>
           <w:rFonts w:ascii="Times New Roman" w:hAnsi="Times New Roman" w:cs="Times New Roman"/>
@@ -5603,26 +5592,126 @@
     <w:p>
       <w:pPr>
         <w:pStyle w:val="Heading1"/>
+        <w:spacing w:before="0" w:after="240"/>
         <w:jc w:val="center"/>
         <w:rPr>
           <w:rFonts w:ascii="Times New Roman" w:hAnsi="Times New Roman" w:cs="Times New Roman"/>
+          <w:b/>
+          <w:bCs/>
           <w:color w:val="auto"/>
           <w:sz w:val="28"/>
           <w:szCs w:val="28"/>
         </w:rPr>
       </w:pPr>
-      <w:bookmarkStart w:id="27" w:name="_Toc131076714"/>
-      <w:r>
-        <w:rPr>
-          <w:rFonts w:ascii="Times New Roman" w:hAnsi="Times New Roman" w:cs="Times New Roman"/>
+      <w:bookmarkStart w:id="25" w:name="_Toc131076714"/>
+      <w:r>
+        <w:rPr>
+          <w:rFonts w:ascii="Times New Roman" w:hAnsi="Times New Roman" w:cs="Times New Roman"/>
+          <w:b/>
+          <w:bCs/>
           <w:color w:val="auto"/>
           <w:sz w:val="28"/>
           <w:szCs w:val="28"/>
         </w:rPr>
         <w:lastRenderedPageBreak/>
-        <w:t>10. Literatūras un informācijas avotu saraksts</w:t>
-      </w:r>
-      <w:bookmarkEnd w:id="27"/>
+        <w:t>9</w:t>
+      </w:r>
+      <w:r>
+        <w:rPr>
+          <w:rFonts w:ascii="Times New Roman" w:hAnsi="Times New Roman" w:cs="Times New Roman"/>
+          <w:b/>
+          <w:bCs/>
+          <w:color w:val="auto"/>
+          <w:sz w:val="28"/>
+          <w:szCs w:val="28"/>
+        </w:rPr>
+        <w:t>. Literatūras un informācijas avotu saraksts</w:t>
+      </w:r>
+      <w:bookmarkEnd w:id="25"/>
+    </w:p>
+    <w:p>
+      <w:pPr>
+        <w:rPr>
+          <w:rFonts w:ascii="Times New Roman" w:hAnsi="Times New Roman" w:cs="Times New Roman"/>
+        </w:rPr>
+      </w:pPr>
+      <w:proofErr w:type="spellStart"/>
+      <w:r>
+        <w:rPr>
+          <w:rFonts w:ascii="Times New Roman" w:hAnsi="Times New Roman" w:cs="Times New Roman"/>
+        </w:rPr>
+        <w:t>adasda</w:t>
+      </w:r>
+      <w:proofErr w:type="spellEnd"/>
+    </w:p>
+    <w:p>
+      <w:pPr>
+        <w:rPr>
+          <w:rFonts w:ascii="Times New Roman" w:hAnsi="Times New Roman" w:cs="Times New Roman"/>
+        </w:rPr>
+      </w:pPr>
+    </w:p>
+    <w:p>
+      <w:pPr>
+        <w:rPr>
+          <w:rFonts w:ascii="Times New Roman" w:hAnsi="Times New Roman" w:cs="Times New Roman"/>
+        </w:rPr>
+      </w:pPr>
+      <w:r>
+        <w:rPr>
+          <w:rFonts w:ascii="Times New Roman" w:hAnsi="Times New Roman" w:cs="Times New Roman"/>
+        </w:rPr>
+        <w:br w:type="page"/>
+      </w:r>
+    </w:p>
+    <w:p>
+      <w:pPr>
+        <w:pStyle w:val="Heading1"/>
+        <w:spacing w:before="0" w:after="240"/>
+        <w:jc w:val="center"/>
+        <w:rPr>
+          <w:rFonts w:ascii="Times New Roman" w:hAnsi="Times New Roman" w:cs="Times New Roman"/>
+          <w:b/>
+          <w:bCs/>
+          <w:color w:val="auto"/>
+          <w:sz w:val="28"/>
+          <w:szCs w:val="28"/>
+        </w:rPr>
+      </w:pPr>
+      <w:r>
+        <w:rPr>
+          <w:rFonts w:ascii="Times New Roman" w:hAnsi="Times New Roman" w:cs="Times New Roman"/>
+          <w:b/>
+          <w:bCs/>
+          <w:color w:val="auto"/>
+          <w:sz w:val="28"/>
+          <w:szCs w:val="28"/>
+        </w:rPr>
+        <w:lastRenderedPageBreak/>
+        <w:t>10</w:t>
+      </w:r>
+      <w:r>
+        <w:rPr>
+          <w:rFonts w:ascii="Times New Roman" w:hAnsi="Times New Roman" w:cs="Times New Roman"/>
+          <w:b/>
+          <w:bCs/>
+          <w:color w:val="auto"/>
+          <w:sz w:val="28"/>
+          <w:szCs w:val="28"/>
+        </w:rPr>
+        <w:t xml:space="preserve">. </w:t>
+      </w:r>
+      <w:r>
+        <w:rPr>
+          <w:rFonts w:ascii="Times New Roman" w:hAnsi="Times New Roman" w:cs="Times New Roman"/>
+          <w:b/>
+          <w:bCs/>
+          <w:color w:val="auto"/>
+          <w:sz w:val="28"/>
+          <w:szCs w:val="28"/>
+        </w:rPr>
+        <w:t>Pielikumi</w:t>
+      </w:r>
     </w:p>
     <w:p>
       <w:pPr>
@@ -5658,7 +5747,7 @@
 </file>
 
 <file path=word/endnotes.xml><?xml version="1.0" encoding="utf-8"?>
-<w:endnotes xmlns:wpc="http://schemas.microsoft.com/office/word/2010/wordprocessingCanvas" xmlns:cx="http://schemas.microsoft.com/office/drawing/2014/chartex" xmlns:cx1="http://schemas.microsoft.com/office/drawing/2015/9/8/chartex" xmlns:cx2="http://schemas.microsoft.com/office/drawing/2015/10/21/chartex" xmlns:cx3="http://schemas.microsoft.com/office/drawing/2016/5/9/chartex" xmlns:cx4="http://schemas.microsoft.com/office/drawing/2016/5/10/chartex" xmlns:cx5="http://schemas.microsoft.com/office/drawing/2016/5/11/chartex" xmlns:cx6="http://schemas.microsoft.com/office/drawing/2016/5/12/chartex" xmlns:cx7="http://schemas.microsoft.com/office/drawing/2016/5/13/chartex" xmlns:cx8="http://schemas.microsoft.com/office/drawing/2016/5/14/chartex" xmlns:mc="http://schemas.openxmlformats.org/markup-compatibility/2006" xmlns:aink="http://schemas.microsoft.com/office/drawing/2016/ink" xmlns:am3d="http://schemas.microsoft.com/office/drawing/2017/model3d" xmlns:o="urn:schemas-microsoft-com:office:office" xmlns:oel="http://schemas.microsoft.com/office/2019/extlst" xmlns:r="http://schemas.openxmlformats.org/officeDocument/2006/relationships" xmlns:m="http://schemas.openxmlformats.org/officeDocument/2006/math" xmlns:v="urn:schemas-microsoft-com:vml" xmlns:wp14="http://schemas.microsoft.com/office/word/2010/wordprocessingDrawing" xmlns:wp="http://schemas.openxmlformats.org/drawingml/2006/wordprocessingDrawing" xmlns:w10="urn:schemas-microsoft-com:office:word" xmlns:w="http://schemas.openxmlformats.org/wordprocessingml/2006/main" xmlns:w14="http://schemas.microsoft.com/office/word/2010/wordml" xmlns:w15="http://schemas.microsoft.com/office/word/2012/wordml" xmlns:w16cex="http://schemas.microsoft.com/office/word/2018/wordml/cex" xmlns:w16cid="http://schemas.microsoft.com/office/word/2016/wordml/cid" xmlns:w16="http://schemas.microsoft.com/office/word/2018/wordml" xmlns:w16du="http://schemas.microsoft.com/office/word/2023/wordml/word16du" xmlns:w16sdtdh="http://schemas.microsoft.com/office/word/2020/wordml/sdtdatahash" xmlns:w16se="http://schemas.microsoft.com/office/word/2015/wordml/symex" xmlns:wpg="http://schemas.microsoft.com/office/word/2010/wordprocessingGroup" xmlns:wpi="http://schemas.microsoft.com/office/word/2010/wordprocessingInk" xmlns:wne="http://schemas.microsoft.com/office/word/2006/wordml" xmlns:wps="http://schemas.microsoft.com/office/word/2010/wordprocessingShape" mc:Ignorable="w14 w15 w16se w16cid w16 w16cex w16sdtdh wp14">
+<w:endnotes xmlns:wpc="http://schemas.microsoft.com/office/word/2010/wordprocessingCanvas" xmlns:cx="http://schemas.microsoft.com/office/drawing/2014/chartex" xmlns:cx1="http://schemas.microsoft.com/office/drawing/2015/9/8/chartex" xmlns:cx2="http://schemas.microsoft.com/office/drawing/2015/10/21/chartex" xmlns:cx3="http://schemas.microsoft.com/office/drawing/2016/5/9/chartex" xmlns:cx4="http://schemas.microsoft.com/office/drawing/2016/5/10/chartex" xmlns:cx5="http://schemas.microsoft.com/office/drawing/2016/5/11/chartex" xmlns:cx6="http://schemas.microsoft.com/office/drawing/2016/5/12/chartex" xmlns:cx7="http://schemas.microsoft.com/office/drawing/2016/5/13/chartex" xmlns:cx8="http://schemas.microsoft.com/office/drawing/2016/5/14/chartex" xmlns:mc="http://schemas.openxmlformats.org/markup-compatibility/2006" xmlns:aink="http://schemas.microsoft.com/office/drawing/2016/ink" xmlns:am3d="http://schemas.microsoft.com/office/drawing/2017/model3d" xmlns:o="urn:schemas-microsoft-com:office:office" xmlns:oel="http://schemas.microsoft.com/office/2019/extlst" xmlns:r="http://schemas.openxmlformats.org/officeDocument/2006/relationships" xmlns:m="http://schemas.openxmlformats.org/officeDocument/2006/math" xmlns:v="urn:schemas-microsoft-com:vml" xmlns:wp14="http://schemas.microsoft.com/office/word/2010/wordprocessingDrawing" xmlns:wp="http://schemas.openxmlformats.org/drawingml/2006/wordprocessingDrawing" xmlns:w10="urn:schemas-microsoft-com:office:word" xmlns:w="http://schemas.openxmlformats.org/wordprocessingml/2006/main" xmlns:w14="http://schemas.microsoft.com/office/word/2010/wordml" xmlns:w15="http://schemas.microsoft.com/office/word/2012/wordml" xmlns:w16cex="http://schemas.microsoft.com/office/word/2018/wordml/cex" xmlns:w16cid="http://schemas.microsoft.com/office/word/2016/wordml/cid" xmlns:w16="http://schemas.microsoft.com/office/word/2018/wordml" xmlns:w16sdtdh="http://schemas.microsoft.com/office/word/2020/wordml/sdtdatahash" xmlns:w16se="http://schemas.microsoft.com/office/word/2015/wordml/symex" xmlns:wpg="http://schemas.microsoft.com/office/word/2010/wordprocessingGroup" xmlns:wpi="http://schemas.microsoft.com/office/word/2010/wordprocessingInk" xmlns:wne="http://schemas.microsoft.com/office/word/2006/wordml" xmlns:wps="http://schemas.microsoft.com/office/word/2010/wordprocessingShape" mc:Ignorable="w14 w15 w16se w16cid w16 w16cex w16sdtdh wp14">
   <w:endnote w:type="separator" w:id="-1">
     <w:p>
       <w:pPr>
@@ -5683,7 +5772,7 @@
 </file>
 
 <file path=word/footer1.xml><?xml version="1.0" encoding="utf-8"?>
-<w:ftr xmlns:wpc="http://schemas.microsoft.com/office/word/2010/wordprocessingCanvas" xmlns:cx="http://schemas.microsoft.com/office/drawing/2014/chartex" xmlns:cx1="http://schemas.microsoft.com/office/drawing/2015/9/8/chartex" xmlns:cx2="http://schemas.microsoft.com/office/drawing/2015/10/21/chartex" xmlns:cx3="http://schemas.microsoft.com/office/drawing/2016/5/9/chartex" xmlns:cx4="http://schemas.microsoft.com/office/drawing/2016/5/10/chartex" xmlns:cx5="http://schemas.microsoft.com/office/drawing/2016/5/11/chartex" xmlns:cx6="http://schemas.microsoft.com/office/drawing/2016/5/12/chartex" xmlns:cx7="http://schemas.microsoft.com/office/drawing/2016/5/13/chartex" xmlns:cx8="http://schemas.microsoft.com/office/drawing/2016/5/14/chartex" xmlns:mc="http://schemas.openxmlformats.org/markup-compatibility/2006" xmlns:aink="http://schemas.microsoft.com/office/drawing/2016/ink" xmlns:am3d="http://schemas.microsoft.com/office/drawing/2017/model3d" xmlns:o="urn:schemas-microsoft-com:office:office" xmlns:oel="http://schemas.microsoft.com/office/2019/extlst" xmlns:r="http://schemas.openxmlformats.org/officeDocument/2006/relationships" xmlns:m="http://schemas.openxmlformats.org/officeDocument/2006/math" xmlns:v="urn:schemas-microsoft-com:vml" xmlns:wp14="http://schemas.microsoft.com/office/word/2010/wordprocessingDrawing" xmlns:wp="http://schemas.openxmlformats.org/drawingml/2006/wordprocessingDrawing" xmlns:w10="urn:schemas-microsoft-com:office:word" xmlns:w="http://schemas.openxmlformats.org/wordprocessingml/2006/main" xmlns:w14="http://schemas.microsoft.com/office/word/2010/wordml" xmlns:w15="http://schemas.microsoft.com/office/word/2012/wordml" xmlns:w16cex="http://schemas.microsoft.com/office/word/2018/wordml/cex" xmlns:w16cid="http://schemas.microsoft.com/office/word/2016/wordml/cid" xmlns:w16="http://schemas.microsoft.com/office/word/2018/wordml" xmlns:w16du="http://schemas.microsoft.com/office/word/2023/wordml/word16du" xmlns:w16sdtdh="http://schemas.microsoft.com/office/word/2020/wordml/sdtdatahash" xmlns:w16se="http://schemas.microsoft.com/office/word/2015/wordml/symex" xmlns:wpg="http://schemas.microsoft.com/office/word/2010/wordprocessingGroup" xmlns:wpi="http://schemas.microsoft.com/office/word/2010/wordprocessingInk" xmlns:wne="http://schemas.microsoft.com/office/word/2006/wordml" xmlns:wps="http://schemas.microsoft.com/office/word/2010/wordprocessingShape" mc:Ignorable="w14 w15 w16se w16cid w16 w16cex w16sdtdh wp14">
+<w:ftr xmlns:wpc="http://schemas.microsoft.com/office/word/2010/wordprocessingCanvas" xmlns:cx="http://schemas.microsoft.com/office/drawing/2014/chartex" xmlns:cx1="http://schemas.microsoft.com/office/drawing/2015/9/8/chartex" xmlns:cx2="http://schemas.microsoft.com/office/drawing/2015/10/21/chartex" xmlns:cx3="http://schemas.microsoft.com/office/drawing/2016/5/9/chartex" xmlns:cx4="http://schemas.microsoft.com/office/drawing/2016/5/10/chartex" xmlns:cx5="http://schemas.microsoft.com/office/drawing/2016/5/11/chartex" xmlns:cx6="http://schemas.microsoft.com/office/drawing/2016/5/12/chartex" xmlns:cx7="http://schemas.microsoft.com/office/drawing/2016/5/13/chartex" xmlns:cx8="http://schemas.microsoft.com/office/drawing/2016/5/14/chartex" xmlns:mc="http://schemas.openxmlformats.org/markup-compatibility/2006" xmlns:aink="http://schemas.microsoft.com/office/drawing/2016/ink" xmlns:am3d="http://schemas.microsoft.com/office/drawing/2017/model3d" xmlns:o="urn:schemas-microsoft-com:office:office" xmlns:oel="http://schemas.microsoft.com/office/2019/extlst" xmlns:r="http://schemas.openxmlformats.org/officeDocument/2006/relationships" xmlns:m="http://schemas.openxmlformats.org/officeDocument/2006/math" xmlns:v="urn:schemas-microsoft-com:vml" xmlns:wp14="http://schemas.microsoft.com/office/word/2010/wordprocessingDrawing" xmlns:wp="http://schemas.openxmlformats.org/drawingml/2006/wordprocessingDrawing" xmlns:w10="urn:schemas-microsoft-com:office:word" xmlns:w="http://schemas.openxmlformats.org/wordprocessingml/2006/main" xmlns:w14="http://schemas.microsoft.com/office/word/2010/wordml" xmlns:w15="http://schemas.microsoft.com/office/word/2012/wordml" xmlns:w16cex="http://schemas.microsoft.com/office/word/2018/wordml/cex" xmlns:w16cid="http://schemas.microsoft.com/office/word/2016/wordml/cid" xmlns:w16="http://schemas.microsoft.com/office/word/2018/wordml" xmlns:w16sdtdh="http://schemas.microsoft.com/office/word/2020/wordml/sdtdatahash" xmlns:w16se="http://schemas.microsoft.com/office/word/2015/wordml/symex" xmlns:wpg="http://schemas.microsoft.com/office/word/2010/wordprocessingGroup" xmlns:wpi="http://schemas.microsoft.com/office/word/2010/wordprocessingInk" xmlns:wne="http://schemas.microsoft.com/office/word/2006/wordml" xmlns:wps="http://schemas.microsoft.com/office/word/2010/wordprocessingShape" mc:Ignorable="w14 w15 w16se w16cid w16 w16cex w16sdtdh wp14">
   <w:sdt>
     <w:sdtPr>
       <w:id w:val="1297718085"/>
@@ -5733,7 +5822,7 @@
 </file>
 
 <file path=word/footnotes.xml><?xml version="1.0" encoding="utf-8"?>
-<w:footnotes xmlns:wpc="http://schemas.microsoft.com/office/word/2010/wordprocessingCanvas" xmlns:cx="http://schemas.microsoft.com/office/drawing/2014/chartex" xmlns:cx1="http://schemas.microsoft.com/office/drawing/2015/9/8/chartex" xmlns:cx2="http://schemas.microsoft.com/office/drawing/2015/10/21/chartex" xmlns:cx3="http://schemas.microsoft.com/office/drawing/2016/5/9/chartex" xmlns:cx4="http://schemas.microsoft.com/office/drawing/2016/5/10/chartex" xmlns:cx5="http://schemas.microsoft.com/office/drawing/2016/5/11/chartex" xmlns:cx6="http://schemas.microsoft.com/office/drawing/2016/5/12/chartex" xmlns:cx7="http://schemas.microsoft.com/office/drawing/2016/5/13/chartex" xmlns:cx8="http://schemas.microsoft.com/office/drawing/2016/5/14/chartex" xmlns:mc="http://schemas.openxmlformats.org/markup-compatibility/2006" xmlns:aink="http://schemas.microsoft.com/office/drawing/2016/ink" xmlns:am3d="http://schemas.microsoft.com/office/drawing/2017/model3d" xmlns:o="urn:schemas-microsoft-com:office:office" xmlns:oel="http://schemas.microsoft.com/office/2019/extlst" xmlns:r="http://schemas.openxmlformats.org/officeDocument/2006/relationships" xmlns:m="http://schemas.openxmlformats.org/officeDocument/2006/math" xmlns:v="urn:schemas-microsoft-com:vml" xmlns:wp14="http://schemas.microsoft.com/office/word/2010/wordprocessingDrawing" xmlns:wp="http://schemas.openxmlformats.org/drawingml/2006/wordprocessingDrawing" xmlns:w10="urn:schemas-microsoft-com:office:word" xmlns:w="http://schemas.openxmlformats.org/wordprocessingml/2006/main" xmlns:w14="http://schemas.microsoft.com/office/word/2010/wordml" xmlns:w15="http://schemas.microsoft.com/office/word/2012/wordml" xmlns:w16cex="http://schemas.microsoft.com/office/word/2018/wordml/cex" xmlns:w16cid="http://schemas.microsoft.com/office/word/2016/wordml/cid" xmlns:w16="http://schemas.microsoft.com/office/word/2018/wordml" xmlns:w16du="http://schemas.microsoft.com/office/word/2023/wordml/word16du" xmlns:w16sdtdh="http://schemas.microsoft.com/office/word/2020/wordml/sdtdatahash" xmlns:w16se="http://schemas.microsoft.com/office/word/2015/wordml/symex" xmlns:wpg="http://schemas.microsoft.com/office/word/2010/wordprocessingGroup" xmlns:wpi="http://schemas.microsoft.com/office/word/2010/wordprocessingInk" xmlns:wne="http://schemas.microsoft.com/office/word/2006/wordml" xmlns:wps="http://schemas.microsoft.com/office/word/2010/wordprocessingShape" mc:Ignorable="w14 w15 w16se w16cid w16 w16cex w16sdtdh wp14">
+<w:footnotes xmlns:wpc="http://schemas.microsoft.com/office/word/2010/wordprocessingCanvas" xmlns:cx="http://schemas.microsoft.com/office/drawing/2014/chartex" xmlns:cx1="http://schemas.microsoft.com/office/drawing/2015/9/8/chartex" xmlns:cx2="http://schemas.microsoft.com/office/drawing/2015/10/21/chartex" xmlns:cx3="http://schemas.microsoft.com/office/drawing/2016/5/9/chartex" xmlns:cx4="http://schemas.microsoft.com/office/drawing/2016/5/10/chartex" xmlns:cx5="http://schemas.microsoft.com/office/drawing/2016/5/11/chartex" xmlns:cx6="http://schemas.microsoft.com/office/drawing/2016/5/12/chartex" xmlns:cx7="http://schemas.microsoft.com/office/drawing/2016/5/13/chartex" xmlns:cx8="http://schemas.microsoft.com/office/drawing/2016/5/14/chartex" xmlns:mc="http://schemas.openxmlformats.org/markup-compatibility/2006" xmlns:aink="http://schemas.microsoft.com/office/drawing/2016/ink" xmlns:am3d="http://schemas.microsoft.com/office/drawing/2017/model3d" xmlns:o="urn:schemas-microsoft-com:office:office" xmlns:oel="http://schemas.microsoft.com/office/2019/extlst" xmlns:r="http://schemas.openxmlformats.org/officeDocument/2006/relationships" xmlns:m="http://schemas.openxmlformats.org/officeDocument/2006/math" xmlns:v="urn:schemas-microsoft-com:vml" xmlns:wp14="http://schemas.microsoft.com/office/word/2010/wordprocessingDrawing" xmlns:wp="http://schemas.openxmlformats.org/drawingml/2006/wordprocessingDrawing" xmlns:w10="urn:schemas-microsoft-com:office:word" xmlns:w="http://schemas.openxmlformats.org/wordprocessingml/2006/main" xmlns:w14="http://schemas.microsoft.com/office/word/2010/wordml" xmlns:w15="http://schemas.microsoft.com/office/word/2012/wordml" xmlns:w16cex="http://schemas.microsoft.com/office/word/2018/wordml/cex" xmlns:w16cid="http://schemas.microsoft.com/office/word/2016/wordml/cid" xmlns:w16="http://schemas.microsoft.com/office/word/2018/wordml" xmlns:w16sdtdh="http://schemas.microsoft.com/office/word/2020/wordml/sdtdatahash" xmlns:w16se="http://schemas.microsoft.com/office/word/2015/wordml/symex" xmlns:wpg="http://schemas.microsoft.com/office/word/2010/wordprocessingGroup" xmlns:wpi="http://schemas.microsoft.com/office/word/2010/wordprocessingInk" xmlns:wne="http://schemas.microsoft.com/office/word/2006/wordml" xmlns:wps="http://schemas.microsoft.com/office/word/2010/wordprocessingShape" mc:Ignorable="w14 w15 w16se w16cid w16 w16cex w16sdtdh wp14">
   <w:footnote w:type="separator" w:id="-1">
     <w:p>
       <w:pPr>
@@ -5758,7 +5847,7 @@
 </file>
 
 <file path=word/numbering.xml><?xml version="1.0" encoding="utf-8"?>
-<w:numbering xmlns:wpc="http://schemas.microsoft.com/office/word/2010/wordprocessingCanvas" xmlns:cx="http://schemas.microsoft.com/office/drawing/2014/chartex" xmlns:cx1="http://schemas.microsoft.com/office/drawing/2015/9/8/chartex" xmlns:cx2="http://schemas.microsoft.com/office/drawing/2015/10/21/chartex" xmlns:cx3="http://schemas.microsoft.com/office/drawing/2016/5/9/chartex" xmlns:cx4="http://schemas.microsoft.com/office/drawing/2016/5/10/chartex" xmlns:cx5="http://schemas.microsoft.com/office/drawing/2016/5/11/chartex" xmlns:cx6="http://schemas.microsoft.com/office/drawing/2016/5/12/chartex" xmlns:cx7="http://schemas.microsoft.com/office/drawing/2016/5/13/chartex" xmlns:cx8="http://schemas.microsoft.com/office/drawing/2016/5/14/chartex" xmlns:mc="http://schemas.openxmlformats.org/markup-compatibility/2006" xmlns:aink="http://schemas.microsoft.com/office/drawing/2016/ink" xmlns:am3d="http://schemas.microsoft.com/office/drawing/2017/model3d" xmlns:o="urn:schemas-microsoft-com:office:office" xmlns:oel="http://schemas.microsoft.com/office/2019/extlst" xmlns:r="http://schemas.openxmlformats.org/officeDocument/2006/relationships" xmlns:m="http://schemas.openxmlformats.org/officeDocument/2006/math" xmlns:v="urn:schemas-microsoft-com:vml" xmlns:wp14="http://schemas.microsoft.com/office/word/2010/wordprocessingDrawing" xmlns:wp="http://schemas.openxmlformats.org/drawingml/2006/wordprocessingDrawing" xmlns:w10="urn:schemas-microsoft-com:office:word" xmlns:w="http://schemas.openxmlformats.org/wordprocessingml/2006/main" xmlns:w14="http://schemas.microsoft.com/office/word/2010/wordml" xmlns:w15="http://schemas.microsoft.com/office/word/2012/wordml" xmlns:w16cex="http://schemas.microsoft.com/office/word/2018/wordml/cex" xmlns:w16cid="http://schemas.microsoft.com/office/word/2016/wordml/cid" xmlns:w16="http://schemas.microsoft.com/office/word/2018/wordml" xmlns:w16du="http://schemas.microsoft.com/office/word/2023/wordml/word16du" xmlns:w16sdtdh="http://schemas.microsoft.com/office/word/2020/wordml/sdtdatahash" xmlns:w16se="http://schemas.microsoft.com/office/word/2015/wordml/symex" xmlns:wpg="http://schemas.microsoft.com/office/word/2010/wordprocessingGroup" xmlns:wpi="http://schemas.microsoft.com/office/word/2010/wordprocessingInk" xmlns:wne="http://schemas.microsoft.com/office/word/2006/wordml" xmlns:wps="http://schemas.microsoft.com/office/word/2010/wordprocessingShape" mc:Ignorable="w14 w15 w16se w16cid w16 w16cex w16sdtdh wp14">
+<w:numbering xmlns:wpc="http://schemas.microsoft.com/office/word/2010/wordprocessingCanvas" xmlns:cx="http://schemas.microsoft.com/office/drawing/2014/chartex" xmlns:cx1="http://schemas.microsoft.com/office/drawing/2015/9/8/chartex" xmlns:cx2="http://schemas.microsoft.com/office/drawing/2015/10/21/chartex" xmlns:cx3="http://schemas.microsoft.com/office/drawing/2016/5/9/chartex" xmlns:cx4="http://schemas.microsoft.com/office/drawing/2016/5/10/chartex" xmlns:cx5="http://schemas.microsoft.com/office/drawing/2016/5/11/chartex" xmlns:cx6="http://schemas.microsoft.com/office/drawing/2016/5/12/chartex" xmlns:cx7="http://schemas.microsoft.com/office/drawing/2016/5/13/chartex" xmlns:cx8="http://schemas.microsoft.com/office/drawing/2016/5/14/chartex" xmlns:mc="http://schemas.openxmlformats.org/markup-compatibility/2006" xmlns:aink="http://schemas.microsoft.com/office/drawing/2016/ink" xmlns:am3d="http://schemas.microsoft.com/office/drawing/2017/model3d" xmlns:o="urn:schemas-microsoft-com:office:office" xmlns:oel="http://schemas.microsoft.com/office/2019/extlst" xmlns:r="http://schemas.openxmlformats.org/officeDocument/2006/relationships" xmlns:m="http://schemas.openxmlformats.org/officeDocument/2006/math" xmlns:v="urn:schemas-microsoft-com:vml" xmlns:wp14="http://schemas.microsoft.com/office/word/2010/wordprocessingDrawing" xmlns:wp="http://schemas.openxmlformats.org/drawingml/2006/wordprocessingDrawing" xmlns:w10="urn:schemas-microsoft-com:office:word" xmlns:w="http://schemas.openxmlformats.org/wordprocessingml/2006/main" xmlns:w14="http://schemas.microsoft.com/office/word/2010/wordml" xmlns:w15="http://schemas.microsoft.com/office/word/2012/wordml" xmlns:w16cex="http://schemas.microsoft.com/office/word/2018/wordml/cex" xmlns:w16cid="http://schemas.microsoft.com/office/word/2016/wordml/cid" xmlns:w16="http://schemas.microsoft.com/office/word/2018/wordml" xmlns:w16sdtdh="http://schemas.microsoft.com/office/word/2020/wordml/sdtdatahash" xmlns:w16se="http://schemas.microsoft.com/office/word/2015/wordml/symex" xmlns:wpg="http://schemas.microsoft.com/office/word/2010/wordprocessingGroup" xmlns:wpi="http://schemas.microsoft.com/office/word/2010/wordprocessingInk" xmlns:wne="http://schemas.microsoft.com/office/word/2006/wordml" xmlns:wps="http://schemas.microsoft.com/office/word/2010/wordprocessingShape" mc:Ignorable="w14 w15 w16se w16cid w16 w16cex w16sdtdh wp14">
   <w:abstractNum w:abstractNumId="0" w15:restartNumberingAfterBreak="0">
     <w:nsid w:val="0821184B"/>
     <w:multiLevelType w:val="multilevel"/>
@@ -6646,6 +6735,7 @@
   <w:style w:type="paragraph" w:default="1" w:styleId="Normal">
     <w:name w:val="Normal"/>
     <w:qFormat/>
+    <w:rsid w:val="00A20786"/>
     <w:rPr>
       <w:lang w:val="lv-LV"/>
     </w:rPr>

</xml_diff>

<commit_message>
Funkcionalo un dinamisko diagrammas izveide
</commit_message>
<xml_diff>
--- a/Kvalifikācijas_darbs_Zeiburlins.docx
+++ b/Kvalifikācijas_darbs_Zeiburlins.docx
@@ -6669,21 +6669,156 @@
     </w:p>
     <w:p>
       <w:pPr>
-        <w:rPr>
-          <w:rFonts w:ascii="Times New Roman" w:hAnsi="Times New Roman" w:cs="Times New Roman"/>
-        </w:rPr>
-      </w:pPr>
-      <w:proofErr w:type="spellStart"/>
-      <w:r>
-        <w:rPr>
-          <w:rFonts w:ascii="Times New Roman" w:hAnsi="Times New Roman" w:cs="Times New Roman"/>
-        </w:rPr>
-        <w:t>adadasd</w:t>
-      </w:r>
-      <w:proofErr w:type="spellEnd"/>
-    </w:p>
-    <w:p>
-      <w:pPr>
+        <w:jc w:val="center"/>
+        <w:rPr>
+          <w:rFonts w:ascii="Times New Roman" w:hAnsi="Times New Roman" w:cs="Times New Roman"/>
+        </w:rPr>
+      </w:pPr>
+      <w:r>
+        <w:rPr>
+          <w:rFonts w:ascii="Times New Roman" w:hAnsi="Times New Roman" w:cs="Times New Roman"/>
+          <w:noProof/>
+          <w:lang w:val="en-GB" w:eastAsia="en-GB"/>
+        </w:rPr>
+        <w:drawing>
+          <wp:inline distT="0" distB="0" distL="0" distR="0" wp14:anchorId="545D1B3B" wp14:editId="12EA9003">
+            <wp:extent cx="6151880" cy="1453515"/>
+            <wp:effectExtent l="0" t="0" r="1270" b="0"/>
+            <wp:docPr id="1747652306" name="Picture 6"/>
+            <wp:cNvGraphicFramePr>
+              <a:graphicFrameLocks xmlns:a="http://schemas.openxmlformats.org/drawingml/2006/main" noChangeAspect="1"/>
+            </wp:cNvGraphicFramePr>
+            <a:graphic xmlns:a="http://schemas.openxmlformats.org/drawingml/2006/main">
+              <a:graphicData uri="http://schemas.openxmlformats.org/drawingml/2006/picture">
+                <pic:pic xmlns:pic="http://schemas.openxmlformats.org/drawingml/2006/picture">
+                  <pic:nvPicPr>
+                    <pic:cNvPr id="1747652306" name="Picture 1747652306"/>
+                    <pic:cNvPicPr/>
+                  </pic:nvPicPr>
+                  <pic:blipFill>
+                    <a:blip r:embed="rId12">
+                      <a:extLst>
+                        <a:ext uri="{28A0092B-C50C-407E-A947-70E740481C1C}">
+                          <a14:useLocalDpi xmlns:a14="http://schemas.microsoft.com/office/drawing/2010/main" val="0"/>
+                        </a:ext>
+                      </a:extLst>
+                    </a:blip>
+                    <a:stretch>
+                      <a:fillRect/>
+                    </a:stretch>
+                  </pic:blipFill>
+                  <pic:spPr>
+                    <a:xfrm>
+                      <a:off x="0" y="0"/>
+                      <a:ext cx="6151880" cy="1453515"/>
+                    </a:xfrm>
+                    <a:prstGeom prst="rect">
+                      <a:avLst/>
+                    </a:prstGeom>
+                  </pic:spPr>
+                </pic:pic>
+              </a:graphicData>
+            </a:graphic>
+          </wp:inline>
+        </w:drawing>
+      </w:r>
+    </w:p>
+    <w:p>
+      <w:pPr>
+        <w:pStyle w:val="ListParagraph"/>
+        <w:ind w:left="1800"/>
+        <w:jc w:val="center"/>
+        <w:rPr>
+          <w:rFonts w:ascii="Times New Roman" w:hAnsi="Times New Roman" w:cs="Times New Roman"/>
+          <w:color w:val="000000" w:themeColor="text1"/>
+          <w:sz w:val="20"/>
+          <w:szCs w:val="20"/>
+        </w:rPr>
+      </w:pPr>
+      <w:r>
+        <w:rPr>
+          <w:rFonts w:ascii="Times New Roman" w:hAnsi="Times New Roman" w:cs="Times New Roman"/>
+          <w:color w:val="000000" w:themeColor="text1"/>
+          <w:sz w:val="20"/>
+          <w:szCs w:val="20"/>
+        </w:rPr>
+        <w:t xml:space="preserve">3. </w:t>
+      </w:r>
+      <w:r>
+        <w:rPr>
+          <w:rFonts w:ascii="Times New Roman" w:hAnsi="Times New Roman" w:cs="Times New Roman"/>
+          <w:color w:val="000000" w:themeColor="text1"/>
+          <w:sz w:val="20"/>
+          <w:szCs w:val="20"/>
+        </w:rPr>
+        <w:t>Attēls. Diagramma apraksta Lietotāja funkcijas.</w:t>
+      </w:r>
+    </w:p>
+    <w:p>
+      <w:pPr>
+        <w:jc w:val="center"/>
+        <w:rPr>
+          <w:rFonts w:ascii="Times New Roman" w:hAnsi="Times New Roman" w:cs="Times New Roman"/>
+          <w:color w:val="000000" w:themeColor="text1"/>
+          <w:sz w:val="28"/>
+          <w:szCs w:val="28"/>
+        </w:rPr>
+      </w:pPr>
+      <w:r>
+        <w:rPr>
+          <w:rFonts w:ascii="Times New Roman" w:hAnsi="Times New Roman" w:cs="Times New Roman"/>
+          <w:noProof/>
+          <w:color w:val="000000" w:themeColor="text1"/>
+          <w:sz w:val="28"/>
+          <w:szCs w:val="28"/>
+          <w:lang w:val="en-GB" w:eastAsia="en-GB"/>
+        </w:rPr>
+        <w:drawing>
+          <wp:inline distT="0" distB="0" distL="0" distR="0" wp14:anchorId="4BA373F1" wp14:editId="58A3CEDF">
+            <wp:extent cx="4429958" cy="5078356"/>
+            <wp:effectExtent l="0" t="0" r="8890" b="8255"/>
+            <wp:docPr id="1589513085" name="Picture 7"/>
+            <wp:cNvGraphicFramePr>
+              <a:graphicFrameLocks xmlns:a="http://schemas.openxmlformats.org/drawingml/2006/main" noChangeAspect="1"/>
+            </wp:cNvGraphicFramePr>
+            <a:graphic xmlns:a="http://schemas.openxmlformats.org/drawingml/2006/main">
+              <a:graphicData uri="http://schemas.openxmlformats.org/drawingml/2006/picture">
+                <pic:pic xmlns:pic="http://schemas.openxmlformats.org/drawingml/2006/picture">
+                  <pic:nvPicPr>
+                    <pic:cNvPr id="1589513085" name="Picture 1589513085"/>
+                    <pic:cNvPicPr/>
+                  </pic:nvPicPr>
+                  <pic:blipFill>
+                    <a:blip r:embed="rId13">
+                      <a:extLst>
+                        <a:ext uri="{28A0092B-C50C-407E-A947-70E740481C1C}">
+                          <a14:useLocalDpi xmlns:a14="http://schemas.microsoft.com/office/drawing/2010/main" val="0"/>
+                        </a:ext>
+                      </a:extLst>
+                    </a:blip>
+                    <a:stretch>
+                      <a:fillRect/>
+                    </a:stretch>
+                  </pic:blipFill>
+                  <pic:spPr>
+                    <a:xfrm>
+                      <a:off x="0" y="0"/>
+                      <a:ext cx="4435409" cy="5084604"/>
+                    </a:xfrm>
+                    <a:prstGeom prst="rect">
+                      <a:avLst/>
+                    </a:prstGeom>
+                  </pic:spPr>
+                </pic:pic>
+              </a:graphicData>
+            </a:graphic>
+          </wp:inline>
+        </w:drawing>
+      </w:r>
+    </w:p>
+    <w:p>
+      <w:pPr>
+        <w:jc w:val="center"/>
         <w:rPr>
           <w:rFonts w:ascii="Times New Roman" w:eastAsiaTheme="majorEastAsia" w:hAnsi="Times New Roman" w:cs="Times New Roman"/>
           <w:color w:val="000000" w:themeColor="text1"/>
@@ -6691,6 +6826,42 @@
           <w:szCs w:val="28"/>
         </w:rPr>
       </w:pPr>
+      <w:r>
+        <w:rPr>
+          <w:rFonts w:ascii="Times New Roman" w:hAnsi="Times New Roman" w:cs="Times New Roman"/>
+          <w:color w:val="000000" w:themeColor="text1"/>
+          <w:sz w:val="20"/>
+          <w:szCs w:val="20"/>
+        </w:rPr>
+        <w:t>4. Attēls. D</w:t>
+      </w:r>
+      <w:r>
+        <w:rPr>
+          <w:rFonts w:ascii="Times New Roman" w:hAnsi="Times New Roman" w:cs="Times New Roman"/>
+          <w:color w:val="000000" w:themeColor="text1"/>
+          <w:sz w:val="20"/>
+          <w:szCs w:val="20"/>
+        </w:rPr>
+        <w:t>ia</w:t>
+      </w:r>
+      <w:r>
+        <w:rPr>
+          <w:rFonts w:ascii="Times New Roman" w:hAnsi="Times New Roman" w:cs="Times New Roman"/>
+          <w:color w:val="000000" w:themeColor="text1"/>
+          <w:sz w:val="20"/>
+          <w:szCs w:val="20"/>
+        </w:rPr>
+        <w:t>gramma apraksta Administratora funkcijas</w:t>
+      </w:r>
+      <w:r>
+        <w:rPr>
+          <w:rFonts w:ascii="Times New Roman" w:hAnsi="Times New Roman" w:cs="Times New Roman"/>
+          <w:color w:val="000000" w:themeColor="text1"/>
+          <w:sz w:val="20"/>
+          <w:szCs w:val="20"/>
+        </w:rPr>
+        <w:t xml:space="preserve">. </w:t>
+      </w:r>
       <w:r>
         <w:rPr>
           <w:rFonts w:ascii="Times New Roman" w:hAnsi="Times New Roman" w:cs="Times New Roman"/>

</xml_diff>

<commit_message>
Sistemas modula apraksts un algoritmu shemas izveide
</commit_message>
<xml_diff>
--- a/Kvalifikācijas_darbs_Zeiburlins.docx
+++ b/Kvalifikācijas_darbs_Zeiburlins.docx
@@ -7298,28 +7298,190 @@
     </w:p>
     <w:p>
       <w:pPr>
-        <w:rPr>
-          <w:rFonts w:ascii="Times New Roman" w:hAnsi="Times New Roman" w:cs="Times New Roman"/>
-        </w:rPr>
-      </w:pPr>
-      <w:proofErr w:type="spellStart"/>
-      <w:r>
-        <w:rPr>
-          <w:rFonts w:ascii="Times New Roman" w:hAnsi="Times New Roman" w:cs="Times New Roman"/>
-        </w:rPr>
-        <w:t>adadad</w:t>
-      </w:r>
-      <w:proofErr w:type="spellEnd"/>
-    </w:p>
-    <w:p>
-      <w:pPr>
+        <w:jc w:val="center"/>
+        <w:rPr>
+          <w:rFonts w:ascii="Times New Roman" w:hAnsi="Times New Roman" w:cs="Times New Roman"/>
+        </w:rPr>
+      </w:pPr>
+      <w:r>
+        <w:rPr>
+          <w:rFonts w:ascii="Times New Roman" w:hAnsi="Times New Roman" w:cs="Times New Roman"/>
+          <w:noProof/>
+          <w:lang w:val="en-GB" w:eastAsia="en-GB"/>
+        </w:rPr>
+        <w:drawing>
+          <wp:inline distT="0" distB="0" distL="0" distR="0" wp14:anchorId="20B80867" wp14:editId="4F272DA9">
+            <wp:extent cx="6151880" cy="2505710"/>
+            <wp:effectExtent l="0" t="0" r="1270" b="8890"/>
+            <wp:docPr id="1189840225" name="Picture 5"/>
+            <wp:cNvGraphicFramePr>
+              <a:graphicFrameLocks xmlns:a="http://schemas.openxmlformats.org/drawingml/2006/main" noChangeAspect="1"/>
+            </wp:cNvGraphicFramePr>
+            <a:graphic xmlns:a="http://schemas.openxmlformats.org/drawingml/2006/main">
+              <a:graphicData uri="http://schemas.openxmlformats.org/drawingml/2006/picture">
+                <pic:pic xmlns:pic="http://schemas.openxmlformats.org/drawingml/2006/picture">
+                  <pic:nvPicPr>
+                    <pic:cNvPr id="1189840225" name="Picture 1189840225"/>
+                    <pic:cNvPicPr/>
+                  </pic:nvPicPr>
+                  <pic:blipFill>
+                    <a:blip r:embed="rId16">
+                      <a:extLst>
+                        <a:ext uri="{28A0092B-C50C-407E-A947-70E740481C1C}">
+                          <a14:useLocalDpi xmlns:a14="http://schemas.microsoft.com/office/drawing/2010/main" val="0"/>
+                        </a:ext>
+                      </a:extLst>
+                    </a:blip>
+                    <a:stretch>
+                      <a:fillRect/>
+                    </a:stretch>
+                  </pic:blipFill>
+                  <pic:spPr>
+                    <a:xfrm>
+                      <a:off x="0" y="0"/>
+                      <a:ext cx="6151880" cy="2505710"/>
+                    </a:xfrm>
+                    <a:prstGeom prst="rect">
+                      <a:avLst/>
+                    </a:prstGeom>
+                  </pic:spPr>
+                </pic:pic>
+              </a:graphicData>
+            </a:graphic>
+          </wp:inline>
+        </w:drawing>
+      </w:r>
+    </w:p>
+    <w:p>
+      <w:pPr>
+        <w:jc w:val="center"/>
+        <w:rPr>
+          <w:rFonts w:ascii="Times New Roman" w:hAnsi="Times New Roman" w:cs="Times New Roman"/>
+          <w:color w:val="000000" w:themeColor="text1"/>
+          <w:sz w:val="20"/>
+          <w:szCs w:val="20"/>
+        </w:rPr>
+      </w:pPr>
+      <w:r>
+        <w:rPr>
+          <w:rFonts w:ascii="Times New Roman" w:hAnsi="Times New Roman" w:cs="Times New Roman"/>
+          <w:color w:val="000000" w:themeColor="text1"/>
+          <w:sz w:val="20"/>
+          <w:szCs w:val="20"/>
+        </w:rPr>
+        <w:t>7. Attēls. D</w:t>
+      </w:r>
+      <w:r>
+        <w:rPr>
+          <w:rFonts w:ascii="Times New Roman" w:hAnsi="Times New Roman" w:cs="Times New Roman"/>
+          <w:color w:val="000000" w:themeColor="text1"/>
+          <w:sz w:val="20"/>
+          <w:szCs w:val="20"/>
+        </w:rPr>
+        <w:t>iagramma apraksta moduļus un to attiecības sistēmā</w:t>
+      </w:r>
+    </w:p>
+    <w:p>
+      <w:pPr>
+        <w:jc w:val="center"/>
+        <w:rPr>
+          <w:rFonts w:ascii="Times New Roman" w:hAnsi="Times New Roman" w:cs="Times New Roman"/>
+          <w:color w:val="000000" w:themeColor="text1"/>
+          <w:sz w:val="28"/>
+          <w:szCs w:val="28"/>
+        </w:rPr>
+      </w:pPr>
+      <w:r>
         <w:rPr>
           <w:rFonts w:ascii="Times New Roman" w:eastAsiaTheme="majorEastAsia" w:hAnsi="Times New Roman" w:cs="Times New Roman"/>
-          <w:color w:val="000000" w:themeColor="text1"/>
-          <w:sz w:val="28"/>
-          <w:szCs w:val="28"/>
-        </w:rPr>
-      </w:pPr>
+          <w:noProof/>
+          <w:color w:val="000000" w:themeColor="text1"/>
+          <w:sz w:val="28"/>
+          <w:szCs w:val="28"/>
+          <w:lang w:val="en-GB" w:eastAsia="en-GB"/>
+        </w:rPr>
+        <w:drawing>
+          <wp:inline distT="0" distB="0" distL="0" distR="0" wp14:anchorId="2D0F88DC" wp14:editId="480218F1">
+            <wp:extent cx="3002280" cy="2827809"/>
+            <wp:effectExtent l="0" t="0" r="7620" b="0"/>
+            <wp:docPr id="1" name="Attēls 1"/>
+            <wp:cNvGraphicFramePr>
+              <a:graphicFrameLocks xmlns:a="http://schemas.openxmlformats.org/drawingml/2006/main" noChangeAspect="1"/>
+            </wp:cNvGraphicFramePr>
+            <a:graphic xmlns:a="http://schemas.openxmlformats.org/drawingml/2006/main">
+              <a:graphicData uri="http://schemas.openxmlformats.org/drawingml/2006/picture">
+                <pic:pic xmlns:pic="http://schemas.openxmlformats.org/drawingml/2006/picture">
+                  <pic:nvPicPr>
+                    <pic:cNvPr id="1" name="algoritms.drawio.png"/>
+                    <pic:cNvPicPr/>
+                  </pic:nvPicPr>
+                  <pic:blipFill>
+                    <a:blip r:embed="rId17">
+                      <a:extLst>
+                        <a:ext uri="{28A0092B-C50C-407E-A947-70E740481C1C}">
+                          <a14:useLocalDpi xmlns:a14="http://schemas.microsoft.com/office/drawing/2010/main" val="0"/>
+                        </a:ext>
+                      </a:extLst>
+                    </a:blip>
+                    <a:stretch>
+                      <a:fillRect/>
+                    </a:stretch>
+                  </pic:blipFill>
+                  <pic:spPr>
+                    <a:xfrm>
+                      <a:off x="0" y="0"/>
+                      <a:ext cx="3024608" cy="2848839"/>
+                    </a:xfrm>
+                    <a:prstGeom prst="rect">
+                      <a:avLst/>
+                    </a:prstGeom>
+                  </pic:spPr>
+                </pic:pic>
+              </a:graphicData>
+            </a:graphic>
+          </wp:inline>
+        </w:drawing>
+      </w:r>
+    </w:p>
+    <w:p>
+      <w:pPr>
+        <w:jc w:val="center"/>
+        <w:rPr>
+          <w:rFonts w:ascii="Times New Roman" w:eastAsiaTheme="majorEastAsia" w:hAnsi="Times New Roman" w:cs="Times New Roman"/>
+          <w:color w:val="000000" w:themeColor="text1"/>
+          <w:sz w:val="28"/>
+          <w:szCs w:val="28"/>
+        </w:rPr>
+      </w:pPr>
+      <w:bookmarkStart w:id="29" w:name="_Hlk137252018"/>
+      <w:r>
+        <w:rPr>
+          <w:rFonts w:ascii="Times New Roman" w:hAnsi="Times New Roman" w:cs="Times New Roman"/>
+          <w:color w:val="000000" w:themeColor="text1"/>
+          <w:sz w:val="20"/>
+          <w:szCs w:val="20"/>
+        </w:rPr>
+        <w:t>8. Attēls .D</w:t>
+      </w:r>
+      <w:r>
+        <w:rPr>
+          <w:rFonts w:ascii="Times New Roman" w:hAnsi="Times New Roman" w:cs="Times New Roman"/>
+          <w:color w:val="000000" w:themeColor="text1"/>
+          <w:sz w:val="20"/>
+          <w:szCs w:val="20"/>
+        </w:rPr>
+        <w:t>iagramma attēlo algoritmu shēmas lietotājam un administratoram</w:t>
+      </w:r>
+      <w:bookmarkEnd w:id="29"/>
+      <w:r>
+        <w:rPr>
+          <w:rFonts w:ascii="Times New Roman" w:hAnsi="Times New Roman" w:cs="Times New Roman"/>
+          <w:color w:val="000000" w:themeColor="text1"/>
+          <w:sz w:val="20"/>
+          <w:szCs w:val="20"/>
+        </w:rPr>
+        <w:t xml:space="preserve"> </w:t>
+      </w:r>
       <w:r>
         <w:rPr>
           <w:rFonts w:ascii="Times New Roman" w:hAnsi="Times New Roman" w:cs="Times New Roman"/>
@@ -7344,7 +7506,7 @@
           <w:szCs w:val="28"/>
         </w:rPr>
       </w:pPr>
-      <w:bookmarkStart w:id="29" w:name="_Toc137301542"/>
+      <w:bookmarkStart w:id="30" w:name="_Toc137301542"/>
       <w:r>
         <w:rPr>
           <w:rFonts w:ascii="Times New Roman" w:hAnsi="Times New Roman" w:cs="Times New Roman"/>
@@ -7357,7 +7519,7 @@
         <w:lastRenderedPageBreak/>
         <w:t>5. Lietotāju ceļvedis</w:t>
       </w:r>
-      <w:bookmarkEnd w:id="29"/>
+      <w:bookmarkEnd w:id="30"/>
     </w:p>
     <w:p>
       <w:pPr>
@@ -7405,7 +7567,7 @@
           <w:szCs w:val="28"/>
         </w:rPr>
       </w:pPr>
-      <w:bookmarkStart w:id="30" w:name="_Toc137301543"/>
+      <w:bookmarkStart w:id="31" w:name="_Toc137301543"/>
       <w:r>
         <w:rPr>
           <w:rFonts w:ascii="Times New Roman" w:hAnsi="Times New Roman" w:cs="Times New Roman"/>
@@ -7418,7 +7580,7 @@
         <w:lastRenderedPageBreak/>
         <w:t>6. Testēšanas dokumentācija</w:t>
       </w:r>
-      <w:bookmarkEnd w:id="30"/>
+      <w:bookmarkEnd w:id="31"/>
     </w:p>
     <w:p>
       <w:pPr>
@@ -7463,7 +7625,7 @@
           <w:szCs w:val="28"/>
         </w:rPr>
       </w:pPr>
-      <w:bookmarkStart w:id="31" w:name="_Toc137301544"/>
+      <w:bookmarkStart w:id="32" w:name="_Toc137301544"/>
       <w:r>
         <w:rPr>
           <w:rFonts w:ascii="Times New Roman" w:hAnsi="Times New Roman" w:cs="Times New Roman"/>
@@ -7474,7 +7636,7 @@
         <w:lastRenderedPageBreak/>
         <w:t>6.1. Izvēlētās testēšanas metodes, rīku apraksts un pamatojums</w:t>
       </w:r>
-      <w:bookmarkEnd w:id="31"/>
+      <w:bookmarkEnd w:id="32"/>
     </w:p>
     <w:p>
       <w:pPr>
@@ -7522,7 +7684,7 @@
           <w:szCs w:val="24"/>
         </w:rPr>
       </w:pPr>
-      <w:bookmarkStart w:id="32" w:name="_Toc137301545"/>
+      <w:bookmarkStart w:id="33" w:name="_Toc137301545"/>
       <w:r>
         <w:rPr>
           <w:rFonts w:ascii="Times New Roman" w:hAnsi="Times New Roman" w:cs="Times New Roman"/>
@@ -7546,7 +7708,7 @@
         </w:rPr>
         <w:t>Testēšanas pārskats</w:t>
       </w:r>
-      <w:bookmarkEnd w:id="32"/>
+      <w:bookmarkEnd w:id="33"/>
     </w:p>
     <w:p>
       <w:pPr>
@@ -7594,7 +7756,7 @@
           <w:szCs w:val="28"/>
         </w:rPr>
       </w:pPr>
-      <w:bookmarkStart w:id="33" w:name="_Toc137301546"/>
+      <w:bookmarkStart w:id="34" w:name="_Toc137301546"/>
       <w:r>
         <w:rPr>
           <w:rFonts w:ascii="Times New Roman" w:hAnsi="Times New Roman" w:cs="Times New Roman"/>
@@ -7618,7 +7780,7 @@
         </w:rPr>
         <w:t>. Secinājumi</w:t>
       </w:r>
-      <w:bookmarkEnd w:id="33"/>
+      <w:bookmarkEnd w:id="34"/>
     </w:p>
     <w:p>
       <w:pPr>
@@ -7664,7 +7826,7 @@
           <w:szCs w:val="28"/>
         </w:rPr>
       </w:pPr>
-      <w:bookmarkStart w:id="34" w:name="_Toc137301547"/>
+      <w:bookmarkStart w:id="35" w:name="_Toc137301547"/>
       <w:r>
         <w:rPr>
           <w:rFonts w:ascii="Times New Roman" w:hAnsi="Times New Roman" w:cs="Times New Roman"/>
@@ -7688,7 +7850,7 @@
         </w:rPr>
         <w:t>. Lietoto saīsinājumu saraksts</w:t>
       </w:r>
-      <w:bookmarkEnd w:id="34"/>
+      <w:bookmarkEnd w:id="35"/>
     </w:p>
     <w:p>
       <w:pPr>
@@ -7746,7 +7908,7 @@
           <w:szCs w:val="28"/>
         </w:rPr>
       </w:pPr>
-      <w:bookmarkStart w:id="35" w:name="_Toc137301548"/>
+      <w:bookmarkStart w:id="36" w:name="_Toc137301548"/>
       <w:r>
         <w:rPr>
           <w:rFonts w:ascii="Times New Roman" w:hAnsi="Times New Roman" w:cs="Times New Roman"/>
@@ -7770,7 +7932,7 @@
         </w:rPr>
         <w:t>. Literatūras un informācijas avotu saraksts</w:t>
       </w:r>
-      <w:bookmarkEnd w:id="35"/>
+      <w:bookmarkEnd w:id="36"/>
     </w:p>
     <w:p>
       <w:pPr>
@@ -7821,7 +7983,7 @@
           <w:szCs w:val="28"/>
         </w:rPr>
       </w:pPr>
-      <w:bookmarkStart w:id="36" w:name="_Toc137301549"/>
+      <w:bookmarkStart w:id="37" w:name="_Toc137301549"/>
       <w:r>
         <w:rPr>
           <w:rFonts w:ascii="Times New Roman" w:hAnsi="Times New Roman" w:cs="Times New Roman"/>
@@ -7856,7 +8018,7 @@
         </w:rPr>
         <w:t>Pielikumi</w:t>
       </w:r>
-      <w:bookmarkEnd w:id="36"/>
+      <w:bookmarkEnd w:id="37"/>
     </w:p>
     <w:p>
       <w:pPr>

</xml_diff>

<commit_message>
Izveletas testesanas metodes apraksts un pamatojums
</commit_message>
<xml_diff>
--- a/Kvalifikācijas_darbs_Zeiburlins.docx
+++ b/Kvalifikācijas_darbs_Zeiburlins.docx
@@ -98,6 +98,7 @@
           <w:szCs w:val="28"/>
         </w:rPr>
       </w:pPr>
+      <w:proofErr w:type="spellStart"/>
       <w:r>
         <w:rPr>
           <w:rFonts w:ascii="Times New Roman" w:hAnsi="Times New Roman" w:cs="Times New Roman"/>
@@ -106,8 +107,31 @@
           <w:sz w:val="28"/>
           <w:szCs w:val="28"/>
         </w:rPr>
-        <w:t>Blossom Beauty</w:t>
-      </w:r>
+        <w:t>Blossom</w:t>
+      </w:r>
+      <w:proofErr w:type="spellEnd"/>
+      <w:r>
+        <w:rPr>
+          <w:rFonts w:ascii="Times New Roman" w:hAnsi="Times New Roman" w:cs="Times New Roman"/>
+          <w:b/>
+          <w:bCs/>
+          <w:sz w:val="28"/>
+          <w:szCs w:val="28"/>
+        </w:rPr>
+        <w:t xml:space="preserve"> </w:t>
+      </w:r>
+      <w:proofErr w:type="spellStart"/>
+      <w:r>
+        <w:rPr>
+          <w:rFonts w:ascii="Times New Roman" w:hAnsi="Times New Roman" w:cs="Times New Roman"/>
+          <w:b/>
+          <w:bCs/>
+          <w:sz w:val="28"/>
+          <w:szCs w:val="28"/>
+        </w:rPr>
+        <w:t>Beauty</w:t>
+      </w:r>
+      <w:proofErr w:type="spellEnd"/>
     </w:p>
     <w:p>
       <w:pPr>
@@ -2691,7 +2715,27 @@
           <w:sz w:val="24"/>
           <w:szCs w:val="24"/>
         </w:rPr>
-        <w:t>Bieži vien sievietes pamana viena otrā kādus apģērba gabalus, aksesuārus, kosmētikas produktus un vēlās arī kaut ko tādu iegādāties vai pamēģināt, tādā viedā dalīties savstarpēji, kopistiski dalīties un izplatīt citām dāmām savas iegādes pērles.</w:t>
+        <w:t xml:space="preserve">Bieži vien sievietes pamana viena otrā kādus apģērba gabalus, aksesuārus, kosmētikas produktus un vēlās arī kaut ko tādu iegādāties vai pamēģināt, tādā viedā dalīties savstarpēji, </w:t>
+      </w:r>
+      <w:proofErr w:type="spellStart"/>
+      <w:r>
+        <w:rPr>
+          <w:rFonts w:ascii="Times New Roman" w:hAnsi="Times New Roman" w:cs="Times New Roman"/>
+          <w:color w:val="000000" w:themeColor="text1"/>
+          <w:sz w:val="24"/>
+          <w:szCs w:val="24"/>
+        </w:rPr>
+        <w:t>kopistiski</w:t>
+      </w:r>
+      <w:proofErr w:type="spellEnd"/>
+      <w:r>
+        <w:rPr>
+          <w:rFonts w:ascii="Times New Roman" w:hAnsi="Times New Roman" w:cs="Times New Roman"/>
+          <w:color w:val="000000" w:themeColor="text1"/>
+          <w:sz w:val="24"/>
+          <w:szCs w:val="24"/>
+        </w:rPr>
+        <w:t xml:space="preserve"> dalīties un izplatīt citām dāmām savas iegādes pērles.</w:t>
       </w:r>
     </w:p>
     <w:p>
@@ -3049,7 +3093,67 @@
           <w:sz w:val="24"/>
           <w:szCs w:val="24"/>
         </w:rPr>
-        <w:t xml:space="preserve">Ņemot vērā ka šo laikmetu mēdz dēvēt par digitālo laikmetu, cilvēkiem pietrūkst tiešā komunikācija, socializēšanās reālā vidē. Ļoti bieži apsveikumu vietā mēs izmantojam digitālos apsveikumus kā piemēram apsveikums “Facebook”, “Whatsapp”, epastos. Tādā veidā aizmirstot, ka katrs cilvēks ir individuāla emocionāls indivīds. </w:t>
+        <w:t>Ņemot vērā ka šo laikmetu mēdz dēvēt par digitālo laikmetu, cilvēkiem pietrūkst tiešā komunikācija, socializēšanās reālā vidē. Ļoti bieži apsveikumu vietā mēs izmantojam digitālos apsveikumus kā piemēram apsveikums “</w:t>
+      </w:r>
+      <w:proofErr w:type="spellStart"/>
+      <w:r>
+        <w:rPr>
+          <w:rFonts w:ascii="Times New Roman" w:hAnsi="Times New Roman" w:cs="Times New Roman"/>
+          <w:color w:val="000000" w:themeColor="text1"/>
+          <w:sz w:val="24"/>
+          <w:szCs w:val="24"/>
+        </w:rPr>
+        <w:t>Facebook</w:t>
+      </w:r>
+      <w:proofErr w:type="spellEnd"/>
+      <w:r>
+        <w:rPr>
+          <w:rFonts w:ascii="Times New Roman" w:hAnsi="Times New Roman" w:cs="Times New Roman"/>
+          <w:color w:val="000000" w:themeColor="text1"/>
+          <w:sz w:val="24"/>
+          <w:szCs w:val="24"/>
+        </w:rPr>
+        <w:t>”, “</w:t>
+      </w:r>
+      <w:proofErr w:type="spellStart"/>
+      <w:r>
+        <w:rPr>
+          <w:rFonts w:ascii="Times New Roman" w:hAnsi="Times New Roman" w:cs="Times New Roman"/>
+          <w:color w:val="000000" w:themeColor="text1"/>
+          <w:sz w:val="24"/>
+          <w:szCs w:val="24"/>
+        </w:rPr>
+        <w:t>Whatsapp</w:t>
+      </w:r>
+      <w:proofErr w:type="spellEnd"/>
+      <w:r>
+        <w:rPr>
+          <w:rFonts w:ascii="Times New Roman" w:hAnsi="Times New Roman" w:cs="Times New Roman"/>
+          <w:color w:val="000000" w:themeColor="text1"/>
+          <w:sz w:val="24"/>
+          <w:szCs w:val="24"/>
+        </w:rPr>
+        <w:t xml:space="preserve">”, </w:t>
+      </w:r>
+      <w:proofErr w:type="spellStart"/>
+      <w:r>
+        <w:rPr>
+          <w:rFonts w:ascii="Times New Roman" w:hAnsi="Times New Roman" w:cs="Times New Roman"/>
+          <w:color w:val="000000" w:themeColor="text1"/>
+          <w:sz w:val="24"/>
+          <w:szCs w:val="24"/>
+        </w:rPr>
+        <w:t>epastos</w:t>
+      </w:r>
+      <w:proofErr w:type="spellEnd"/>
+      <w:r>
+        <w:rPr>
+          <w:rFonts w:ascii="Times New Roman" w:hAnsi="Times New Roman" w:cs="Times New Roman"/>
+          <w:color w:val="000000" w:themeColor="text1"/>
+          <w:sz w:val="24"/>
+          <w:szCs w:val="24"/>
+        </w:rPr>
+        <w:t xml:space="preserve">. Tādā veidā aizmirstot, ka katrs cilvēks ir individuāla emocionāls indivīds. </w:t>
       </w:r>
       <w:r>
         <w:rPr>
@@ -3312,7 +3416,25 @@
           <w:sz w:val="24"/>
           <w:szCs w:val="24"/>
         </w:rPr>
-        <w:t>Funkcionālās prasības - Mājas lapas lietotājiem jābūt iespējai pārlūkot un meklēt produktus, izvēlēties tos un veikt pasūtījumus, kā arī apmaksāt pasūtījumus. Administrātora un pārdevēja lietotājiem jābūt iespējai pievienot jaunus produktus, rediģēt esošos produktus, izdzēst tos, pārvaldīt pasūtījumus un reģistrēt lietotājus.</w:t>
+        <w:t xml:space="preserve">Funkcionālās prasības - Mājas lapas lietotājiem jābūt iespējai pārlūkot un meklēt produktus, izvēlēties tos un veikt pasūtījumus, kā arī apmaksāt pasūtījumus. </w:t>
+      </w:r>
+      <w:proofErr w:type="spellStart"/>
+      <w:r>
+        <w:rPr>
+          <w:rFonts w:ascii="Times New Roman" w:hAnsi="Times New Roman" w:cs="Times New Roman"/>
+          <w:sz w:val="24"/>
+          <w:szCs w:val="24"/>
+        </w:rPr>
+        <w:t>Administrātora</w:t>
+      </w:r>
+      <w:proofErr w:type="spellEnd"/>
+      <w:r>
+        <w:rPr>
+          <w:rFonts w:ascii="Times New Roman" w:hAnsi="Times New Roman" w:cs="Times New Roman"/>
+          <w:sz w:val="24"/>
+          <w:szCs w:val="24"/>
+        </w:rPr>
+        <w:t xml:space="preserve"> un pārdevēja lietotājiem jābūt iespējai pievienot jaunus produktus, rediģēt esošos produktus, izdzēst tos, pārvaldīt pasūtījumus un reģistrēt lietotājus.</w:t>
       </w:r>
     </w:p>
     <w:p>
@@ -3366,13 +3488,23 @@
           <w:szCs w:val="24"/>
         </w:rPr>
       </w:pPr>
-      <w:r>
-        <w:rPr>
-          <w:rFonts w:ascii="Times New Roman" w:hAnsi="Times New Roman" w:cs="Times New Roman"/>
-          <w:sz w:val="24"/>
-          <w:szCs w:val="24"/>
-        </w:rPr>
-        <w:t>Skalējamības prasības - Mājas lapai jābūt viegli pielāgojamai pie lietotāju pieaugošajiem skaitļiem. Tai jāspēj apstrādāt lielu pieprasījumu un uzturēt augstu sniegumu, pat ja pieaug lietotāju skaits.</w:t>
+      <w:proofErr w:type="spellStart"/>
+      <w:r>
+        <w:rPr>
+          <w:rFonts w:ascii="Times New Roman" w:hAnsi="Times New Roman" w:cs="Times New Roman"/>
+          <w:sz w:val="24"/>
+          <w:szCs w:val="24"/>
+        </w:rPr>
+        <w:t>Skalējamības</w:t>
+      </w:r>
+      <w:proofErr w:type="spellEnd"/>
+      <w:r>
+        <w:rPr>
+          <w:rFonts w:ascii="Times New Roman" w:hAnsi="Times New Roman" w:cs="Times New Roman"/>
+          <w:sz w:val="24"/>
+          <w:szCs w:val="24"/>
+        </w:rPr>
+        <w:t xml:space="preserve"> prasības - Mājas lapai jābūt viegli pielāgojamai pie lietotāju pieaugošajiem skaitļiem. Tai jāspēj apstrādāt lielu pieprasījumu un uzturēt augstu sniegumu, pat ja pieaug lietotāju skaits.</w:t>
       </w:r>
       <w:r>
         <w:rPr>
@@ -3737,13 +3869,23 @@
           <w:szCs w:val="24"/>
         </w:rPr>
       </w:pPr>
-      <w:r>
-        <w:rPr>
-          <w:rFonts w:ascii="Times New Roman" w:hAnsi="Times New Roman" w:cs="Times New Roman"/>
-          <w:sz w:val="24"/>
-          <w:szCs w:val="24"/>
-        </w:rPr>
-        <w:t>Ievaddati:</w:t>
+      <w:proofErr w:type="spellStart"/>
+      <w:r>
+        <w:rPr>
+          <w:rFonts w:ascii="Times New Roman" w:hAnsi="Times New Roman" w:cs="Times New Roman"/>
+          <w:sz w:val="24"/>
+          <w:szCs w:val="24"/>
+        </w:rPr>
+        <w:t>Ievaddati</w:t>
+      </w:r>
+      <w:proofErr w:type="spellEnd"/>
+      <w:r>
+        <w:rPr>
+          <w:rFonts w:ascii="Times New Roman" w:hAnsi="Times New Roman" w:cs="Times New Roman"/>
+          <w:sz w:val="24"/>
+          <w:szCs w:val="24"/>
+        </w:rPr>
+        <w:t>:</w:t>
       </w:r>
     </w:p>
     <w:p>
@@ -3825,13 +3967,23 @@
           <w:szCs w:val="24"/>
         </w:rPr>
       </w:pPr>
-      <w:r>
-        <w:rPr>
-          <w:rFonts w:ascii="Times New Roman" w:hAnsi="Times New Roman" w:cs="Times New Roman"/>
-          <w:sz w:val="24"/>
-          <w:szCs w:val="24"/>
-        </w:rPr>
-        <w:t>Izvaddati:</w:t>
+      <w:proofErr w:type="spellStart"/>
+      <w:r>
+        <w:rPr>
+          <w:rFonts w:ascii="Times New Roman" w:hAnsi="Times New Roman" w:cs="Times New Roman"/>
+          <w:sz w:val="24"/>
+          <w:szCs w:val="24"/>
+        </w:rPr>
+        <w:t>Izvaddati</w:t>
+      </w:r>
+      <w:proofErr w:type="spellEnd"/>
+      <w:r>
+        <w:rPr>
+          <w:rFonts w:ascii="Times New Roman" w:hAnsi="Times New Roman" w:cs="Times New Roman"/>
+          <w:sz w:val="24"/>
+          <w:szCs w:val="24"/>
+        </w:rPr>
+        <w:t>:</w:t>
       </w:r>
     </w:p>
     <w:p>
@@ -3886,7 +4038,27 @@
           <w:bCs/>
           <w:color w:val="auto"/>
         </w:rPr>
-        <w:t>Datu apstrāde caur admin paneli</w:t>
+        <w:t xml:space="preserve">Datu apstrāde caur </w:t>
+      </w:r>
+      <w:proofErr w:type="spellStart"/>
+      <w:r>
+        <w:rPr>
+          <w:rFonts w:ascii="Times New Roman" w:hAnsi="Times New Roman" w:cs="Times New Roman"/>
+          <w:b/>
+          <w:bCs/>
+          <w:color w:val="auto"/>
+        </w:rPr>
+        <w:t>admin</w:t>
+      </w:r>
+      <w:proofErr w:type="spellEnd"/>
+      <w:r>
+        <w:rPr>
+          <w:rFonts w:ascii="Times New Roman" w:hAnsi="Times New Roman" w:cs="Times New Roman"/>
+          <w:b/>
+          <w:bCs/>
+          <w:color w:val="auto"/>
+        </w:rPr>
+        <w:t xml:space="preserve"> paneli</w:t>
       </w:r>
       <w:bookmarkEnd w:id="9"/>
       <w:bookmarkEnd w:id="10"/>
@@ -3926,13 +4098,59 @@
         </w:rPr>
         <w:tab/>
       </w:r>
-      <w:r>
-        <w:rPr>
-          <w:rFonts w:ascii="Times New Roman" w:hAnsi="Times New Roman" w:cs="Times New Roman"/>
-          <w:sz w:val="24"/>
-          <w:szCs w:val="24"/>
-        </w:rPr>
-        <w:t>Ievaddatu apstrāde un izvaddatu noteikšana administrātora produktu rediģēšanas funkcijā.</w:t>
+      <w:proofErr w:type="spellStart"/>
+      <w:r>
+        <w:rPr>
+          <w:rFonts w:ascii="Times New Roman" w:hAnsi="Times New Roman" w:cs="Times New Roman"/>
+          <w:sz w:val="24"/>
+          <w:szCs w:val="24"/>
+        </w:rPr>
+        <w:t>Ievaddatu</w:t>
+      </w:r>
+      <w:proofErr w:type="spellEnd"/>
+      <w:r>
+        <w:rPr>
+          <w:rFonts w:ascii="Times New Roman" w:hAnsi="Times New Roman" w:cs="Times New Roman"/>
+          <w:sz w:val="24"/>
+          <w:szCs w:val="24"/>
+        </w:rPr>
+        <w:t xml:space="preserve"> apstrāde un </w:t>
+      </w:r>
+      <w:proofErr w:type="spellStart"/>
+      <w:r>
+        <w:rPr>
+          <w:rFonts w:ascii="Times New Roman" w:hAnsi="Times New Roman" w:cs="Times New Roman"/>
+          <w:sz w:val="24"/>
+          <w:szCs w:val="24"/>
+        </w:rPr>
+        <w:t>izvaddatu</w:t>
+      </w:r>
+      <w:proofErr w:type="spellEnd"/>
+      <w:r>
+        <w:rPr>
+          <w:rFonts w:ascii="Times New Roman" w:hAnsi="Times New Roman" w:cs="Times New Roman"/>
+          <w:sz w:val="24"/>
+          <w:szCs w:val="24"/>
+        </w:rPr>
+        <w:t xml:space="preserve"> noteikšana </w:t>
+      </w:r>
+      <w:proofErr w:type="spellStart"/>
+      <w:r>
+        <w:rPr>
+          <w:rFonts w:ascii="Times New Roman" w:hAnsi="Times New Roman" w:cs="Times New Roman"/>
+          <w:sz w:val="24"/>
+          <w:szCs w:val="24"/>
+        </w:rPr>
+        <w:t>administrātora</w:t>
+      </w:r>
+      <w:proofErr w:type="spellEnd"/>
+      <w:r>
+        <w:rPr>
+          <w:rFonts w:ascii="Times New Roman" w:hAnsi="Times New Roman" w:cs="Times New Roman"/>
+          <w:sz w:val="24"/>
+          <w:szCs w:val="24"/>
+        </w:rPr>
+        <w:t xml:space="preserve"> produktu rediģēšanas funkcijā.</w:t>
       </w:r>
     </w:p>
     <w:p>
@@ -3944,13 +4162,23 @@
           <w:szCs w:val="24"/>
         </w:rPr>
       </w:pPr>
-      <w:r>
-        <w:rPr>
-          <w:rFonts w:ascii="Times New Roman" w:hAnsi="Times New Roman" w:cs="Times New Roman"/>
-          <w:sz w:val="24"/>
-          <w:szCs w:val="24"/>
-        </w:rPr>
-        <w:t>Ievaddati:</w:t>
+      <w:proofErr w:type="spellStart"/>
+      <w:r>
+        <w:rPr>
+          <w:rFonts w:ascii="Times New Roman" w:hAnsi="Times New Roman" w:cs="Times New Roman"/>
+          <w:sz w:val="24"/>
+          <w:szCs w:val="24"/>
+        </w:rPr>
+        <w:t>Ievaddati</w:t>
+      </w:r>
+      <w:proofErr w:type="spellEnd"/>
+      <w:r>
+        <w:rPr>
+          <w:rFonts w:ascii="Times New Roman" w:hAnsi="Times New Roman" w:cs="Times New Roman"/>
+          <w:sz w:val="24"/>
+          <w:szCs w:val="24"/>
+        </w:rPr>
+        <w:t>:</w:t>
       </w:r>
     </w:p>
     <w:p>
@@ -4048,13 +4276,23 @@
           <w:szCs w:val="24"/>
         </w:rPr>
       </w:pPr>
-      <w:r>
-        <w:rPr>
-          <w:rFonts w:ascii="Times New Roman" w:hAnsi="Times New Roman" w:cs="Times New Roman"/>
-          <w:sz w:val="24"/>
-          <w:szCs w:val="24"/>
-        </w:rPr>
-        <w:t>Izvaddati:</w:t>
+      <w:proofErr w:type="spellStart"/>
+      <w:r>
+        <w:rPr>
+          <w:rFonts w:ascii="Times New Roman" w:hAnsi="Times New Roman" w:cs="Times New Roman"/>
+          <w:sz w:val="24"/>
+          <w:szCs w:val="24"/>
+        </w:rPr>
+        <w:t>Izvaddati</w:t>
+      </w:r>
+      <w:proofErr w:type="spellEnd"/>
+      <w:r>
+        <w:rPr>
+          <w:rFonts w:ascii="Times New Roman" w:hAnsi="Times New Roman" w:cs="Times New Roman"/>
+          <w:sz w:val="24"/>
+          <w:szCs w:val="24"/>
+        </w:rPr>
+        <w:t>:</w:t>
       </w:r>
     </w:p>
     <w:p>
@@ -4123,7 +4361,27 @@
           <w:bCs/>
           <w:color w:val="auto"/>
         </w:rPr>
-        <w:t>Datu dzēšana caur admin paneli</w:t>
+        <w:t xml:space="preserve">Datu dzēšana caur </w:t>
+      </w:r>
+      <w:proofErr w:type="spellStart"/>
+      <w:r>
+        <w:rPr>
+          <w:rFonts w:ascii="Times New Roman" w:hAnsi="Times New Roman" w:cs="Times New Roman"/>
+          <w:b/>
+          <w:bCs/>
+          <w:color w:val="auto"/>
+        </w:rPr>
+        <w:t>admin</w:t>
+      </w:r>
+      <w:proofErr w:type="spellEnd"/>
+      <w:r>
+        <w:rPr>
+          <w:rFonts w:ascii="Times New Roman" w:hAnsi="Times New Roman" w:cs="Times New Roman"/>
+          <w:b/>
+          <w:bCs/>
+          <w:color w:val="auto"/>
+        </w:rPr>
+        <w:t xml:space="preserve"> paneli</w:t>
       </w:r>
       <w:bookmarkEnd w:id="11"/>
       <w:bookmarkEnd w:id="12"/>
@@ -4174,6 +4432,7 @@
           <w:szCs w:val="24"/>
         </w:rPr>
       </w:pPr>
+      <w:proofErr w:type="spellStart"/>
       <w:r>
         <w:rPr>
           <w:rFonts w:ascii="Times New Roman" w:hAnsi="Times New Roman" w:cs="Times New Roman"/>
@@ -4181,7 +4440,16 @@
           <w:szCs w:val="24"/>
         </w:rPr>
         <w:lastRenderedPageBreak/>
-        <w:t>Ievaddati:</w:t>
+        <w:t>Ievaddati</w:t>
+      </w:r>
+      <w:proofErr w:type="spellEnd"/>
+      <w:r>
+        <w:rPr>
+          <w:rFonts w:ascii="Times New Roman" w:hAnsi="Times New Roman" w:cs="Times New Roman"/>
+          <w:sz w:val="24"/>
+          <w:szCs w:val="24"/>
+        </w:rPr>
+        <w:t>:</w:t>
       </w:r>
     </w:p>
     <w:p>
@@ -4279,13 +4547,23 @@
           <w:szCs w:val="24"/>
         </w:rPr>
       </w:pPr>
-      <w:r>
-        <w:rPr>
-          <w:rFonts w:ascii="Times New Roman" w:hAnsi="Times New Roman" w:cs="Times New Roman"/>
-          <w:sz w:val="24"/>
-          <w:szCs w:val="24"/>
-        </w:rPr>
-        <w:t>Izvaddati:</w:t>
+      <w:proofErr w:type="spellStart"/>
+      <w:r>
+        <w:rPr>
+          <w:rFonts w:ascii="Times New Roman" w:hAnsi="Times New Roman" w:cs="Times New Roman"/>
+          <w:sz w:val="24"/>
+          <w:szCs w:val="24"/>
+        </w:rPr>
+        <w:t>Izvaddati</w:t>
+      </w:r>
+      <w:proofErr w:type="spellEnd"/>
+      <w:r>
+        <w:rPr>
+          <w:rFonts w:ascii="Times New Roman" w:hAnsi="Times New Roman" w:cs="Times New Roman"/>
+          <w:sz w:val="24"/>
+          <w:szCs w:val="24"/>
+        </w:rPr>
+        <w:t>:</w:t>
       </w:r>
     </w:p>
     <w:p>
@@ -4374,7 +4652,27 @@
           <w:bCs/>
           <w:color w:val="auto"/>
         </w:rPr>
-        <w:t>Datu pievienošana caur admin paneli</w:t>
+        <w:t xml:space="preserve">Datu pievienošana caur </w:t>
+      </w:r>
+      <w:proofErr w:type="spellStart"/>
+      <w:r>
+        <w:rPr>
+          <w:rFonts w:ascii="Times New Roman" w:hAnsi="Times New Roman" w:cs="Times New Roman"/>
+          <w:b/>
+          <w:bCs/>
+          <w:color w:val="auto"/>
+        </w:rPr>
+        <w:t>admin</w:t>
+      </w:r>
+      <w:proofErr w:type="spellEnd"/>
+      <w:r>
+        <w:rPr>
+          <w:rFonts w:ascii="Times New Roman" w:hAnsi="Times New Roman" w:cs="Times New Roman"/>
+          <w:b/>
+          <w:bCs/>
+          <w:color w:val="auto"/>
+        </w:rPr>
+        <w:t xml:space="preserve"> paneli</w:t>
       </w:r>
       <w:bookmarkEnd w:id="13"/>
       <w:bookmarkEnd w:id="14"/>
@@ -4425,13 +4723,23 @@
           <w:szCs w:val="24"/>
         </w:rPr>
       </w:pPr>
-      <w:r>
-        <w:rPr>
-          <w:rFonts w:ascii="Times New Roman" w:hAnsi="Times New Roman" w:cs="Times New Roman"/>
-          <w:sz w:val="24"/>
-          <w:szCs w:val="24"/>
-        </w:rPr>
-        <w:t>Ievaddati:</w:t>
+      <w:proofErr w:type="spellStart"/>
+      <w:r>
+        <w:rPr>
+          <w:rFonts w:ascii="Times New Roman" w:hAnsi="Times New Roman" w:cs="Times New Roman"/>
+          <w:sz w:val="24"/>
+          <w:szCs w:val="24"/>
+        </w:rPr>
+        <w:t>Ievaddati</w:t>
+      </w:r>
+      <w:proofErr w:type="spellEnd"/>
+      <w:r>
+        <w:rPr>
+          <w:rFonts w:ascii="Times New Roman" w:hAnsi="Times New Roman" w:cs="Times New Roman"/>
+          <w:sz w:val="24"/>
+          <w:szCs w:val="24"/>
+        </w:rPr>
+        <w:t>:</w:t>
       </w:r>
     </w:p>
     <w:p>
@@ -4529,13 +4837,23 @@
           <w:szCs w:val="24"/>
         </w:rPr>
       </w:pPr>
-      <w:r>
-        <w:rPr>
-          <w:rFonts w:ascii="Times New Roman" w:hAnsi="Times New Roman" w:cs="Times New Roman"/>
-          <w:sz w:val="24"/>
-          <w:szCs w:val="24"/>
-        </w:rPr>
-        <w:t>Izvaddati:</w:t>
+      <w:proofErr w:type="spellStart"/>
+      <w:r>
+        <w:rPr>
+          <w:rFonts w:ascii="Times New Roman" w:hAnsi="Times New Roman" w:cs="Times New Roman"/>
+          <w:sz w:val="24"/>
+          <w:szCs w:val="24"/>
+        </w:rPr>
+        <w:t>Izvaddati</w:t>
+      </w:r>
+      <w:proofErr w:type="spellEnd"/>
+      <w:r>
+        <w:rPr>
+          <w:rFonts w:ascii="Times New Roman" w:hAnsi="Times New Roman" w:cs="Times New Roman"/>
+          <w:sz w:val="24"/>
+          <w:szCs w:val="24"/>
+        </w:rPr>
+        <w:t>:</w:t>
       </w:r>
     </w:p>
     <w:p>
@@ -4675,13 +4993,23 @@
           <w:szCs w:val="24"/>
         </w:rPr>
       </w:pPr>
-      <w:r>
-        <w:rPr>
-          <w:rFonts w:ascii="Times New Roman" w:hAnsi="Times New Roman" w:cs="Times New Roman"/>
-          <w:sz w:val="24"/>
-          <w:szCs w:val="24"/>
-        </w:rPr>
-        <w:t>Ievaddati:</w:t>
+      <w:proofErr w:type="spellStart"/>
+      <w:r>
+        <w:rPr>
+          <w:rFonts w:ascii="Times New Roman" w:hAnsi="Times New Roman" w:cs="Times New Roman"/>
+          <w:sz w:val="24"/>
+          <w:szCs w:val="24"/>
+        </w:rPr>
+        <w:t>Ievaddati</w:t>
+      </w:r>
+      <w:proofErr w:type="spellEnd"/>
+      <w:r>
+        <w:rPr>
+          <w:rFonts w:ascii="Times New Roman" w:hAnsi="Times New Roman" w:cs="Times New Roman"/>
+          <w:sz w:val="24"/>
+          <w:szCs w:val="24"/>
+        </w:rPr>
+        <w:t>:</w:t>
       </w:r>
     </w:p>
     <w:p>
@@ -4764,13 +5092,23 @@
           <w:szCs w:val="24"/>
         </w:rPr>
       </w:pPr>
-      <w:r>
-        <w:rPr>
-          <w:rFonts w:ascii="Times New Roman" w:hAnsi="Times New Roman" w:cs="Times New Roman"/>
-          <w:sz w:val="24"/>
-          <w:szCs w:val="24"/>
-        </w:rPr>
-        <w:t>Izvaddati:</w:t>
+      <w:proofErr w:type="spellStart"/>
+      <w:r>
+        <w:rPr>
+          <w:rFonts w:ascii="Times New Roman" w:hAnsi="Times New Roman" w:cs="Times New Roman"/>
+          <w:sz w:val="24"/>
+          <w:szCs w:val="24"/>
+        </w:rPr>
+        <w:t>Izvaddati</w:t>
+      </w:r>
+      <w:proofErr w:type="spellEnd"/>
+      <w:r>
+        <w:rPr>
+          <w:rFonts w:ascii="Times New Roman" w:hAnsi="Times New Roman" w:cs="Times New Roman"/>
+          <w:sz w:val="24"/>
+          <w:szCs w:val="24"/>
+        </w:rPr>
+        <w:t>:</w:t>
       </w:r>
     </w:p>
     <w:p>
@@ -4971,7 +5309,25 @@
           <w:sz w:val="24"/>
           <w:szCs w:val="24"/>
         </w:rPr>
-        <w:t xml:space="preserve">Pārnesamība: Mājaslapai jābūt pielāgotai un kompatiblai ar dažādiem interneta pārlūkiem un ierīcēm, tostarp mobilajām ierīcēm, tā lai lietotāji varētu ērti piekļūt mājaslapai jebkurā vietā un laikā. </w:t>
+        <w:t xml:space="preserve">Pārnesamība: Mājaslapai jābūt pielāgotai un </w:t>
+      </w:r>
+      <w:proofErr w:type="spellStart"/>
+      <w:r>
+        <w:rPr>
+          <w:rFonts w:ascii="Times New Roman" w:hAnsi="Times New Roman" w:cs="Times New Roman"/>
+          <w:sz w:val="24"/>
+          <w:szCs w:val="24"/>
+        </w:rPr>
+        <w:t>kompatiblai</w:t>
+      </w:r>
+      <w:proofErr w:type="spellEnd"/>
+      <w:r>
+        <w:rPr>
+          <w:rFonts w:ascii="Times New Roman" w:hAnsi="Times New Roman" w:cs="Times New Roman"/>
+          <w:sz w:val="24"/>
+          <w:szCs w:val="24"/>
+        </w:rPr>
+        <w:t xml:space="preserve"> ar dažādiem interneta pārlūkiem un ierīcēm, tostarp mobilajām ierīcēm, tā lai lietotāji varētu ērti piekļūt mājaslapai jebkurā vietā un laikā. </w:t>
       </w:r>
     </w:p>
     <w:p>
@@ -5302,11 +5658,61 @@
         </w:rPr>
         <w:t xml:space="preserve"> Programma atbalsta dažādas programmēšanas valodas kā piemēram, </w:t>
       </w:r>
-      <w:r>
-        <w:rPr>
-          <w:rFonts w:ascii="Times New Roman" w:hAnsi="Times New Roman" w:cs="Times New Roman"/>
-        </w:rPr>
-        <w:t>JavaScript, TypeScript, Python, C++, PHP, Ruby,</w:t>
+      <w:proofErr w:type="spellStart"/>
+      <w:r>
+        <w:rPr>
+          <w:rFonts w:ascii="Times New Roman" w:hAnsi="Times New Roman" w:cs="Times New Roman"/>
+        </w:rPr>
+        <w:t>JavaScript</w:t>
+      </w:r>
+      <w:proofErr w:type="spellEnd"/>
+      <w:r>
+        <w:rPr>
+          <w:rFonts w:ascii="Times New Roman" w:hAnsi="Times New Roman" w:cs="Times New Roman"/>
+        </w:rPr>
+        <w:t xml:space="preserve">, </w:t>
+      </w:r>
+      <w:proofErr w:type="spellStart"/>
+      <w:r>
+        <w:rPr>
+          <w:rFonts w:ascii="Times New Roman" w:hAnsi="Times New Roman" w:cs="Times New Roman"/>
+        </w:rPr>
+        <w:t>TypeScript</w:t>
+      </w:r>
+      <w:proofErr w:type="spellEnd"/>
+      <w:r>
+        <w:rPr>
+          <w:rFonts w:ascii="Times New Roman" w:hAnsi="Times New Roman" w:cs="Times New Roman"/>
+        </w:rPr>
+        <w:t xml:space="preserve">, </w:t>
+      </w:r>
+      <w:proofErr w:type="spellStart"/>
+      <w:r>
+        <w:rPr>
+          <w:rFonts w:ascii="Times New Roman" w:hAnsi="Times New Roman" w:cs="Times New Roman"/>
+        </w:rPr>
+        <w:t>Python</w:t>
+      </w:r>
+      <w:proofErr w:type="spellEnd"/>
+      <w:r>
+        <w:rPr>
+          <w:rFonts w:ascii="Times New Roman" w:hAnsi="Times New Roman" w:cs="Times New Roman"/>
+        </w:rPr>
+        <w:t xml:space="preserve">, C++, PHP, </w:t>
+      </w:r>
+      <w:proofErr w:type="spellStart"/>
+      <w:r>
+        <w:rPr>
+          <w:rFonts w:ascii="Times New Roman" w:hAnsi="Times New Roman" w:cs="Times New Roman"/>
+        </w:rPr>
+        <w:t>Ruby</w:t>
+      </w:r>
+      <w:proofErr w:type="spellEnd"/>
+      <w:r>
+        <w:rPr>
+          <w:rFonts w:ascii="Times New Roman" w:hAnsi="Times New Roman" w:cs="Times New Roman"/>
+        </w:rPr>
+        <w:t>,</w:t>
       </w:r>
       <w:r>
         <w:rPr>
@@ -5465,11 +5871,33 @@
           <w:rFonts w:ascii="Times New Roman" w:hAnsi="Times New Roman" w:cs="Times New Roman"/>
         </w:rPr>
       </w:pPr>
-      <w:r>
-        <w:rPr>
-          <w:rFonts w:ascii="Times New Roman" w:hAnsi="Times New Roman" w:cs="Times New Roman"/>
-        </w:rPr>
-        <w:t>Eclipse - Brīvi pieejams atvērtā koda redaktors, kas izstrādāts priekš Java un citiem JVM valodām, ar plašu funkciju klāstu un integrāciju ar citiem rīkiem, piemēram, Git.</w:t>
+      <w:proofErr w:type="spellStart"/>
+      <w:r>
+        <w:rPr>
+          <w:rFonts w:ascii="Times New Roman" w:hAnsi="Times New Roman" w:cs="Times New Roman"/>
+        </w:rPr>
+        <w:t>Eclipse</w:t>
+      </w:r>
+      <w:proofErr w:type="spellEnd"/>
+      <w:r>
+        <w:rPr>
+          <w:rFonts w:ascii="Times New Roman" w:hAnsi="Times New Roman" w:cs="Times New Roman"/>
+        </w:rPr>
+        <w:t xml:space="preserve"> - Brīvi pieejams atvērtā koda redaktors, kas izstrādāts priekš Java un citiem JVM valodām, ar plašu funkciju klāstu un integrāciju ar citiem rīkiem, piemēram, </w:t>
+      </w:r>
+      <w:proofErr w:type="spellStart"/>
+      <w:r>
+        <w:rPr>
+          <w:rFonts w:ascii="Times New Roman" w:hAnsi="Times New Roman" w:cs="Times New Roman"/>
+        </w:rPr>
+        <w:t>Git</w:t>
+      </w:r>
+      <w:proofErr w:type="spellEnd"/>
+      <w:r>
+        <w:rPr>
+          <w:rFonts w:ascii="Times New Roman" w:hAnsi="Times New Roman" w:cs="Times New Roman"/>
+        </w:rPr>
+        <w:t>.</w:t>
       </w:r>
     </w:p>
     <w:p>
@@ -5478,11 +5906,19 @@
           <w:rFonts w:ascii="Times New Roman" w:eastAsiaTheme="majorEastAsia" w:hAnsi="Times New Roman" w:cs="Times New Roman"/>
         </w:rPr>
       </w:pPr>
-      <w:r>
-        <w:rPr>
-          <w:rFonts w:ascii="Times New Roman" w:hAnsi="Times New Roman" w:cs="Times New Roman"/>
-        </w:rPr>
-        <w:t>Notepad++ - Viegli lietojams un vienkāršs redaktors ar dažādām pielāgošanas iespējām un atbalstu dažādiem valodu failiem.</w:t>
+      <w:proofErr w:type="spellStart"/>
+      <w:r>
+        <w:rPr>
+          <w:rFonts w:ascii="Times New Roman" w:hAnsi="Times New Roman" w:cs="Times New Roman"/>
+        </w:rPr>
+        <w:t>Notepad</w:t>
+      </w:r>
+      <w:proofErr w:type="spellEnd"/>
+      <w:r>
+        <w:rPr>
+          <w:rFonts w:ascii="Times New Roman" w:hAnsi="Times New Roman" w:cs="Times New Roman"/>
+        </w:rPr>
+        <w:t>++ - Viegli lietojams un vienkāršs redaktors ar dažādām pielāgošanas iespējām un atbalstu dažādiem valodu failiem.</w:t>
       </w:r>
       <w:r>
         <w:rPr>
@@ -5542,7 +5978,49 @@
         <w:rPr>
           <w:rFonts w:ascii="Times New Roman" w:hAnsi="Times New Roman" w:cs="Times New Roman"/>
         </w:rPr>
-        <w:t>(HyperText Markup Language) ir standarta marķēšanas valoda, kas tiek izmantota, lai veidotu tīmekļa lapas un definētu to satura un izkārtojuma elementus. HTML ir statiska valoda, kas nozīmē, ka tā nespēj radīt dinamiskus satura elementus, piemēram, mainīgus tekstus vai attēlus, un nav spējīga apstrādāt un uzglabāt informāciju.</w:t>
+        <w:t>(</w:t>
+      </w:r>
+      <w:proofErr w:type="spellStart"/>
+      <w:r>
+        <w:rPr>
+          <w:rFonts w:ascii="Times New Roman" w:hAnsi="Times New Roman" w:cs="Times New Roman"/>
+        </w:rPr>
+        <w:t>HyperText</w:t>
+      </w:r>
+      <w:proofErr w:type="spellEnd"/>
+      <w:r>
+        <w:rPr>
+          <w:rFonts w:ascii="Times New Roman" w:hAnsi="Times New Roman" w:cs="Times New Roman"/>
+        </w:rPr>
+        <w:t xml:space="preserve"> </w:t>
+      </w:r>
+      <w:proofErr w:type="spellStart"/>
+      <w:r>
+        <w:rPr>
+          <w:rFonts w:ascii="Times New Roman" w:hAnsi="Times New Roman" w:cs="Times New Roman"/>
+        </w:rPr>
+        <w:t>Markup</w:t>
+      </w:r>
+      <w:proofErr w:type="spellEnd"/>
+      <w:r>
+        <w:rPr>
+          <w:rFonts w:ascii="Times New Roman" w:hAnsi="Times New Roman" w:cs="Times New Roman"/>
+        </w:rPr>
+        <w:t xml:space="preserve"> </w:t>
+      </w:r>
+      <w:proofErr w:type="spellStart"/>
+      <w:r>
+        <w:rPr>
+          <w:rFonts w:ascii="Times New Roman" w:hAnsi="Times New Roman" w:cs="Times New Roman"/>
+        </w:rPr>
+        <w:t>Language</w:t>
+      </w:r>
+      <w:proofErr w:type="spellEnd"/>
+      <w:r>
+        <w:rPr>
+          <w:rFonts w:ascii="Times New Roman" w:hAnsi="Times New Roman" w:cs="Times New Roman"/>
+        </w:rPr>
+        <w:t>) ir standarta marķēšanas valoda, kas tiek izmantota, lai veidotu tīmekļa lapas un definētu to satura un izkārtojuma elementus. HTML ir statiska valoda, kas nozīmē, ka tā nespēj radīt dinamiskus satura elementus, piemēram, mainīgus tekstus vai attēlus, un nav spējīga apstrādāt un uzglabāt informāciju.</w:t>
       </w:r>
     </w:p>
     <w:p>
@@ -5562,7 +6040,49 @@
         <w:rPr>
           <w:rFonts w:ascii="Times New Roman" w:hAnsi="Times New Roman" w:cs="Times New Roman"/>
         </w:rPr>
-        <w:t>(Cascading Style Sheets) ir valoda, kas nodrošina tīmekļa lapu izskatu un izkārtojumu. CSS ļauj attēlot HTML elementus, piemēram, mainīt to krāsu, fontu, izmēru, pozīciju un citus stilizācijas elementus. CSS tiek izmantots, lai izveidotu tīmekļa lapas izskatu un pielāgotu to atbilstoši lietotāja vēlmēm un ierīcei, ar kuru tīmekļa lapa tiek skatīta.</w:t>
+        <w:t>(</w:t>
+      </w:r>
+      <w:proofErr w:type="spellStart"/>
+      <w:r>
+        <w:rPr>
+          <w:rFonts w:ascii="Times New Roman" w:hAnsi="Times New Roman" w:cs="Times New Roman"/>
+        </w:rPr>
+        <w:t>Cascading</w:t>
+      </w:r>
+      <w:proofErr w:type="spellEnd"/>
+      <w:r>
+        <w:rPr>
+          <w:rFonts w:ascii="Times New Roman" w:hAnsi="Times New Roman" w:cs="Times New Roman"/>
+        </w:rPr>
+        <w:t xml:space="preserve"> </w:t>
+      </w:r>
+      <w:proofErr w:type="spellStart"/>
+      <w:r>
+        <w:rPr>
+          <w:rFonts w:ascii="Times New Roman" w:hAnsi="Times New Roman" w:cs="Times New Roman"/>
+        </w:rPr>
+        <w:t>Style</w:t>
+      </w:r>
+      <w:proofErr w:type="spellEnd"/>
+      <w:r>
+        <w:rPr>
+          <w:rFonts w:ascii="Times New Roman" w:hAnsi="Times New Roman" w:cs="Times New Roman"/>
+        </w:rPr>
+        <w:t xml:space="preserve"> </w:t>
+      </w:r>
+      <w:proofErr w:type="spellStart"/>
+      <w:r>
+        <w:rPr>
+          <w:rFonts w:ascii="Times New Roman" w:hAnsi="Times New Roman" w:cs="Times New Roman"/>
+        </w:rPr>
+        <w:t>Sheets</w:t>
+      </w:r>
+      <w:proofErr w:type="spellEnd"/>
+      <w:r>
+        <w:rPr>
+          <w:rFonts w:ascii="Times New Roman" w:hAnsi="Times New Roman" w:cs="Times New Roman"/>
+        </w:rPr>
+        <w:t>) ir valoda, kas nodrošina tīmekļa lapu izskatu un izkārtojumu. CSS ļauj attēlot HTML elementus, piemēram, mainīt to krāsu, fontu, izmēru, pozīciju un citus stilizācijas elementus. CSS tiek izmantots, lai izveidotu tīmekļa lapas izskatu un pielāgotu to atbilstoši lietotāja vēlmēm un ierīcei, ar kuru tīmekļa lapa tiek skatīta.</w:t>
       </w:r>
     </w:p>
     <w:p>
@@ -5578,12 +6098,28 @@
         </w:rPr>
         <w:t>PHP – (</w:t>
       </w:r>
-      <w:r>
-        <w:rPr>
-          <w:rFonts w:ascii="Times New Roman" w:hAnsi="Times New Roman" w:cs="Times New Roman"/>
-        </w:rPr>
-        <w:t>Hypertext Preprocessor</w:t>
-      </w:r>
+      <w:proofErr w:type="spellStart"/>
+      <w:r>
+        <w:rPr>
+          <w:rFonts w:ascii="Times New Roman" w:hAnsi="Times New Roman" w:cs="Times New Roman"/>
+        </w:rPr>
+        <w:t>Hypertext</w:t>
+      </w:r>
+      <w:proofErr w:type="spellEnd"/>
+      <w:r>
+        <w:rPr>
+          <w:rFonts w:ascii="Times New Roman" w:hAnsi="Times New Roman" w:cs="Times New Roman"/>
+        </w:rPr>
+        <w:t xml:space="preserve"> </w:t>
+      </w:r>
+      <w:proofErr w:type="spellStart"/>
+      <w:r>
+        <w:rPr>
+          <w:rFonts w:ascii="Times New Roman" w:hAnsi="Times New Roman" w:cs="Times New Roman"/>
+        </w:rPr>
+        <w:t>Preprocessor</w:t>
+      </w:r>
+      <w:proofErr w:type="spellEnd"/>
       <w:r>
         <w:rPr>
           <w:rFonts w:ascii="Times New Roman" w:hAnsi="Times New Roman" w:cs="Times New Roman"/>
@@ -5650,7 +6186,49 @@
         <w:rPr>
           <w:rFonts w:ascii="Times New Roman" w:hAnsi="Times New Roman" w:cs="Times New Roman"/>
         </w:rPr>
-        <w:t xml:space="preserve">ode (Visual studio code)”. Programatūra piedāvā plašas un galvenokārt ērtas koda rakstīšanas un labošanas iespējas. </w:t>
+        <w:t>ode (</w:t>
+      </w:r>
+      <w:proofErr w:type="spellStart"/>
+      <w:r>
+        <w:rPr>
+          <w:rFonts w:ascii="Times New Roman" w:hAnsi="Times New Roman" w:cs="Times New Roman"/>
+        </w:rPr>
+        <w:t>Visual</w:t>
+      </w:r>
+      <w:proofErr w:type="spellEnd"/>
+      <w:r>
+        <w:rPr>
+          <w:rFonts w:ascii="Times New Roman" w:hAnsi="Times New Roman" w:cs="Times New Roman"/>
+        </w:rPr>
+        <w:t xml:space="preserve"> </w:t>
+      </w:r>
+      <w:proofErr w:type="spellStart"/>
+      <w:r>
+        <w:rPr>
+          <w:rFonts w:ascii="Times New Roman" w:hAnsi="Times New Roman" w:cs="Times New Roman"/>
+        </w:rPr>
+        <w:t>studio</w:t>
+      </w:r>
+      <w:proofErr w:type="spellEnd"/>
+      <w:r>
+        <w:rPr>
+          <w:rFonts w:ascii="Times New Roman" w:hAnsi="Times New Roman" w:cs="Times New Roman"/>
+        </w:rPr>
+        <w:t xml:space="preserve"> </w:t>
+      </w:r>
+      <w:proofErr w:type="spellStart"/>
+      <w:r>
+        <w:rPr>
+          <w:rFonts w:ascii="Times New Roman" w:hAnsi="Times New Roman" w:cs="Times New Roman"/>
+        </w:rPr>
+        <w:t>code</w:t>
+      </w:r>
+      <w:proofErr w:type="spellEnd"/>
+      <w:r>
+        <w:rPr>
+          <w:rFonts w:ascii="Times New Roman" w:hAnsi="Times New Roman" w:cs="Times New Roman"/>
+        </w:rPr>
+        <w:t xml:space="preserve">)”. Programatūra piedāvā plašas un galvenokārt ērtas koda rakstīšanas un labošanas iespējas. </w:t>
       </w:r>
       <w:r>
         <w:rPr>
@@ -6319,7 +6897,31 @@
           <w:szCs w:val="24"/>
         </w:rPr>
         <w:lastRenderedPageBreak/>
-        <w:t>4.4. Aktivitāšu diagramma (Activity)</w:t>
+        <w:t>4.4. Aktivitāšu diagramma (</w:t>
+      </w:r>
+      <w:proofErr w:type="spellStart"/>
+      <w:r>
+        <w:rPr>
+          <w:rFonts w:ascii="Times New Roman" w:hAnsi="Times New Roman" w:cs="Times New Roman"/>
+          <w:b/>
+          <w:bCs/>
+          <w:color w:val="000000" w:themeColor="text1"/>
+          <w:sz w:val="24"/>
+          <w:szCs w:val="24"/>
+        </w:rPr>
+        <w:t>Activity</w:t>
+      </w:r>
+      <w:proofErr w:type="spellEnd"/>
+      <w:r>
+        <w:rPr>
+          <w:rFonts w:ascii="Times New Roman" w:hAnsi="Times New Roman" w:cs="Times New Roman"/>
+          <w:b/>
+          <w:bCs/>
+          <w:color w:val="000000" w:themeColor="text1"/>
+          <w:sz w:val="24"/>
+          <w:szCs w:val="24"/>
+        </w:rPr>
+        <w:t>)</w:t>
       </w:r>
       <w:bookmarkEnd w:id="26"/>
     </w:p>
@@ -6470,7 +7072,79 @@
           <w:szCs w:val="24"/>
         </w:rPr>
         <w:lastRenderedPageBreak/>
-        <w:t>4.5. Lietojumgadījumu diagramma (Use Case)</w:t>
+        <w:t xml:space="preserve">4.5. </w:t>
+      </w:r>
+      <w:proofErr w:type="spellStart"/>
+      <w:r>
+        <w:rPr>
+          <w:rFonts w:ascii="Times New Roman" w:hAnsi="Times New Roman" w:cs="Times New Roman"/>
+          <w:b/>
+          <w:bCs/>
+          <w:color w:val="000000" w:themeColor="text1"/>
+          <w:sz w:val="24"/>
+          <w:szCs w:val="24"/>
+        </w:rPr>
+        <w:t>Lietojumgadījumu</w:t>
+      </w:r>
+      <w:proofErr w:type="spellEnd"/>
+      <w:r>
+        <w:rPr>
+          <w:rFonts w:ascii="Times New Roman" w:hAnsi="Times New Roman" w:cs="Times New Roman"/>
+          <w:b/>
+          <w:bCs/>
+          <w:color w:val="000000" w:themeColor="text1"/>
+          <w:sz w:val="24"/>
+          <w:szCs w:val="24"/>
+        </w:rPr>
+        <w:t xml:space="preserve"> diagramma (</w:t>
+      </w:r>
+      <w:proofErr w:type="spellStart"/>
+      <w:r>
+        <w:rPr>
+          <w:rFonts w:ascii="Times New Roman" w:hAnsi="Times New Roman" w:cs="Times New Roman"/>
+          <w:b/>
+          <w:bCs/>
+          <w:color w:val="000000" w:themeColor="text1"/>
+          <w:sz w:val="24"/>
+          <w:szCs w:val="24"/>
+        </w:rPr>
+        <w:t>Use</w:t>
+      </w:r>
+      <w:proofErr w:type="spellEnd"/>
+      <w:r>
+        <w:rPr>
+          <w:rFonts w:ascii="Times New Roman" w:hAnsi="Times New Roman" w:cs="Times New Roman"/>
+          <w:b/>
+          <w:bCs/>
+          <w:color w:val="000000" w:themeColor="text1"/>
+          <w:sz w:val="24"/>
+          <w:szCs w:val="24"/>
+        </w:rPr>
+        <w:t xml:space="preserve"> </w:t>
+      </w:r>
+      <w:proofErr w:type="spellStart"/>
+      <w:r>
+        <w:rPr>
+          <w:rFonts w:ascii="Times New Roman" w:hAnsi="Times New Roman" w:cs="Times New Roman"/>
+          <w:b/>
+          <w:bCs/>
+          <w:color w:val="000000" w:themeColor="text1"/>
+          <w:sz w:val="24"/>
+          <w:szCs w:val="24"/>
+        </w:rPr>
+        <w:t>Case</w:t>
+      </w:r>
+      <w:proofErr w:type="spellEnd"/>
+      <w:r>
+        <w:rPr>
+          <w:rFonts w:ascii="Times New Roman" w:hAnsi="Times New Roman" w:cs="Times New Roman"/>
+          <w:b/>
+          <w:bCs/>
+          <w:color w:val="000000" w:themeColor="text1"/>
+          <w:sz w:val="24"/>
+          <w:szCs w:val="24"/>
+        </w:rPr>
+        <w:t>)</w:t>
       </w:r>
       <w:bookmarkEnd w:id="27"/>
     </w:p>
@@ -7037,7 +7711,14 @@
         <w:rPr>
           <w:rFonts w:ascii="Times New Roman" w:hAnsi="Times New Roman" w:cs="Times New Roman"/>
         </w:rPr>
-        <w:t xml:space="preserve"> interesejoš</w:t>
+        <w:t xml:space="preserve"> </w:t>
+      </w:r>
+      <w:proofErr w:type="spellStart"/>
+      <w:r>
+        <w:rPr>
+          <w:rFonts w:ascii="Times New Roman" w:hAnsi="Times New Roman" w:cs="Times New Roman"/>
+        </w:rPr>
+        <w:t>interesejoš</w:t>
       </w:r>
       <w:r>
         <w:rPr>
@@ -7045,6 +7726,7 @@
         </w:rPr>
         <w:t>o</w:t>
       </w:r>
+      <w:proofErr w:type="spellEnd"/>
       <w:r>
         <w:rPr>
           <w:rFonts w:ascii="Times New Roman" w:hAnsi="Times New Roman" w:cs="Times New Roman"/>
@@ -7212,7 +7894,21 @@
         <w:rPr>
           <w:rFonts w:ascii="Times New Roman" w:hAnsi="Times New Roman" w:cs="Times New Roman"/>
         </w:rPr>
-        <w:t>Administrators autorizējas sistēmā un ja tie atbilst datu bāzes pieejas datiem administrators tiek pārvietots uz admin paneļa sadaļu.</w:t>
+        <w:t xml:space="preserve">Administrators autorizējas sistēmā un ja tie atbilst datu bāzes pieejas datiem administrators tiek pārvietots uz </w:t>
+      </w:r>
+      <w:proofErr w:type="spellStart"/>
+      <w:r>
+        <w:rPr>
+          <w:rFonts w:ascii="Times New Roman" w:hAnsi="Times New Roman" w:cs="Times New Roman"/>
+        </w:rPr>
+        <w:t>admin</w:t>
+      </w:r>
+      <w:proofErr w:type="spellEnd"/>
+      <w:r>
+        <w:rPr>
+          <w:rFonts w:ascii="Times New Roman" w:hAnsi="Times New Roman" w:cs="Times New Roman"/>
+        </w:rPr>
+        <w:t xml:space="preserve"> paneļa sadaļu.</w:t>
       </w:r>
     </w:p>
     <w:p>
@@ -7446,19 +8142,6 @@
     <w:p>
       <w:pPr>
         <w:rPr>
-          <w:rFonts w:ascii="Times New Roman" w:hAnsi="Times New Roman" w:cs="Times New Roman"/>
-        </w:rPr>
-      </w:pPr>
-      <w:r>
-        <w:rPr>
-          <w:rFonts w:ascii="Times New Roman" w:hAnsi="Times New Roman" w:cs="Times New Roman"/>
-        </w:rPr>
-        <w:t>adadsadas</w:t>
-      </w:r>
-    </w:p>
-    <w:p>
-      <w:pPr>
-        <w:rPr>
           <w:rFonts w:ascii="Times New Roman" w:eastAsiaTheme="majorEastAsia" w:hAnsi="Times New Roman" w:cs="Times New Roman"/>
           <w:sz w:val="28"/>
           <w:szCs w:val="28"/>
@@ -7476,39 +8159,31 @@
     <w:p>
       <w:pPr>
         <w:pStyle w:val="Heading2"/>
+        <w:spacing w:before="240" w:after="240"/>
         <w:jc w:val="center"/>
         <w:rPr>
           <w:rFonts w:ascii="Times New Roman" w:hAnsi="Times New Roman" w:cs="Times New Roman"/>
+          <w:b/>
+          <w:bCs/>
           <w:color w:val="auto"/>
-          <w:sz w:val="28"/>
-          <w:szCs w:val="28"/>
+          <w:sz w:val="24"/>
+          <w:szCs w:val="24"/>
         </w:rPr>
       </w:pPr>
       <w:bookmarkStart w:id="32" w:name="_Toc137301544"/>
       <w:r>
         <w:rPr>
           <w:rFonts w:ascii="Times New Roman" w:hAnsi="Times New Roman" w:cs="Times New Roman"/>
+          <w:b/>
+          <w:bCs/>
           <w:color w:val="auto"/>
-          <w:sz w:val="28"/>
-          <w:szCs w:val="28"/>
+          <w:sz w:val="24"/>
+          <w:szCs w:val="24"/>
         </w:rPr>
         <w:lastRenderedPageBreak/>
         <w:t>6.1. Izvēlētās testēšanas metodes, rīku apraksts un pamatojums</w:t>
       </w:r>
       <w:bookmarkEnd w:id="32"/>
-    </w:p>
-    <w:p>
-      <w:pPr>
-        <w:rPr>
-          <w:rFonts w:ascii="Times New Roman" w:hAnsi="Times New Roman" w:cs="Times New Roman"/>
-        </w:rPr>
-      </w:pPr>
-      <w:r>
-        <w:rPr>
-          <w:rFonts w:ascii="Times New Roman" w:hAnsi="Times New Roman" w:cs="Times New Roman"/>
-        </w:rPr>
-        <w:t>adasdsad</w:t>
-      </w:r>
     </w:p>
     <w:p>
       <w:pPr>
@@ -7521,6 +8196,67 @@
       <w:r>
         <w:rPr>
           <w:rFonts w:ascii="Times New Roman" w:hAnsi="Times New Roman" w:cs="Times New Roman"/>
+          <w:sz w:val="24"/>
+          <w:szCs w:val="24"/>
+        </w:rPr>
+        <w:tab/>
+        <w:t>Priekš testēšanas izmantoju “</w:t>
+      </w:r>
+      <w:proofErr w:type="spellStart"/>
+      <w:r>
+        <w:rPr>
+          <w:rFonts w:ascii="Times New Roman" w:hAnsi="Times New Roman" w:cs="Times New Roman"/>
+          <w:sz w:val="24"/>
+          <w:szCs w:val="24"/>
+        </w:rPr>
+        <w:t>BlackBox</w:t>
+      </w:r>
+      <w:proofErr w:type="spellEnd"/>
+      <w:r>
+        <w:rPr>
+          <w:rFonts w:ascii="Times New Roman" w:hAnsi="Times New Roman" w:cs="Times New Roman"/>
+          <w:sz w:val="24"/>
+          <w:szCs w:val="24"/>
+        </w:rPr>
+        <w:t>” testēšanas metodi.</w:t>
+      </w:r>
+      <w:r>
+        <w:rPr>
+          <w:rFonts w:ascii="Times New Roman" w:hAnsi="Times New Roman" w:cs="Times New Roman"/>
+          <w:sz w:val="24"/>
+          <w:szCs w:val="24"/>
+        </w:rPr>
+        <w:t xml:space="preserve"> </w:t>
+      </w:r>
+      <w:r>
+        <w:rPr>
+          <w:rFonts w:ascii="Times New Roman" w:hAnsi="Times New Roman" w:cs="Times New Roman"/>
+          <w:sz w:val="24"/>
+          <w:szCs w:val="24"/>
+        </w:rPr>
+        <w:t>“</w:t>
+      </w:r>
+      <w:proofErr w:type="spellStart"/>
+      <w:r>
+        <w:rPr>
+          <w:rFonts w:ascii="Times New Roman" w:hAnsi="Times New Roman" w:cs="Times New Roman"/>
+          <w:sz w:val="24"/>
+          <w:szCs w:val="24"/>
+        </w:rPr>
+        <w:t>BlackBox</w:t>
+      </w:r>
+      <w:proofErr w:type="spellEnd"/>
+      <w:r>
+        <w:rPr>
+          <w:rFonts w:ascii="Times New Roman" w:hAnsi="Times New Roman" w:cs="Times New Roman"/>
+          <w:sz w:val="24"/>
+          <w:szCs w:val="24"/>
+        </w:rPr>
+        <w:t>” ir ērta, laika un resursu ziņā efektīva metode, kas ļauj novērtēt programmatūras vai sistēmas kvalitāti no lietotāja perspektīvas, neatkarīgi no tās iekšējās implementācijas. Tā sniedz plašu testēšanas segumu, nodrošina testēšanas procesa pārnesamību un palīdz identificēt defektus un uzlabošanas iespējas.</w:t>
+      </w:r>
+      <w:r>
+        <w:rPr>
+          <w:rFonts w:ascii="Times New Roman" w:hAnsi="Times New Roman" w:cs="Times New Roman"/>
           <w:sz w:val="28"/>
           <w:szCs w:val="28"/>
         </w:rPr>
@@ -7573,12 +8309,14 @@
           <w:rFonts w:ascii="Times New Roman" w:hAnsi="Times New Roman" w:cs="Times New Roman"/>
         </w:rPr>
       </w:pPr>
+      <w:proofErr w:type="spellStart"/>
       <w:r>
         <w:rPr>
           <w:rFonts w:ascii="Times New Roman" w:hAnsi="Times New Roman" w:cs="Times New Roman"/>
         </w:rPr>
         <w:t>asdadsada</w:t>
       </w:r>
+      <w:proofErr w:type="spellEnd"/>
     </w:p>
     <w:p>
       <w:pPr>
@@ -7643,12 +8381,14 @@
           <w:rFonts w:ascii="Times New Roman" w:hAnsi="Times New Roman" w:cs="Times New Roman"/>
         </w:rPr>
       </w:pPr>
+      <w:proofErr w:type="spellStart"/>
       <w:r>
         <w:rPr>
           <w:rFonts w:ascii="Times New Roman" w:hAnsi="Times New Roman" w:cs="Times New Roman"/>
         </w:rPr>
         <w:t>asdasdasd</w:t>
       </w:r>
+      <w:proofErr w:type="spellEnd"/>
     </w:p>
     <w:p>
       <w:pPr>
@@ -7714,11 +8454,19 @@
           <w:szCs w:val="32"/>
         </w:rPr>
       </w:pPr>
-      <w:r>
-        <w:rPr>
-          <w:rFonts w:ascii="Times New Roman" w:hAnsi="Times New Roman" w:cs="Times New Roman"/>
-        </w:rPr>
-        <w:t xml:space="preserve">Skalējamība </w:t>
+      <w:proofErr w:type="spellStart"/>
+      <w:r>
+        <w:rPr>
+          <w:rFonts w:ascii="Times New Roman" w:hAnsi="Times New Roman" w:cs="Times New Roman"/>
+        </w:rPr>
+        <w:t>Skalējamība</w:t>
+      </w:r>
+      <w:proofErr w:type="spellEnd"/>
+      <w:r>
+        <w:rPr>
+          <w:rFonts w:ascii="Times New Roman" w:hAnsi="Times New Roman" w:cs="Times New Roman"/>
+        </w:rPr>
+        <w:t xml:space="preserve"> </w:t>
       </w:r>
       <w:r>
         <w:rPr>
@@ -7785,12 +8533,14 @@
           <w:rFonts w:ascii="Times New Roman" w:hAnsi="Times New Roman" w:cs="Times New Roman"/>
         </w:rPr>
       </w:pPr>
+      <w:proofErr w:type="spellStart"/>
       <w:r>
         <w:rPr>
           <w:rFonts w:ascii="Times New Roman" w:hAnsi="Times New Roman" w:cs="Times New Roman"/>
         </w:rPr>
         <w:t>adasda</w:t>
       </w:r>
+      <w:proofErr w:type="spellEnd"/>
     </w:p>
     <w:p>
       <w:pPr>
@@ -7869,12 +8619,14 @@
           <w:rFonts w:ascii="Times New Roman" w:hAnsi="Times New Roman" w:cs="Times New Roman"/>
         </w:rPr>
       </w:pPr>
+      <w:proofErr w:type="spellStart"/>
       <w:r>
         <w:rPr>
           <w:rFonts w:ascii="Times New Roman" w:hAnsi="Times New Roman" w:cs="Times New Roman"/>
         </w:rPr>
         <w:t>adasda</w:t>
       </w:r>
+      <w:proofErr w:type="spellEnd"/>
     </w:p>
     <w:p>
       <w:pPr>

</xml_diff>

<commit_message>
Literaturas avotu saraksta izveide
</commit_message>
<xml_diff>
--- a/Kvalifikācijas_darbs_Zeiburlins.docx
+++ b/Kvalifikācijas_darbs_Zeiburlins.docx
@@ -9223,18 +9223,297 @@
     </w:p>
     <w:p>
       <w:pPr>
-        <w:rPr>
-          <w:rFonts w:ascii="Times New Roman" w:hAnsi="Times New Roman" w:cs="Times New Roman"/>
-        </w:rPr>
-      </w:pPr>
+        <w:pStyle w:val="ListParagraph"/>
+        <w:numPr>
+          <w:ilvl w:val="0"/>
+          <w:numId w:val="11"/>
+        </w:numPr>
+        <w:ind w:left="0" w:hanging="284"/>
+        <w:rPr>
+          <w:rFonts w:ascii="Times New Roman" w:hAnsi="Times New Roman" w:cs="Times New Roman"/>
+        </w:rPr>
+      </w:pPr>
+      <w:r>
+        <w:rPr>
+          <w:rFonts w:ascii="Times New Roman" w:hAnsi="Times New Roman" w:cs="Times New Roman"/>
+        </w:rPr>
+        <w:t>W3Schools (</w:t>
+      </w:r>
+      <w:hyperlink r:id="rId24" w:history="1">
+        <w:r>
+          <w:rPr>
+            <w:rStyle w:val="Hyperlink"/>
+            <w:rFonts w:ascii="Times New Roman" w:hAnsi="Times New Roman" w:cs="Times New Roman"/>
+          </w:rPr>
+          <w:t>www.w3schools.com</w:t>
+        </w:r>
+      </w:hyperlink>
+      <w:r>
+        <w:rPr>
+          <w:rFonts w:ascii="Times New Roman" w:hAnsi="Times New Roman" w:cs="Times New Roman"/>
+        </w:rPr>
+        <w:t>)</w:t>
+      </w:r>
+      <w:r>
+        <w:rPr>
+          <w:rFonts w:ascii="Times New Roman" w:hAnsi="Times New Roman" w:cs="Times New Roman"/>
+        </w:rPr>
+        <w:t>.</w:t>
+      </w:r>
+      <w:r>
+        <w:rPr>
+          <w:rFonts w:ascii="Times New Roman" w:hAnsi="Times New Roman" w:cs="Times New Roman"/>
+        </w:rPr>
+        <w:t xml:space="preserve"> </w:t>
+      </w:r>
+      <w:r>
+        <w:rPr>
+          <w:rFonts w:ascii="Times New Roman" w:hAnsi="Times New Roman" w:cs="Times New Roman"/>
+        </w:rPr>
+        <w:t>V</w:t>
+      </w:r>
+      <w:r>
+        <w:rPr>
+          <w:rFonts w:ascii="Times New Roman" w:hAnsi="Times New Roman" w:cs="Times New Roman"/>
+        </w:rPr>
+        <w:t xml:space="preserve">iens no populārākajiem resursiem, kas piedāvā plašu informāciju par tīmekļa izstrādi, </w:t>
+      </w:r>
+      <w:r>
+        <w:rPr>
+          <w:rFonts w:ascii="Times New Roman" w:hAnsi="Times New Roman" w:cs="Times New Roman"/>
+        </w:rPr>
+        <w:t>kā</w:t>
+      </w:r>
+      <w:r>
+        <w:rPr>
+          <w:rFonts w:ascii="Times New Roman" w:hAnsi="Times New Roman" w:cs="Times New Roman"/>
+        </w:rPr>
+        <w:t xml:space="preserve"> HTML, CSS un </w:t>
+      </w:r>
       <w:proofErr w:type="spellStart"/>
       <w:r>
         <w:rPr>
           <w:rFonts w:ascii="Times New Roman" w:hAnsi="Times New Roman" w:cs="Times New Roman"/>
         </w:rPr>
-        <w:t>adasda</w:t>
+        <w:t>JavaScript</w:t>
       </w:r>
       <w:proofErr w:type="spellEnd"/>
+      <w:r>
+        <w:rPr>
+          <w:rFonts w:ascii="Times New Roman" w:hAnsi="Times New Roman" w:cs="Times New Roman"/>
+        </w:rPr>
+        <w:t>.</w:t>
+      </w:r>
+    </w:p>
+    <w:p>
+      <w:pPr>
+        <w:pStyle w:val="ListParagraph"/>
+        <w:numPr>
+          <w:ilvl w:val="0"/>
+          <w:numId w:val="11"/>
+        </w:numPr>
+        <w:ind w:left="0" w:hanging="284"/>
+        <w:rPr>
+          <w:rFonts w:ascii="Times New Roman" w:hAnsi="Times New Roman" w:cs="Times New Roman"/>
+        </w:rPr>
+      </w:pPr>
+      <w:proofErr w:type="spellStart"/>
+      <w:r>
+        <w:rPr>
+          <w:rFonts w:ascii="Times New Roman" w:hAnsi="Times New Roman" w:cs="Times New Roman"/>
+        </w:rPr>
+        <w:t>Stack</w:t>
+      </w:r>
+      <w:proofErr w:type="spellEnd"/>
+      <w:r>
+        <w:rPr>
+          <w:rFonts w:ascii="Times New Roman" w:hAnsi="Times New Roman" w:cs="Times New Roman"/>
+        </w:rPr>
+        <w:t xml:space="preserve"> </w:t>
+      </w:r>
+      <w:proofErr w:type="spellStart"/>
+      <w:r>
+        <w:rPr>
+          <w:rFonts w:ascii="Times New Roman" w:hAnsi="Times New Roman" w:cs="Times New Roman"/>
+        </w:rPr>
+        <w:t>Overflow</w:t>
+      </w:r>
+      <w:proofErr w:type="spellEnd"/>
+      <w:r>
+        <w:rPr>
+          <w:rFonts w:ascii="Times New Roman" w:hAnsi="Times New Roman" w:cs="Times New Roman"/>
+        </w:rPr>
+        <w:t xml:space="preserve"> (stackoverflow.com)</w:t>
+      </w:r>
+      <w:r>
+        <w:rPr>
+          <w:rFonts w:ascii="Times New Roman" w:hAnsi="Times New Roman" w:cs="Times New Roman"/>
+        </w:rPr>
+        <w:t>. P</w:t>
+      </w:r>
+      <w:r>
+        <w:rPr>
+          <w:rFonts w:ascii="Times New Roman" w:hAnsi="Times New Roman" w:cs="Times New Roman"/>
+        </w:rPr>
+        <w:t xml:space="preserve">opulāra </w:t>
+      </w:r>
+      <w:r>
+        <w:rPr>
+          <w:rFonts w:ascii="Times New Roman" w:hAnsi="Times New Roman" w:cs="Times New Roman"/>
+        </w:rPr>
+        <w:t>programmētāju</w:t>
+      </w:r>
+      <w:r>
+        <w:rPr>
+          <w:rFonts w:ascii="Times New Roman" w:hAnsi="Times New Roman" w:cs="Times New Roman"/>
+        </w:rPr>
+        <w:t xml:space="preserve"> kopiena, kur var atrast atbildes uz dažādiem programmēšanas un tīmekļa izstrādes jautājumiem.</w:t>
+      </w:r>
+    </w:p>
+    <w:p>
+      <w:pPr>
+        <w:pStyle w:val="ListParagraph"/>
+        <w:numPr>
+          <w:ilvl w:val="0"/>
+          <w:numId w:val="11"/>
+        </w:numPr>
+        <w:ind w:left="0" w:hanging="284"/>
+        <w:rPr>
+          <w:rFonts w:ascii="Times New Roman" w:hAnsi="Times New Roman" w:cs="Times New Roman"/>
+        </w:rPr>
+      </w:pPr>
+      <w:proofErr w:type="spellStart"/>
+      <w:r>
+        <w:rPr>
+          <w:rFonts w:ascii="Times New Roman" w:hAnsi="Times New Roman" w:cs="Times New Roman"/>
+        </w:rPr>
+        <w:t>Webflow</w:t>
+      </w:r>
+      <w:proofErr w:type="spellEnd"/>
+      <w:r>
+        <w:rPr>
+          <w:rFonts w:ascii="Times New Roman" w:hAnsi="Times New Roman" w:cs="Times New Roman"/>
+        </w:rPr>
+        <w:t xml:space="preserve"> Blog (webflow.com/blog)</w:t>
+      </w:r>
+      <w:r>
+        <w:rPr>
+          <w:rFonts w:ascii="Times New Roman" w:hAnsi="Times New Roman" w:cs="Times New Roman"/>
+        </w:rPr>
+        <w:t xml:space="preserve">. Populāra vieta kur smelties idejas no rakstiem un pamācībām </w:t>
+      </w:r>
+      <w:r>
+        <w:rPr>
+          <w:rFonts w:ascii="Times New Roman" w:hAnsi="Times New Roman" w:cs="Times New Roman"/>
+        </w:rPr>
+        <w:t>par mājas lapu dizainu, izstrādi un optimizāciju.</w:t>
+      </w:r>
+    </w:p>
+    <w:p>
+      <w:pPr>
+        <w:pStyle w:val="ListParagraph"/>
+        <w:numPr>
+          <w:ilvl w:val="0"/>
+          <w:numId w:val="11"/>
+        </w:numPr>
+        <w:ind w:left="0" w:hanging="284"/>
+        <w:rPr>
+          <w:rFonts w:ascii="Times New Roman" w:hAnsi="Times New Roman" w:cs="Times New Roman"/>
+        </w:rPr>
+      </w:pPr>
+      <w:proofErr w:type="spellStart"/>
+      <w:r>
+        <w:rPr>
+          <w:rFonts w:ascii="Times New Roman" w:hAnsi="Times New Roman" w:cs="Times New Roman"/>
+        </w:rPr>
+        <w:t>MySQL</w:t>
+      </w:r>
+      <w:proofErr w:type="spellEnd"/>
+      <w:r>
+        <w:rPr>
+          <w:rFonts w:ascii="Times New Roman" w:hAnsi="Times New Roman" w:cs="Times New Roman"/>
+        </w:rPr>
+        <w:t xml:space="preserve"> </w:t>
+      </w:r>
+      <w:proofErr w:type="spellStart"/>
+      <w:r>
+        <w:rPr>
+          <w:rFonts w:ascii="Times New Roman" w:hAnsi="Times New Roman" w:cs="Times New Roman"/>
+        </w:rPr>
+        <w:t>Community</w:t>
+      </w:r>
+      <w:proofErr w:type="spellEnd"/>
+      <w:r>
+        <w:rPr>
+          <w:rFonts w:ascii="Times New Roman" w:hAnsi="Times New Roman" w:cs="Times New Roman"/>
+        </w:rPr>
+        <w:t xml:space="preserve"> Forums (forums.mysql.com)</w:t>
+      </w:r>
+      <w:r>
+        <w:rPr>
+          <w:rFonts w:ascii="Times New Roman" w:hAnsi="Times New Roman" w:cs="Times New Roman"/>
+        </w:rPr>
+        <w:t xml:space="preserve">. </w:t>
+      </w:r>
+      <w:proofErr w:type="spellStart"/>
+      <w:r>
+        <w:rPr>
+          <w:rFonts w:ascii="Times New Roman" w:hAnsi="Times New Roman" w:cs="Times New Roman"/>
+        </w:rPr>
+        <w:t>MySQL</w:t>
+      </w:r>
+      <w:proofErr w:type="spellEnd"/>
+      <w:r>
+        <w:rPr>
+          <w:rFonts w:ascii="Times New Roman" w:hAnsi="Times New Roman" w:cs="Times New Roman"/>
+        </w:rPr>
+        <w:t xml:space="preserve"> kopienas forumi ir vieta, kur var uzdot</w:t>
+      </w:r>
+      <w:r>
+        <w:rPr>
+          <w:rFonts w:ascii="Times New Roman" w:hAnsi="Times New Roman" w:cs="Times New Roman"/>
+        </w:rPr>
+        <w:t xml:space="preserve"> neskaidros</w:t>
+      </w:r>
+      <w:r>
+        <w:rPr>
+          <w:rFonts w:ascii="Times New Roman" w:hAnsi="Times New Roman" w:cs="Times New Roman"/>
+        </w:rPr>
+        <w:t xml:space="preserve"> jautājumus, saņemt atbalstu un dalīties pieredzē ar citiem </w:t>
+      </w:r>
+      <w:proofErr w:type="spellStart"/>
+      <w:r>
+        <w:rPr>
+          <w:rFonts w:ascii="Times New Roman" w:hAnsi="Times New Roman" w:cs="Times New Roman"/>
+        </w:rPr>
+        <w:t>MySQL</w:t>
+      </w:r>
+      <w:proofErr w:type="spellEnd"/>
+      <w:r>
+        <w:rPr>
+          <w:rFonts w:ascii="Times New Roman" w:hAnsi="Times New Roman" w:cs="Times New Roman"/>
+        </w:rPr>
+        <w:t xml:space="preserve"> lietotājiem.</w:t>
+      </w:r>
+    </w:p>
+    <w:p>
+      <w:pPr>
+        <w:pStyle w:val="ListParagraph"/>
+        <w:numPr>
+          <w:ilvl w:val="0"/>
+          <w:numId w:val="11"/>
+        </w:numPr>
+        <w:ind w:left="0" w:hanging="284"/>
+        <w:rPr>
+          <w:rFonts w:ascii="Times New Roman" w:hAnsi="Times New Roman" w:cs="Times New Roman"/>
+        </w:rPr>
+      </w:pPr>
+      <w:r>
+        <w:rPr>
+          <w:rFonts w:ascii="Times New Roman" w:hAnsi="Times New Roman" w:cs="Times New Roman"/>
+        </w:rPr>
+        <w:t>Draw.io ir tiešsaistes diagrammu veidošanas rīks, kas piedāvā plašu funkcionalitāti, lai izveidotu dažādas diagrammas, shēmas un vizuālus attēlus.</w:t>
+      </w:r>
     </w:p>
     <w:p>
       <w:pPr>
@@ -10129,6 +10408,95 @@
     </w:lvl>
   </w:abstractNum>
   <w:abstractNum w:abstractNumId="7" w15:restartNumberingAfterBreak="0">
+    <w:nsid w:val="56CE6925"/>
+    <w:multiLevelType w:val="hybridMultilevel"/>
+    <w:tmpl w:val="AAAC2BE8"/>
+    <w:lvl w:ilvl="0" w:tplc="FFFFFFFF">
+      <w:start w:val="1"/>
+      <w:numFmt w:val="decimal"/>
+      <w:lvlText w:val="%1."/>
+      <w:lvlJc w:val="left"/>
+      <w:pPr>
+        <w:ind w:left="1800" w:hanging="360"/>
+      </w:pPr>
+      <w:rPr>
+        <w:rFonts w:hint="default"/>
+      </w:rPr>
+    </w:lvl>
+    <w:lvl w:ilvl="1" w:tplc="FFFFFFFF" w:tentative="1">
+      <w:start w:val="1"/>
+      <w:numFmt w:val="lowerLetter"/>
+      <w:lvlText w:val="%2."/>
+      <w:lvlJc w:val="left"/>
+      <w:pPr>
+        <w:ind w:left="2160" w:hanging="360"/>
+      </w:pPr>
+    </w:lvl>
+    <w:lvl w:ilvl="2" w:tplc="FFFFFFFF" w:tentative="1">
+      <w:start w:val="1"/>
+      <w:numFmt w:val="lowerRoman"/>
+      <w:lvlText w:val="%3."/>
+      <w:lvlJc w:val="right"/>
+      <w:pPr>
+        <w:ind w:left="2880" w:hanging="180"/>
+      </w:pPr>
+    </w:lvl>
+    <w:lvl w:ilvl="3" w:tplc="FFFFFFFF" w:tentative="1">
+      <w:start w:val="1"/>
+      <w:numFmt w:val="decimal"/>
+      <w:lvlText w:val="%4."/>
+      <w:lvlJc w:val="left"/>
+      <w:pPr>
+        <w:ind w:left="3600" w:hanging="360"/>
+      </w:pPr>
+    </w:lvl>
+    <w:lvl w:ilvl="4" w:tplc="FFFFFFFF" w:tentative="1">
+      <w:start w:val="1"/>
+      <w:numFmt w:val="lowerLetter"/>
+      <w:lvlText w:val="%5."/>
+      <w:lvlJc w:val="left"/>
+      <w:pPr>
+        <w:ind w:left="4320" w:hanging="360"/>
+      </w:pPr>
+    </w:lvl>
+    <w:lvl w:ilvl="5" w:tplc="FFFFFFFF" w:tentative="1">
+      <w:start w:val="1"/>
+      <w:numFmt w:val="lowerRoman"/>
+      <w:lvlText w:val="%6."/>
+      <w:lvlJc w:val="right"/>
+      <w:pPr>
+        <w:ind w:left="5040" w:hanging="180"/>
+      </w:pPr>
+    </w:lvl>
+    <w:lvl w:ilvl="6" w:tplc="FFFFFFFF" w:tentative="1">
+      <w:start w:val="1"/>
+      <w:numFmt w:val="decimal"/>
+      <w:lvlText w:val="%7."/>
+      <w:lvlJc w:val="left"/>
+      <w:pPr>
+        <w:ind w:left="5760" w:hanging="360"/>
+      </w:pPr>
+    </w:lvl>
+    <w:lvl w:ilvl="7" w:tplc="FFFFFFFF" w:tentative="1">
+      <w:start w:val="1"/>
+      <w:numFmt w:val="lowerLetter"/>
+      <w:lvlText w:val="%8."/>
+      <w:lvlJc w:val="left"/>
+      <w:pPr>
+        <w:ind w:left="6480" w:hanging="360"/>
+      </w:pPr>
+    </w:lvl>
+    <w:lvl w:ilvl="8" w:tplc="FFFFFFFF" w:tentative="1">
+      <w:start w:val="1"/>
+      <w:numFmt w:val="lowerRoman"/>
+      <w:lvlText w:val="%9."/>
+      <w:lvlJc w:val="right"/>
+      <w:pPr>
+        <w:ind w:left="7200" w:hanging="180"/>
+      </w:pPr>
+    </w:lvl>
+  </w:abstractNum>
+  <w:abstractNum w:abstractNumId="8" w15:restartNumberingAfterBreak="0">
     <w:nsid w:val="6FBC57AE"/>
     <w:multiLevelType w:val="hybridMultilevel"/>
     <w:tmpl w:val="62E6AE3A"/>
@@ -10241,7 +10609,7 @@
       </w:rPr>
     </w:lvl>
   </w:abstractNum>
-  <w:abstractNum w:abstractNumId="8" w15:restartNumberingAfterBreak="0">
+  <w:abstractNum w:abstractNumId="9" w15:restartNumberingAfterBreak="0">
     <w:nsid w:val="7DC96D49"/>
     <w:multiLevelType w:val="hybridMultilevel"/>
     <w:tmpl w:val="23723108"/>
@@ -10369,7 +10737,7 @@
     <w:abstractNumId w:val="1"/>
   </w:num>
   <w:num w:numId="4" w16cid:durableId="2076469400">
-    <w:abstractNumId w:val="7"/>
+    <w:abstractNumId w:val="8"/>
   </w:num>
   <w:num w:numId="5" w16cid:durableId="894580212">
     <w:abstractNumId w:val="3"/>
@@ -10387,7 +10755,10 @@
     <w:abstractNumId w:val="5"/>
   </w:num>
   <w:num w:numId="10" w16cid:durableId="899824870">
-    <w:abstractNumId w:val="8"/>
+    <w:abstractNumId w:val="9"/>
+  </w:num>
+  <w:num w:numId="11" w16cid:durableId="1202210856">
+    <w:abstractNumId w:val="7"/>
   </w:num>
 </w:numbering>
 </file>

</xml_diff>